<commit_message>
Added Summary to Report
</commit_message>
<xml_diff>
--- a/Model Evaluation Report.docx
+++ b/Model Evaluation Report.docx
@@ -21,13 +21,7 @@
         <w:jc w:val="both"/>
       </w:pPr>
       <w:r>
-        <w:t>This report presents the data mining models along with their respective</w:t>
-      </w:r>
-      <w:r>
-        <w:t xml:space="preserve"> Evaluation Metrics </w:t>
-      </w:r>
-      <w:r>
-        <w:t>applied on the OSMI dataset used in the project, providing insights into mental health in the workplace in 2016. The dataset contains 1433 rows and 63 columns.</w:t>
+        <w:t>This report presents the data mining models along with their respective Evaluation Metrics applied on the OSMI dataset used in the project, providing insights into mental health in the workplace in 2016. The dataset contains 1433 rows and 63 columns.</w:t>
       </w:r>
     </w:p>
     <w:p>
@@ -59,6 +53,9 @@
         <w:jc w:val="center"/>
       </w:pPr>
       <w:r>
+        <w:rPr>
+          <w:noProof/>
+        </w:rPr>
         <w:drawing>
           <wp:inline distT="0" distB="0" distL="0" distR="0" wp14:anchorId="26ED2C2D" wp14:editId="67DBDF9D">
             <wp:extent cx="5731510" cy="1383030"/>
@@ -102,6 +99,9 @@
         <w:jc w:val="center"/>
       </w:pPr>
       <w:r>
+        <w:rPr>
+          <w:noProof/>
+        </w:rPr>
         <w:drawing>
           <wp:inline distT="0" distB="0" distL="0" distR="0" wp14:anchorId="44A63CC0" wp14:editId="38755C9B">
             <wp:extent cx="5570703" cy="320068"/>
@@ -148,24 +148,19 @@
         <w:t>The logistic regression model was trained using a grid search with three hyperparameters: penalty</w:t>
       </w:r>
       <w:r>
+        <w:t xml:space="preserve"> ['l1','l2']</w:t>
+      </w:r>
+      <w:r>
+        <w:t>, C</w:t>
+      </w:r>
+      <w:r>
         <w:t xml:space="preserve"> </w:t>
       </w:r>
-      <w:r>
-        <w:t>['l1','l2']</w:t>
-      </w:r>
-      <w:r>
-        <w:t>, C</w:t>
-      </w:r>
-      <w:r>
-        <w:t xml:space="preserve"> </w:t>
-      </w:r>
       <w:proofErr w:type="spellStart"/>
-      <w:proofErr w:type="gramStart"/>
       <w:r>
         <w:t>np.logspace</w:t>
       </w:r>
       <w:proofErr w:type="spellEnd"/>
-      <w:proofErr w:type="gramEnd"/>
       <w:r>
         <w:t>(-3,3,7)</w:t>
       </w:r>
@@ -189,21 +184,10 @@
       </w:r>
       <w:proofErr w:type="spellEnd"/>
       <w:r>
-        <w:t>']</w:t>
-      </w:r>
-      <w:r>
-        <w:t xml:space="preserve"> </w:t>
-      </w:r>
-      <w:r>
-        <w:t xml:space="preserve">. The confusion matrix shows that the model was able to correctly classify </w:t>
-      </w:r>
-      <w:proofErr w:type="gramStart"/>
-      <w:r>
-        <w:t>a majority of</w:t>
-      </w:r>
-      <w:proofErr w:type="gramEnd"/>
-      <w:r>
-        <w:t xml:space="preserve"> the instances, with an accuracy of 76.31%. The recall score of 90.69% indicates that the model was able to correctly identify a high percentage of the positive instances, while the precision score of 76.46% indicates that it correctly identified a lower percentage of the positive instances. The F1 score of 82.97% indicates a good balance between precision and recall. The ROC AUC score of 79.17% indicates that the model </w:t>
+        <w:t xml:space="preserve">'] </w:t>
+      </w:r>
+      <w:r>
+        <w:t xml:space="preserve">. The confusion matrix shows that the model was able to correctly classify a majority of the instances, with an accuracy of 76.31%. The recall score of 90.69% indicates that the model was able to correctly identify a high percentage of the positive instances, while the precision score of 76.46% indicates that it correctly identified a lower percentage of the positive instances. The F1 score of 82.97% indicates a good balance between precision and recall. The ROC AUC score of 79.17% indicates that the model </w:t>
       </w:r>
       <w:r>
         <w:t>can</w:t>
@@ -224,23 +208,23 @@
         <w:jc w:val="both"/>
       </w:pPr>
       <w:r>
-        <w:t xml:space="preserve">Also, the </w:t>
-      </w:r>
-      <w:r>
-        <w:t>model achieved an accuracy score of 0.7368 on the test set. The confusion matrix shows that the model correctly predicted 23 out of 60 samples in the first class, 66 out of 79 samples in the second class, and 93 out of 108 samples in the third class. The model had the highest recall score of 0.8611 for the second class, indicating that it correctly identified a high proportion of the actual positive samples in that class. The model had the highest precision score of 0.7209 for the first class, indicating that of all the samples predicted to be positive in that class, the majority were true positives. The F1 score was 0.7848, which is the harmonic mean of precision and recall. The ROC AUC score was 0.7753, indicating that the model performed relatively well in distinguishing between positive and negative samples.</w:t>
-      </w:r>
-    </w:p>
-    <w:p>
-      <w:pPr>
-        <w:spacing w:after="0" w:line="360" w:lineRule="auto"/>
-        <w:jc w:val="both"/>
-      </w:pPr>
-    </w:p>
-    <w:p>
-      <w:pPr>
-        <w:spacing w:after="0" w:line="360" w:lineRule="auto"/>
-      </w:pPr>
-      <w:r>
+        <w:t>Also, the model achieved an accuracy score of 0.7368 on the test set. The confusion matrix shows that the model correctly predicted 23 out of 60 samples in the first class, 66 out of 79 samples in the second class, and 93 out of 108 samples in the third class. The model had the highest recall score of 0.8611 for the second class, indicating that it correctly identified a high proportion of the actual positive samples in that class. The model had the highest precision score of 0.7209 for the first class, indicating that of all the samples predicted to be positive in that class, the majority were true positives. The F1 score was 0.7848, which is the harmonic mean of precision and recall. The ROC AUC score was 0.7753, indicating that the model performed relatively well in distinguishing between positive and negative samples.</w:t>
+      </w:r>
+    </w:p>
+    <w:p>
+      <w:pPr>
+        <w:spacing w:after="0" w:line="360" w:lineRule="auto"/>
+        <w:jc w:val="both"/>
+      </w:pPr>
+    </w:p>
+    <w:p>
+      <w:pPr>
+        <w:spacing w:after="0" w:line="360" w:lineRule="auto"/>
+      </w:pPr>
+      <w:r>
+        <w:rPr>
+          <w:noProof/>
+        </w:rPr>
         <w:lastRenderedPageBreak/>
         <w:drawing>
           <wp:inline distT="0" distB="0" distL="0" distR="0" wp14:anchorId="71EDEFB0" wp14:editId="2F37A670">
@@ -284,6 +268,9 @@
         <w:spacing w:after="0" w:line="360" w:lineRule="auto"/>
       </w:pPr>
       <w:r>
+        <w:rPr>
+          <w:noProof/>
+        </w:rPr>
         <w:drawing>
           <wp:inline distT="0" distB="0" distL="0" distR="0" wp14:anchorId="1D46A935" wp14:editId="7446B923">
             <wp:extent cx="3604260" cy="4102578"/>
@@ -345,6 +332,9 @@
         <w:jc w:val="center"/>
       </w:pPr>
       <w:r>
+        <w:rPr>
+          <w:noProof/>
+        </w:rPr>
         <w:drawing>
           <wp:inline distT="0" distB="0" distL="0" distR="0" wp14:anchorId="5A59871F" wp14:editId="37A1A4ED">
             <wp:extent cx="5319221" cy="1691787"/>
@@ -388,6 +378,9 @@
         <w:jc w:val="center"/>
       </w:pPr>
       <w:r>
+        <w:rPr>
+          <w:noProof/>
+        </w:rPr>
         <w:drawing>
           <wp:inline distT="0" distB="0" distL="0" distR="0" wp14:anchorId="52CFE26B" wp14:editId="0C2E0ABA">
             <wp:extent cx="4534293" cy="312447"/>
@@ -486,23 +479,23 @@
         <w:jc w:val="both"/>
       </w:pPr>
       <w:r>
-        <w:t xml:space="preserve">Also, the </w:t>
-      </w:r>
-      <w:r>
-        <w:t>model achieved an accuracy of 0.77 on the test data. It correctly identified 96% of the positive cases (high recall), but its precision was relatively low at 72%. The F1 score was 0.83, indicating a reasonably good balance between precision and recall. The ROC AUC score was 0.80, which indicates that the model is better than random at distinguishing between positive and negative cases.</w:t>
-      </w:r>
-    </w:p>
-    <w:p>
-      <w:pPr>
-        <w:spacing w:after="0" w:line="360" w:lineRule="auto"/>
-        <w:jc w:val="both"/>
-      </w:pPr>
-    </w:p>
-    <w:p>
-      <w:pPr>
-        <w:spacing w:after="0" w:line="360" w:lineRule="auto"/>
-      </w:pPr>
-      <w:r>
+        <w:t>Also, the model achieved an accuracy of 0.77 on the test data. It correctly identified 96% of the positive cases (high recall), but its precision was relatively low at 72%. The F1 score was 0.83, indicating a reasonably good balance between precision and recall. The ROC AUC score was 0.80, which indicates that the model is better than random at distinguishing between positive and negative cases.</w:t>
+      </w:r>
+    </w:p>
+    <w:p>
+      <w:pPr>
+        <w:spacing w:after="0" w:line="360" w:lineRule="auto"/>
+        <w:jc w:val="both"/>
+      </w:pPr>
+    </w:p>
+    <w:p>
+      <w:pPr>
+        <w:spacing w:after="0" w:line="360" w:lineRule="auto"/>
+      </w:pPr>
+      <w:r>
+        <w:rPr>
+          <w:noProof/>
+        </w:rPr>
         <w:lastRenderedPageBreak/>
         <w:drawing>
           <wp:inline distT="0" distB="0" distL="0" distR="0" wp14:anchorId="45A88265" wp14:editId="1E85CA1B">
@@ -546,6 +539,9 @@
         <w:spacing w:after="0" w:line="360" w:lineRule="auto"/>
       </w:pPr>
       <w:r>
+        <w:rPr>
+          <w:noProof/>
+        </w:rPr>
         <w:drawing>
           <wp:inline distT="0" distB="0" distL="0" distR="0" wp14:anchorId="5BC88004" wp14:editId="669F370B">
             <wp:extent cx="3589020" cy="4026535"/>
@@ -655,6 +651,9 @@
         <w:jc w:val="both"/>
       </w:pPr>
       <w:r>
+        <w:rPr>
+          <w:noProof/>
+        </w:rPr>
         <w:drawing>
           <wp:inline distT="0" distB="0" distL="0" distR="0" wp14:anchorId="6955081E" wp14:editId="7E25490D">
             <wp:extent cx="5616427" cy="1653683"/>
@@ -698,6 +697,9 @@
         <w:jc w:val="center"/>
       </w:pPr>
       <w:r>
+        <w:rPr>
+          <w:noProof/>
+        </w:rPr>
         <w:drawing>
           <wp:inline distT="0" distB="0" distL="0" distR="0" wp14:anchorId="0848D21D" wp14:editId="6CB14E5E">
             <wp:extent cx="3071126" cy="289585"/>
@@ -749,38 +751,22 @@
       </w:r>
       <w:proofErr w:type="spellEnd"/>
       <w:r>
-        <w:t xml:space="preserve">, linear, and sigmoid. The model achieved an accuracy score of 0.80, which means that 80% of the samples were correctly classified. The recall score of 0.95 indicates that the model was able to correctly identify 95% of the positive samples (True Positives) out of all positive samples. The precision score of 0.76 indicates that out of all the samples predicted as positive, only 76% were </w:t>
-      </w:r>
-      <w:proofErr w:type="gramStart"/>
-      <w:r>
-        <w:t>actually positive</w:t>
-      </w:r>
-      <w:proofErr w:type="gramEnd"/>
-      <w:r>
-        <w:t>. The F1 score of 0.85 is the harmonic mean of precision and recall and provides a balance between them. The ROC AUC score of 0.82 indicates that the model has moderate discrimination ability between the positive and negative samples. Overall, the model achieved decent performance, but it may be improved by further hyperparameter tuning or trying different models.</w:t>
-      </w:r>
-    </w:p>
-    <w:p>
-      <w:pPr>
-        <w:spacing w:after="0" w:line="360" w:lineRule="auto"/>
-        <w:jc w:val="both"/>
-      </w:pPr>
-    </w:p>
-    <w:p>
-      <w:pPr>
-        <w:spacing w:after="0" w:line="360" w:lineRule="auto"/>
-        <w:jc w:val="both"/>
-      </w:pPr>
-      <w:r>
-        <w:t xml:space="preserve">The models were trained on a dataset and then tested on a separate testing dataset to evaluate their performance. The logistic regression model achieved an accuracy of 73.68% with a recall score of 86.11% and a precision score of 72.09%. The random forest model achieved an accuracy of 77.33% with a recall score of 96.30% and a precision score of 72.22%. The SVM model achieved an accuracy of 75.30% with a recall score of 91.67% and a precision score of 71.74%. Overall, the random forest model performed the best among the three models. However, all models have </w:t>
-      </w:r>
-      <w:proofErr w:type="gramStart"/>
-      <w:r>
-        <w:t>fairly similar</w:t>
-      </w:r>
-      <w:proofErr w:type="gramEnd"/>
-      <w:r>
-        <w:t xml:space="preserve"> F1 scores and ROC AUC scores, which indicates that they all performed reasonably well at predicting the target variable.</w:t>
+        <w:t>, linear, and sigmoid. The model achieved an accuracy score of 0.80, which means that 80% of the samples were correctly classified. The recall score of 0.95 indicates that the model was able to correctly identify 95% of the positive samples (True Positives) out of all positive samples. The precision score of 0.76 indicates that out of all the samples predicted as positive, only 76% were actually positive. The F1 score of 0.85 is the harmonic mean of precision and recall and provides a balance between them. The ROC AUC score of 0.82 indicates that the model has moderate discrimination ability between the positive and negative samples. Overall, the model achieved decent performance, but it may be improved by further hyperparameter tuning or trying different models.</w:t>
+      </w:r>
+    </w:p>
+    <w:p>
+      <w:pPr>
+        <w:spacing w:after="0" w:line="360" w:lineRule="auto"/>
+        <w:jc w:val="both"/>
+      </w:pPr>
+    </w:p>
+    <w:p>
+      <w:pPr>
+        <w:spacing w:after="0" w:line="360" w:lineRule="auto"/>
+        <w:jc w:val="both"/>
+      </w:pPr>
+      <w:r>
+        <w:t>The models were trained on a dataset and then tested on a separate testing dataset to evaluate their performance. The logistic regression model achieved an accuracy of 73.68% with a recall score of 86.11% and a precision score of 72.09%. The random forest model achieved an accuracy of 77.33% with a recall score of 96.30% and a precision score of 72.22%. The SVM model achieved an accuracy of 75.30% with a recall score of 91.67% and a precision score of 71.74%. Overall, the random forest model performed the best among the three models. However, all models have fairly similar F1 scores and ROC AUC scores, which indicates that they all performed reasonably well at predicting the target variable.</w:t>
       </w:r>
       <w:r>
         <w:t xml:space="preserve"> </w:t>
@@ -809,6 +795,9 @@
         <w:spacing w:after="0" w:line="360" w:lineRule="auto"/>
       </w:pPr>
       <w:r>
+        <w:rPr>
+          <w:noProof/>
+        </w:rPr>
         <w:lastRenderedPageBreak/>
         <w:drawing>
           <wp:inline distT="0" distB="0" distL="0" distR="0" wp14:anchorId="554A8B14" wp14:editId="6FC2C39D">
@@ -864,6 +853,9 @@
         <w:spacing w:after="0" w:line="360" w:lineRule="auto"/>
       </w:pPr>
       <w:r>
+        <w:rPr>
+          <w:noProof/>
+        </w:rPr>
         <w:drawing>
           <wp:inline distT="0" distB="0" distL="0" distR="0" wp14:anchorId="13E68243" wp14:editId="5B902731">
             <wp:extent cx="3831913" cy="3055620"/>
@@ -979,6 +971,9 @@
         <w:jc w:val="center"/>
       </w:pPr>
       <w:r>
+        <w:rPr>
+          <w:noProof/>
+        </w:rPr>
         <w:drawing>
           <wp:inline distT="0" distB="0" distL="0" distR="0" wp14:anchorId="304FE084" wp14:editId="0364E506">
             <wp:extent cx="5563082" cy="259102"/>
@@ -1025,10 +1020,7 @@
         <w:t>The results of the Gradient Boosting Classifier model trained with the given parameter grid</w:t>
       </w:r>
       <w:r>
-        <w:t xml:space="preserve"> </w:t>
-      </w:r>
-      <w:r>
-        <w:t>"</w:t>
+        <w:t xml:space="preserve"> "</w:t>
       </w:r>
       <w:proofErr w:type="spellStart"/>
       <w:r>
@@ -1036,13 +1028,7 @@
       </w:r>
       <w:proofErr w:type="spellEnd"/>
       <w:r>
-        <w:t>": [0.01, 0.05, 0.1</w:t>
-      </w:r>
-      <w:r>
-        <w:t xml:space="preserve">], </w:t>
-      </w:r>
-      <w:r>
-        <w:t>"</w:t>
+        <w:t>": [0.01, 0.05, 0.1], "</w:t>
       </w:r>
       <w:proofErr w:type="spellStart"/>
       <w:r>
@@ -1050,19 +1036,7 @@
       </w:r>
       <w:proofErr w:type="spellEnd"/>
       <w:r>
-        <w:t>":</w:t>
-      </w:r>
-      <w:r>
-        <w:t xml:space="preserve"> </w:t>
-      </w:r>
-      <w:r>
-        <w:t>[3,5,8],</w:t>
-      </w:r>
-      <w:r>
-        <w:t xml:space="preserve"> </w:t>
-      </w:r>
-      <w:r>
-        <w:t>"</w:t>
+        <w:t>": [3,5,8], "</w:t>
       </w:r>
       <w:proofErr w:type="spellStart"/>
       <w:r>
@@ -1070,13 +1044,7 @@
       </w:r>
       <w:proofErr w:type="spellEnd"/>
       <w:r>
-        <w:t>":</w:t>
-      </w:r>
-      <w:r>
-        <w:t xml:space="preserve"> </w:t>
-      </w:r>
-      <w:r>
-        <w:t>[10]</w:t>
+        <w:t>": [10]</w:t>
       </w:r>
       <w:r>
         <w:t xml:space="preserve"> show an accuracy score of 0.763 and an AUC-ROC score of 0.792, indicating a moderately good performance of the model. The recall score of 0.907 indicates that the model was able to correctly identify a high proportion of positive cases, while the precision score of 0.765 indicates that a substantial number of negative cases were classified as positive by the model. The F1 score of 0.830 indicates that the model has a balance between precision and recall. Further parameter tuning and model optimization can be done to improve the performance of the model.</w:t>
@@ -1114,6 +1082,9 @@
         <w:spacing w:after="0" w:line="360" w:lineRule="auto"/>
       </w:pPr>
       <w:r>
+        <w:rPr>
+          <w:noProof/>
+        </w:rPr>
         <w:lastRenderedPageBreak/>
         <w:drawing>
           <wp:inline distT="0" distB="0" distL="0" distR="0" wp14:anchorId="6C9B5531" wp14:editId="03F16640">
@@ -1157,6 +1128,9 @@
         <w:spacing w:after="0" w:line="360" w:lineRule="auto"/>
       </w:pPr>
       <w:r>
+        <w:rPr>
+          <w:noProof/>
+        </w:rPr>
         <w:drawing>
           <wp:inline distT="0" distB="0" distL="0" distR="0" wp14:anchorId="38B13565" wp14:editId="3A51D181">
             <wp:extent cx="4051014" cy="4389120"/>
@@ -1229,6 +1203,9 @@
         <w:jc w:val="center"/>
       </w:pPr>
       <w:r>
+        <w:rPr>
+          <w:noProof/>
+        </w:rPr>
         <w:drawing>
           <wp:inline distT="0" distB="0" distL="0" distR="0" wp14:anchorId="1E661B2D" wp14:editId="43CE56B7">
             <wp:extent cx="4625340" cy="2416697"/>
@@ -1272,6 +1249,9 @@
         <w:jc w:val="center"/>
       </w:pPr>
       <w:r>
+        <w:rPr>
+          <w:noProof/>
+        </w:rPr>
         <w:drawing>
           <wp:inline distT="0" distB="0" distL="0" distR="0" wp14:anchorId="0F29CFAF" wp14:editId="67A3BB6A">
             <wp:extent cx="4876800" cy="272828"/>
@@ -1315,161 +1295,45 @@
         <w:jc w:val="both"/>
       </w:pPr>
       <w:r>
-        <w:t xml:space="preserve">The given code performs hyperparameter tuning using </w:t>
-      </w:r>
-      <w:proofErr w:type="spellStart"/>
-      <w:r>
-        <w:t>GridSearchCV</w:t>
-      </w:r>
-      <w:proofErr w:type="spellEnd"/>
-      <w:r>
-        <w:t xml:space="preserve"> </w:t>
-      </w:r>
-      <w:r>
-        <w:t xml:space="preserve">of </w:t>
-      </w:r>
-      <w:r>
-        <w:t>'</w:t>
-      </w:r>
-      <w:proofErr w:type="spellStart"/>
-      <w:r>
-        <w:t>hidden_layer_sizes</w:t>
-      </w:r>
-      <w:proofErr w:type="spellEnd"/>
-      <w:r>
-        <w:t>': [(10,), (100,), (10,10,), (50,50,), (100,100,)</w:t>
-      </w:r>
-      <w:proofErr w:type="gramStart"/>
-      <w:r>
-        <w:t>],</w:t>
-      </w:r>
-      <w:r>
-        <w:t xml:space="preserve"> </w:t>
-      </w:r>
-      <w:r>
-        <w:t xml:space="preserve"> '</w:t>
-      </w:r>
-      <w:proofErr w:type="gramEnd"/>
-      <w:r>
-        <w:t>activation': ['identity', 'logistic', 'tanh', '</w:t>
-      </w:r>
-      <w:proofErr w:type="spellStart"/>
-      <w:r>
-        <w:t>relu</w:t>
-      </w:r>
-      <w:proofErr w:type="spellEnd"/>
-      <w:r>
-        <w:t>'],</w:t>
-      </w:r>
-      <w:r>
-        <w:t xml:space="preserve"> </w:t>
-      </w:r>
-      <w:r>
-        <w:t>'solver': ['</w:t>
-      </w:r>
-      <w:proofErr w:type="spellStart"/>
-      <w:r>
-        <w:t>lbfgs</w:t>
-      </w:r>
-      <w:proofErr w:type="spellEnd"/>
-      <w:r>
-        <w:t>', '</w:t>
-      </w:r>
-      <w:proofErr w:type="spellStart"/>
-      <w:r>
-        <w:t>sgd</w:t>
-      </w:r>
-      <w:proofErr w:type="spellEnd"/>
-      <w:r>
-        <w:t>', '</w:t>
-      </w:r>
-      <w:proofErr w:type="spellStart"/>
-      <w:r>
-        <w:t>adam</w:t>
-      </w:r>
-      <w:proofErr w:type="spellEnd"/>
-      <w:r>
-        <w:t>'],</w:t>
-      </w:r>
-      <w:r>
-        <w:t xml:space="preserve"> </w:t>
-      </w:r>
-      <w:r>
-        <w:t>'alpha': [0.0001, 0.001, 0.01, 0.1],</w:t>
-      </w:r>
-      <w:r>
-        <w:t xml:space="preserve"> </w:t>
-      </w:r>
-      <w:r>
-        <w:t>'</w:t>
-      </w:r>
-      <w:proofErr w:type="spellStart"/>
-      <w:r>
-        <w:t>learning_rate</w:t>
-      </w:r>
-      <w:proofErr w:type="spellEnd"/>
-      <w:r>
-        <w:t>': ['constant', '</w:t>
-      </w:r>
-      <w:proofErr w:type="spellStart"/>
-      <w:r>
-        <w:t>invscaling</w:t>
-      </w:r>
-      <w:proofErr w:type="spellEnd"/>
-      <w:r>
-        <w:t>', 'adaptive']</w:t>
-      </w:r>
-    </w:p>
-    <w:p>
-      <w:pPr>
-        <w:spacing w:after="0" w:line="360" w:lineRule="auto"/>
-        <w:jc w:val="both"/>
-      </w:pPr>
-      <w:r>
-        <w:t>for the Neural Networks model. The parameters include the number of hidden layers and neurons, activation functions, solvers, regularization parameter (alpha), and learning rate. The model was trained on the dataset and evaluated based on various metrics such as accuracy, recall, precision, F1 score, and ROC AUC score.</w:t>
-      </w:r>
-    </w:p>
-    <w:p>
-      <w:pPr>
-        <w:spacing w:after="0" w:line="360" w:lineRule="auto"/>
-        <w:jc w:val="both"/>
-      </w:pPr>
-    </w:p>
-    <w:p>
-      <w:pPr>
-        <w:spacing w:after="0" w:line="360" w:lineRule="auto"/>
-        <w:jc w:val="both"/>
-      </w:pPr>
-      <w:r>
-        <w:t>The confusion matrix indicates the number of true positive, true negative, false positive, and false negative values. The accuracy score measures the overall performance of the model in terms of the proportion of correctly classified instances. The recall score measures the proportion of correctly classified positive instances, while the precision score measures the proportion of correctly classified positive instances among all predicted positive instances. The F1 score is the harmonic mean of recall and precision, which provides a balanced evaluation metric. The ROC AUC score is a measure of how well the model can distinguish between positive and negative classes.</w:t>
-      </w:r>
-    </w:p>
-    <w:p>
-      <w:pPr>
-        <w:spacing w:after="0" w:line="360" w:lineRule="auto"/>
-        <w:jc w:val="both"/>
-      </w:pPr>
-    </w:p>
-    <w:p>
-      <w:pPr>
-        <w:spacing w:after="0" w:line="360" w:lineRule="auto"/>
-        <w:jc w:val="both"/>
-      </w:pPr>
-      <w:r>
-        <w:t>In this case, the neural network model with the given hyperparameters resulted in an accuracy score of 0.76, a recall score of 0.91, a precision score of 0.76, an F1 score of 0.83, and an ROC AUC score of 0.79. It is important to note that these scores may be improved by further hyperparameter tuning or using different models altogether.</w:t>
-      </w:r>
-    </w:p>
-    <w:p>
-      <w:pPr>
-        <w:spacing w:after="0" w:line="360" w:lineRule="auto"/>
-      </w:pPr>
-      <w:r>
-        <w:lastRenderedPageBreak/>
+        <w:t>The neural network model was trained using hyperparameter tuning with a parameter grid that consisted of different hidden layer sizes, activation functions, solver types, regularization coefficients, and learning rate schedules. The best hyperparameters for the model were chosen using grid search cross-validation, which resulted in an accuracy score of 0.8006 on the training data. The model's confusion matrix shows that it performed well, with a high number of correct predictions in each class. The recall score of 0.9546 indicates that the model was able to identify a high percentage of positive cases, while the precision score of 0.7648 suggests that it may have identified some false positives. The F1 score of 0.8493 indicates that the model achieved a good balance between precision and recall, while the ROC AUC score of 0.8230 suggests that the model's predictions were well calibrated.</w:t>
+      </w:r>
+    </w:p>
+    <w:p>
+      <w:pPr>
+        <w:spacing w:after="0" w:line="360" w:lineRule="auto"/>
+        <w:jc w:val="both"/>
+      </w:pPr>
+    </w:p>
+    <w:p>
+      <w:pPr>
+        <w:spacing w:after="0" w:line="360" w:lineRule="auto"/>
+        <w:jc w:val="both"/>
+      </w:pPr>
+    </w:p>
+    <w:p>
+      <w:pPr>
+        <w:spacing w:after="0" w:line="360" w:lineRule="auto"/>
+        <w:jc w:val="both"/>
+      </w:pPr>
+      <w:r>
+        <w:t>The neural network model achieved an accuracy score of 0.8006 on the training data, with a recall score of 0.9547, a precision score of 0.7648, an F1 score of 0.8493, and an ROC AUC score of 0.8230. On the testing data, the model achieved an accuracy score of 0.7530, a recall score of 0.9167, a precision score of 0.7174, an F1 score of 0.8049, and an ROC AUC score of 0.7844. These results suggest that the neural network model performs well on the training data and can generalize reasonably well to new data. However, the model seems to have some difficulty correctly identifying the "moderate" and "high" categories, as seen in the confusion matrix for both the training and testing data. Overall, the neural network model appears to be a good candidate for this classification task given its strong performance on the training data and relatively good performance on the testing data.</w:t>
+      </w:r>
+    </w:p>
+    <w:p>
+      <w:pPr>
+        <w:spacing w:after="0" w:line="360" w:lineRule="auto"/>
+      </w:pPr>
+    </w:p>
+    <w:p>
+      <w:pPr>
+        <w:spacing w:after="0" w:line="360" w:lineRule="auto"/>
+      </w:pPr>
+      <w:r>
         <w:drawing>
-          <wp:inline distT="0" distB="0" distL="0" distR="0" wp14:anchorId="4AE943B4" wp14:editId="271252C9">
-            <wp:extent cx="3558540" cy="4314500"/>
-            <wp:effectExtent l="0" t="0" r="3810" b="0"/>
-            <wp:docPr id="23" name="Picture 23" descr="Chart&#10;&#10;Description automatically generated"/>
+          <wp:inline distT="0" distB="0" distL="0" distR="0" wp14:anchorId="2F81E86B" wp14:editId="38C57A86">
+            <wp:extent cx="4693920" cy="3085817"/>
+            <wp:effectExtent l="0" t="0" r="0" b="635"/>
+            <wp:docPr id="13" name="Picture 13" descr="Text&#10;&#10;Description automatically generated"/>
             <wp:cNvGraphicFramePr>
               <a:graphicFrameLocks xmlns:a="http://schemas.openxmlformats.org/drawingml/2006/main" noChangeAspect="1"/>
             </wp:cNvGraphicFramePr>
@@ -1477,7 +1341,7 @@
               <a:graphicData uri="http://schemas.openxmlformats.org/drawingml/2006/picture">
                 <pic:pic xmlns:pic="http://schemas.openxmlformats.org/drawingml/2006/picture">
                   <pic:nvPicPr>
-                    <pic:cNvPr id="23" name="Picture 23" descr="Chart&#10;&#10;Description automatically generated"/>
+                    <pic:cNvPr id="13" name="Picture 13" descr="Text&#10;&#10;Description automatically generated"/>
                     <pic:cNvPicPr/>
                   </pic:nvPicPr>
                   <pic:blipFill>
@@ -1489,7 +1353,7 @@
                   <pic:spPr>
                     <a:xfrm>
                       <a:off x="0" y="0"/>
-                      <a:ext cx="3576484" cy="4336256"/>
+                      <a:ext cx="4701805" cy="3091001"/>
                     </a:xfrm>
                     <a:prstGeom prst="rect">
                       <a:avLst/>
@@ -1506,12 +1370,27 @@
       <w:pPr>
         <w:spacing w:after="0" w:line="360" w:lineRule="auto"/>
       </w:pPr>
+    </w:p>
+    <w:p>
+      <w:pPr>
+        <w:spacing w:after="0" w:line="360" w:lineRule="auto"/>
+      </w:pPr>
+    </w:p>
+    <w:p>
+      <w:pPr>
+        <w:spacing w:after="0" w:line="360" w:lineRule="auto"/>
+      </w:pPr>
+    </w:p>
+    <w:p>
+      <w:pPr>
+        <w:spacing w:after="0" w:line="360" w:lineRule="auto"/>
+      </w:pPr>
       <w:r>
         <w:drawing>
-          <wp:inline distT="0" distB="0" distL="0" distR="0" wp14:anchorId="045DA5FC" wp14:editId="5468D731">
-            <wp:extent cx="3208020" cy="4064994"/>
-            <wp:effectExtent l="0" t="0" r="0" b="0"/>
-            <wp:docPr id="14" name="Picture 14" descr="Chart&#10;&#10;Description automatically generated"/>
+          <wp:inline distT="0" distB="0" distL="0" distR="0" wp14:anchorId="412FEF64" wp14:editId="3179D81E">
+            <wp:extent cx="4239632" cy="2994660"/>
+            <wp:effectExtent l="0" t="0" r="8890" b="0"/>
+            <wp:docPr id="15" name="Picture 15" descr="Text&#10;&#10;Description automatically generated"/>
             <wp:cNvGraphicFramePr>
               <a:graphicFrameLocks xmlns:a="http://schemas.openxmlformats.org/drawingml/2006/main" noChangeAspect="1"/>
             </wp:cNvGraphicFramePr>
@@ -1519,7 +1398,7 @@
               <a:graphicData uri="http://schemas.openxmlformats.org/drawingml/2006/picture">
                 <pic:pic xmlns:pic="http://schemas.openxmlformats.org/drawingml/2006/picture">
                   <pic:nvPicPr>
-                    <pic:cNvPr id="14" name="Picture 14" descr="Chart&#10;&#10;Description automatically generated"/>
+                    <pic:cNvPr id="15" name="Picture 15" descr="Text&#10;&#10;Description automatically generated"/>
                     <pic:cNvPicPr/>
                   </pic:nvPicPr>
                   <pic:blipFill>
@@ -1531,7 +1410,7 @@
                   <pic:spPr>
                     <a:xfrm>
                       <a:off x="0" y="0"/>
-                      <a:ext cx="3224544" cy="4085932"/>
+                      <a:ext cx="4253128" cy="3004193"/>
                     </a:xfrm>
                     <a:prstGeom prst="rect">
                       <a:avLst/>
@@ -1552,6 +1431,31 @@
     <w:p>
       <w:pPr>
         <w:spacing w:after="0" w:line="360" w:lineRule="auto"/>
+      </w:pPr>
+    </w:p>
+    <w:p>
+      <w:pPr>
+        <w:spacing w:after="0" w:line="360" w:lineRule="auto"/>
+      </w:pPr>
+    </w:p>
+    <w:p>
+      <w:pPr>
+        <w:spacing w:after="0" w:line="360" w:lineRule="auto"/>
+      </w:pPr>
+    </w:p>
+    <w:p>
+      <w:pPr>
+        <w:spacing w:after="0" w:line="360" w:lineRule="auto"/>
+      </w:pPr>
+    </w:p>
+    <w:p>
+      <w:pPr>
+        <w:spacing w:after="0" w:line="360" w:lineRule="auto"/>
+      </w:pPr>
+    </w:p>
+    <w:p>
+      <w:pPr>
+        <w:spacing w:after="0" w:line="360" w:lineRule="auto"/>
         <w:jc w:val="both"/>
         <w:rPr>
           <w:b/>
@@ -1567,47 +1471,2665 @@
         <w:t>Performance Evaluation Summary:</w:t>
       </w:r>
     </w:p>
-    <w:p>
-      <w:pPr>
-        <w:spacing w:after="0" w:line="360" w:lineRule="auto"/>
-        <w:jc w:val="both"/>
-      </w:pPr>
-      <w:r>
-        <w:t>Overall, the performance of the models varied with different evaluation metrics. The Random Forest and SVC models showed the highest accuracy scores of 0.77 and 0.75, respectively, with good precision, recall, F1, and AUC scores. The Gradient Boosting Classifier and Logistic Regression models had slightly lower accuracy scores of 0.74 and 0.73, respectively, with comparable precision, recall, and F1 scores but lower AUC scores. The Neural Network model had an accuracy score of 0.76 with good recall and F1 scores but lower precision and AUC scores.</w:t>
-      </w:r>
-    </w:p>
-    <w:p>
-      <w:pPr>
-        <w:spacing w:after="0" w:line="360" w:lineRule="auto"/>
-        <w:jc w:val="both"/>
-      </w:pPr>
-    </w:p>
-    <w:p>
-      <w:pPr>
-        <w:spacing w:after="0" w:line="360" w:lineRule="auto"/>
-        <w:jc w:val="both"/>
-      </w:pPr>
-      <w:r>
-        <w:t>Considering all the evaluation metrics, the Random Forest and SVC models performed the best among the tested models. However, since Random Forest had a slightly better AUC score and showed better performance in predicting the rarest class (class 3), it is selected as the best model for this classification task.</w:t>
-      </w:r>
-    </w:p>
-    <w:p>
-      <w:pPr>
-        <w:spacing w:after="0" w:line="360" w:lineRule="auto"/>
-        <w:jc w:val="both"/>
-      </w:pPr>
-    </w:p>
-    <w:p>
-      <w:pPr>
-        <w:spacing w:after="0" w:line="360" w:lineRule="auto"/>
-        <w:jc w:val="both"/>
-      </w:pPr>
-    </w:p>
-    <w:p>
-      <w:pPr>
-        <w:spacing w:after="0" w:line="360" w:lineRule="auto"/>
-        <w:jc w:val="both"/>
-      </w:pPr>
+    <w:tbl>
+      <w:tblPr>
+        <w:tblW w:w="9221" w:type="dxa"/>
+        <w:tblLook w:val="04A0" w:firstRow="1" w:lastRow="0" w:firstColumn="1" w:lastColumn="0" w:noHBand="0" w:noVBand="1"/>
+      </w:tblPr>
+      <w:tblGrid>
+        <w:gridCol w:w="3598"/>
+        <w:gridCol w:w="1454"/>
+        <w:gridCol w:w="1349"/>
+        <w:gridCol w:w="1471"/>
+        <w:gridCol w:w="1349"/>
+      </w:tblGrid>
+      <w:tr>
+        <w:trPr>
+          <w:trHeight w:val="215"/>
+        </w:trPr>
+        <w:tc>
+          <w:tcPr>
+            <w:tcW w:w="3598" w:type="dxa"/>
+            <w:tcBorders>
+              <w:top w:val="single" w:sz="4" w:space="0" w:color="auto"/>
+              <w:left w:val="single" w:sz="4" w:space="0" w:color="auto"/>
+              <w:bottom w:val="single" w:sz="4" w:space="0" w:color="auto"/>
+              <w:right w:val="single" w:sz="4" w:space="0" w:color="auto"/>
+            </w:tcBorders>
+            <w:shd w:val="clear" w:color="000000" w:fill="DDEBF7"/>
+            <w:noWrap/>
+            <w:vAlign w:val="bottom"/>
+            <w:hideMark/>
+          </w:tcPr>
+          <w:p>
+            <w:pPr>
+              <w:spacing w:after="0" w:line="240" w:lineRule="auto"/>
+              <w:jc w:val="center"/>
+              <w:rPr>
+                <w:rFonts w:ascii="Calibri" w:eastAsia="Times New Roman" w:hAnsi="Calibri" w:cs="Calibri"/>
+                <w:b/>
+                <w:bCs/>
+                <w:color w:val="000000"/>
+                <w:lang w:eastAsia="en-IN"/>
+              </w:rPr>
+            </w:pPr>
+            <w:r>
+              <w:rPr>
+                <w:rFonts w:ascii="Calibri" w:eastAsia="Times New Roman" w:hAnsi="Calibri" w:cs="Calibri"/>
+                <w:b/>
+                <w:bCs/>
+                <w:color w:val="000000"/>
+                <w:lang w:eastAsia="en-IN"/>
+              </w:rPr>
+              <w:t>Model</w:t>
+            </w:r>
+          </w:p>
+        </w:tc>
+        <w:tc>
+          <w:tcPr>
+            <w:tcW w:w="1454" w:type="dxa"/>
+            <w:tcBorders>
+              <w:top w:val="single" w:sz="4" w:space="0" w:color="auto"/>
+              <w:left w:val="nil"/>
+              <w:bottom w:val="single" w:sz="4" w:space="0" w:color="auto"/>
+              <w:right w:val="single" w:sz="4" w:space="0" w:color="auto"/>
+            </w:tcBorders>
+            <w:shd w:val="clear" w:color="000000" w:fill="DDEBF7"/>
+            <w:noWrap/>
+            <w:vAlign w:val="bottom"/>
+            <w:hideMark/>
+          </w:tcPr>
+          <w:p>
+            <w:pPr>
+              <w:spacing w:after="0" w:line="240" w:lineRule="auto"/>
+              <w:jc w:val="center"/>
+              <w:rPr>
+                <w:rFonts w:ascii="Calibri" w:eastAsia="Times New Roman" w:hAnsi="Calibri" w:cs="Calibri"/>
+                <w:b/>
+                <w:bCs/>
+                <w:color w:val="000000"/>
+                <w:lang w:eastAsia="en-IN"/>
+              </w:rPr>
+            </w:pPr>
+            <w:r>
+              <w:rPr>
+                <w:rFonts w:ascii="Calibri" w:eastAsia="Times New Roman" w:hAnsi="Calibri" w:cs="Calibri"/>
+                <w:b/>
+                <w:bCs/>
+                <w:color w:val="000000"/>
+                <w:lang w:eastAsia="en-IN"/>
+              </w:rPr>
+              <w:t>Accuracy</w:t>
+            </w:r>
+          </w:p>
+        </w:tc>
+        <w:tc>
+          <w:tcPr>
+            <w:tcW w:w="1349" w:type="dxa"/>
+            <w:tcBorders>
+              <w:top w:val="single" w:sz="4" w:space="0" w:color="auto"/>
+              <w:left w:val="nil"/>
+              <w:bottom w:val="single" w:sz="4" w:space="0" w:color="auto"/>
+              <w:right w:val="single" w:sz="4" w:space="0" w:color="auto"/>
+            </w:tcBorders>
+            <w:shd w:val="clear" w:color="000000" w:fill="DDEBF7"/>
+            <w:noWrap/>
+            <w:vAlign w:val="bottom"/>
+            <w:hideMark/>
+          </w:tcPr>
+          <w:p>
+            <w:pPr>
+              <w:spacing w:after="0" w:line="240" w:lineRule="auto"/>
+              <w:jc w:val="center"/>
+              <w:rPr>
+                <w:rFonts w:ascii="Calibri" w:eastAsia="Times New Roman" w:hAnsi="Calibri" w:cs="Calibri"/>
+                <w:b/>
+                <w:bCs/>
+                <w:color w:val="000000"/>
+                <w:lang w:eastAsia="en-IN"/>
+              </w:rPr>
+            </w:pPr>
+            <w:r>
+              <w:rPr>
+                <w:rFonts w:ascii="Calibri" w:eastAsia="Times New Roman" w:hAnsi="Calibri" w:cs="Calibri"/>
+                <w:b/>
+                <w:bCs/>
+                <w:color w:val="000000"/>
+                <w:lang w:eastAsia="en-IN"/>
+              </w:rPr>
+              <w:t>Recall</w:t>
+            </w:r>
+          </w:p>
+        </w:tc>
+        <w:tc>
+          <w:tcPr>
+            <w:tcW w:w="1471" w:type="dxa"/>
+            <w:tcBorders>
+              <w:top w:val="single" w:sz="4" w:space="0" w:color="auto"/>
+              <w:left w:val="nil"/>
+              <w:bottom w:val="single" w:sz="4" w:space="0" w:color="auto"/>
+              <w:right w:val="single" w:sz="4" w:space="0" w:color="auto"/>
+            </w:tcBorders>
+            <w:shd w:val="clear" w:color="000000" w:fill="DDEBF7"/>
+            <w:noWrap/>
+            <w:vAlign w:val="bottom"/>
+            <w:hideMark/>
+          </w:tcPr>
+          <w:p>
+            <w:pPr>
+              <w:spacing w:after="0" w:line="240" w:lineRule="auto"/>
+              <w:jc w:val="center"/>
+              <w:rPr>
+                <w:rFonts w:ascii="Calibri" w:eastAsia="Times New Roman" w:hAnsi="Calibri" w:cs="Calibri"/>
+                <w:b/>
+                <w:bCs/>
+                <w:color w:val="000000"/>
+                <w:lang w:eastAsia="en-IN"/>
+              </w:rPr>
+            </w:pPr>
+            <w:r>
+              <w:rPr>
+                <w:rFonts w:ascii="Calibri" w:eastAsia="Times New Roman" w:hAnsi="Calibri" w:cs="Calibri"/>
+                <w:b/>
+                <w:bCs/>
+                <w:color w:val="000000"/>
+                <w:lang w:eastAsia="en-IN"/>
+              </w:rPr>
+              <w:t xml:space="preserve">Precision </w:t>
+            </w:r>
+          </w:p>
+        </w:tc>
+        <w:tc>
+          <w:tcPr>
+            <w:tcW w:w="1349" w:type="dxa"/>
+            <w:tcBorders>
+              <w:top w:val="single" w:sz="4" w:space="0" w:color="auto"/>
+              <w:left w:val="nil"/>
+              <w:bottom w:val="single" w:sz="4" w:space="0" w:color="auto"/>
+              <w:right w:val="single" w:sz="4" w:space="0" w:color="auto"/>
+            </w:tcBorders>
+            <w:shd w:val="clear" w:color="000000" w:fill="DDEBF7"/>
+            <w:noWrap/>
+            <w:vAlign w:val="bottom"/>
+            <w:hideMark/>
+          </w:tcPr>
+          <w:p>
+            <w:pPr>
+              <w:spacing w:after="0" w:line="240" w:lineRule="auto"/>
+              <w:jc w:val="center"/>
+              <w:rPr>
+                <w:rFonts w:ascii="Calibri" w:eastAsia="Times New Roman" w:hAnsi="Calibri" w:cs="Calibri"/>
+                <w:b/>
+                <w:bCs/>
+                <w:color w:val="000000"/>
+                <w:lang w:eastAsia="en-IN"/>
+              </w:rPr>
+            </w:pPr>
+            <w:r>
+              <w:rPr>
+                <w:rFonts w:ascii="Calibri" w:eastAsia="Times New Roman" w:hAnsi="Calibri" w:cs="Calibri"/>
+                <w:b/>
+                <w:bCs/>
+                <w:color w:val="000000"/>
+                <w:lang w:eastAsia="en-IN"/>
+              </w:rPr>
+              <w:t>F1 Score</w:t>
+            </w:r>
+          </w:p>
+        </w:tc>
+      </w:tr>
+      <w:tr>
+        <w:trPr>
+          <w:trHeight w:val="215"/>
+        </w:trPr>
+        <w:tc>
+          <w:tcPr>
+            <w:tcW w:w="3598" w:type="dxa"/>
+            <w:tcBorders>
+              <w:top w:val="nil"/>
+              <w:left w:val="single" w:sz="4" w:space="0" w:color="auto"/>
+              <w:bottom w:val="single" w:sz="4" w:space="0" w:color="auto"/>
+              <w:right w:val="single" w:sz="4" w:space="0" w:color="auto"/>
+            </w:tcBorders>
+            <w:shd w:val="clear" w:color="000000" w:fill="FCE4D6"/>
+            <w:noWrap/>
+            <w:vAlign w:val="bottom"/>
+            <w:hideMark/>
+          </w:tcPr>
+          <w:p>
+            <w:pPr>
+              <w:spacing w:after="0" w:line="240" w:lineRule="auto"/>
+              <w:jc w:val="center"/>
+              <w:rPr>
+                <w:rFonts w:ascii="Calibri" w:eastAsia="Times New Roman" w:hAnsi="Calibri" w:cs="Calibri"/>
+                <w:b/>
+                <w:bCs/>
+                <w:color w:val="000000"/>
+                <w:lang w:eastAsia="en-IN"/>
+              </w:rPr>
+            </w:pPr>
+            <w:r>
+              <w:rPr>
+                <w:rFonts w:ascii="Calibri" w:eastAsia="Times New Roman" w:hAnsi="Calibri" w:cs="Calibri"/>
+                <w:b/>
+                <w:bCs/>
+                <w:color w:val="000000"/>
+                <w:lang w:eastAsia="en-IN"/>
+              </w:rPr>
+              <w:t>Logistic Regression</w:t>
+            </w:r>
+          </w:p>
+        </w:tc>
+        <w:tc>
+          <w:tcPr>
+            <w:tcW w:w="1454" w:type="dxa"/>
+            <w:tcBorders>
+              <w:top w:val="nil"/>
+              <w:left w:val="nil"/>
+              <w:bottom w:val="single" w:sz="4" w:space="0" w:color="auto"/>
+              <w:right w:val="single" w:sz="4" w:space="0" w:color="auto"/>
+            </w:tcBorders>
+            <w:shd w:val="clear" w:color="000000" w:fill="FFF2CC"/>
+            <w:noWrap/>
+            <w:vAlign w:val="bottom"/>
+            <w:hideMark/>
+          </w:tcPr>
+          <w:p>
+            <w:pPr>
+              <w:spacing w:after="0" w:line="240" w:lineRule="auto"/>
+              <w:jc w:val="center"/>
+              <w:rPr>
+                <w:rFonts w:ascii="Calibri" w:eastAsia="Times New Roman" w:hAnsi="Calibri" w:cs="Calibri"/>
+                <w:color w:val="000000"/>
+                <w:lang w:eastAsia="en-IN"/>
+              </w:rPr>
+            </w:pPr>
+            <w:r>
+              <w:rPr>
+                <w:rFonts w:ascii="Calibri" w:eastAsia="Times New Roman" w:hAnsi="Calibri" w:cs="Calibri"/>
+                <w:color w:val="000000"/>
+                <w:lang w:eastAsia="en-IN"/>
+              </w:rPr>
+              <w:t>0.77</w:t>
+            </w:r>
+          </w:p>
+        </w:tc>
+        <w:tc>
+          <w:tcPr>
+            <w:tcW w:w="1349" w:type="dxa"/>
+            <w:tcBorders>
+              <w:top w:val="nil"/>
+              <w:left w:val="nil"/>
+              <w:bottom w:val="single" w:sz="4" w:space="0" w:color="auto"/>
+              <w:right w:val="single" w:sz="4" w:space="0" w:color="auto"/>
+            </w:tcBorders>
+            <w:shd w:val="clear" w:color="000000" w:fill="FFF2CC"/>
+            <w:noWrap/>
+            <w:vAlign w:val="bottom"/>
+            <w:hideMark/>
+          </w:tcPr>
+          <w:p>
+            <w:pPr>
+              <w:spacing w:after="0" w:line="240" w:lineRule="auto"/>
+              <w:jc w:val="center"/>
+              <w:rPr>
+                <w:rFonts w:ascii="Calibri" w:eastAsia="Times New Roman" w:hAnsi="Calibri" w:cs="Calibri"/>
+                <w:color w:val="000000"/>
+                <w:lang w:eastAsia="en-IN"/>
+              </w:rPr>
+            </w:pPr>
+            <w:r>
+              <w:rPr>
+                <w:rFonts w:ascii="Calibri" w:eastAsia="Times New Roman" w:hAnsi="Calibri" w:cs="Calibri"/>
+                <w:color w:val="000000"/>
+                <w:lang w:eastAsia="en-IN"/>
+              </w:rPr>
+              <w:t>0.9</w:t>
+            </w:r>
+          </w:p>
+        </w:tc>
+        <w:tc>
+          <w:tcPr>
+            <w:tcW w:w="1471" w:type="dxa"/>
+            <w:tcBorders>
+              <w:top w:val="nil"/>
+              <w:left w:val="nil"/>
+              <w:bottom w:val="single" w:sz="4" w:space="0" w:color="auto"/>
+              <w:right w:val="single" w:sz="4" w:space="0" w:color="auto"/>
+            </w:tcBorders>
+            <w:shd w:val="clear" w:color="000000" w:fill="FFF2CC"/>
+            <w:noWrap/>
+            <w:vAlign w:val="bottom"/>
+            <w:hideMark/>
+          </w:tcPr>
+          <w:p>
+            <w:pPr>
+              <w:spacing w:after="0" w:line="240" w:lineRule="auto"/>
+              <w:jc w:val="center"/>
+              <w:rPr>
+                <w:rFonts w:ascii="Calibri" w:eastAsia="Times New Roman" w:hAnsi="Calibri" w:cs="Calibri"/>
+                <w:color w:val="000000"/>
+                <w:lang w:eastAsia="en-IN"/>
+              </w:rPr>
+            </w:pPr>
+            <w:r>
+              <w:rPr>
+                <w:rFonts w:ascii="Calibri" w:eastAsia="Times New Roman" w:hAnsi="Calibri" w:cs="Calibri"/>
+                <w:color w:val="000000"/>
+                <w:lang w:eastAsia="en-IN"/>
+              </w:rPr>
+              <w:t>0.76</w:t>
+            </w:r>
+          </w:p>
+        </w:tc>
+        <w:tc>
+          <w:tcPr>
+            <w:tcW w:w="1349" w:type="dxa"/>
+            <w:tcBorders>
+              <w:top w:val="nil"/>
+              <w:left w:val="nil"/>
+              <w:bottom w:val="single" w:sz="4" w:space="0" w:color="auto"/>
+              <w:right w:val="single" w:sz="4" w:space="0" w:color="auto"/>
+            </w:tcBorders>
+            <w:shd w:val="clear" w:color="000000" w:fill="FFF2CC"/>
+            <w:noWrap/>
+            <w:vAlign w:val="bottom"/>
+            <w:hideMark/>
+          </w:tcPr>
+          <w:p>
+            <w:pPr>
+              <w:spacing w:after="0" w:line="240" w:lineRule="auto"/>
+              <w:jc w:val="center"/>
+              <w:rPr>
+                <w:rFonts w:ascii="Calibri" w:eastAsia="Times New Roman" w:hAnsi="Calibri" w:cs="Calibri"/>
+                <w:color w:val="000000"/>
+                <w:lang w:eastAsia="en-IN"/>
+              </w:rPr>
+            </w:pPr>
+            <w:r>
+              <w:rPr>
+                <w:rFonts w:ascii="Calibri" w:eastAsia="Times New Roman" w:hAnsi="Calibri" w:cs="Calibri"/>
+                <w:color w:val="000000"/>
+                <w:lang w:eastAsia="en-IN"/>
+              </w:rPr>
+              <w:t>0.83</w:t>
+            </w:r>
+          </w:p>
+        </w:tc>
+      </w:tr>
+      <w:tr>
+        <w:trPr>
+          <w:trHeight w:val="215"/>
+        </w:trPr>
+        <w:tc>
+          <w:tcPr>
+            <w:tcW w:w="3598" w:type="dxa"/>
+            <w:tcBorders>
+              <w:top w:val="nil"/>
+              <w:left w:val="single" w:sz="4" w:space="0" w:color="auto"/>
+              <w:bottom w:val="single" w:sz="4" w:space="0" w:color="auto"/>
+              <w:right w:val="single" w:sz="4" w:space="0" w:color="auto"/>
+            </w:tcBorders>
+            <w:shd w:val="clear" w:color="000000" w:fill="FCE4D6"/>
+            <w:noWrap/>
+            <w:vAlign w:val="bottom"/>
+            <w:hideMark/>
+          </w:tcPr>
+          <w:p>
+            <w:pPr>
+              <w:spacing w:after="0" w:line="240" w:lineRule="auto"/>
+              <w:jc w:val="center"/>
+              <w:rPr>
+                <w:rFonts w:ascii="Calibri" w:eastAsia="Times New Roman" w:hAnsi="Calibri" w:cs="Calibri"/>
+                <w:b/>
+                <w:bCs/>
+                <w:color w:val="000000"/>
+                <w:lang w:eastAsia="en-IN"/>
+              </w:rPr>
+            </w:pPr>
+            <w:r>
+              <w:rPr>
+                <w:rFonts w:ascii="Calibri" w:eastAsia="Times New Roman" w:hAnsi="Calibri" w:cs="Calibri"/>
+                <w:b/>
+                <w:bCs/>
+                <w:color w:val="000000"/>
+                <w:lang w:eastAsia="en-IN"/>
+              </w:rPr>
+              <w:t>Random Forest</w:t>
+            </w:r>
+          </w:p>
+        </w:tc>
+        <w:tc>
+          <w:tcPr>
+            <w:tcW w:w="1454" w:type="dxa"/>
+            <w:tcBorders>
+              <w:top w:val="nil"/>
+              <w:left w:val="nil"/>
+              <w:bottom w:val="single" w:sz="4" w:space="0" w:color="auto"/>
+              <w:right w:val="single" w:sz="4" w:space="0" w:color="auto"/>
+            </w:tcBorders>
+            <w:shd w:val="clear" w:color="000000" w:fill="FFF2CC"/>
+            <w:noWrap/>
+            <w:vAlign w:val="bottom"/>
+            <w:hideMark/>
+          </w:tcPr>
+          <w:p>
+            <w:pPr>
+              <w:spacing w:after="0" w:line="240" w:lineRule="auto"/>
+              <w:jc w:val="center"/>
+              <w:rPr>
+                <w:rFonts w:ascii="Calibri" w:eastAsia="Times New Roman" w:hAnsi="Calibri" w:cs="Calibri"/>
+                <w:color w:val="000000"/>
+                <w:lang w:eastAsia="en-IN"/>
+              </w:rPr>
+            </w:pPr>
+            <w:r>
+              <w:rPr>
+                <w:rFonts w:ascii="Calibri" w:eastAsia="Times New Roman" w:hAnsi="Calibri" w:cs="Calibri"/>
+                <w:color w:val="000000"/>
+                <w:lang w:eastAsia="en-IN"/>
+              </w:rPr>
+              <w:t>0.996</w:t>
+            </w:r>
+          </w:p>
+        </w:tc>
+        <w:tc>
+          <w:tcPr>
+            <w:tcW w:w="1349" w:type="dxa"/>
+            <w:tcBorders>
+              <w:top w:val="nil"/>
+              <w:left w:val="nil"/>
+              <w:bottom w:val="single" w:sz="4" w:space="0" w:color="auto"/>
+              <w:right w:val="single" w:sz="4" w:space="0" w:color="auto"/>
+            </w:tcBorders>
+            <w:shd w:val="clear" w:color="000000" w:fill="FFF2CC"/>
+            <w:noWrap/>
+            <w:vAlign w:val="bottom"/>
+            <w:hideMark/>
+          </w:tcPr>
+          <w:p>
+            <w:pPr>
+              <w:spacing w:after="0" w:line="240" w:lineRule="auto"/>
+              <w:jc w:val="center"/>
+              <w:rPr>
+                <w:rFonts w:ascii="Calibri" w:eastAsia="Times New Roman" w:hAnsi="Calibri" w:cs="Calibri"/>
+                <w:color w:val="000000"/>
+                <w:lang w:eastAsia="en-IN"/>
+              </w:rPr>
+            </w:pPr>
+            <w:r>
+              <w:rPr>
+                <w:rFonts w:ascii="Calibri" w:eastAsia="Times New Roman" w:hAnsi="Calibri" w:cs="Calibri"/>
+                <w:color w:val="000000"/>
+                <w:lang w:eastAsia="en-IN"/>
+              </w:rPr>
+              <w:t>1</w:t>
+            </w:r>
+          </w:p>
+        </w:tc>
+        <w:tc>
+          <w:tcPr>
+            <w:tcW w:w="1471" w:type="dxa"/>
+            <w:tcBorders>
+              <w:top w:val="nil"/>
+              <w:left w:val="nil"/>
+              <w:bottom w:val="single" w:sz="4" w:space="0" w:color="auto"/>
+              <w:right w:val="single" w:sz="4" w:space="0" w:color="auto"/>
+            </w:tcBorders>
+            <w:shd w:val="clear" w:color="000000" w:fill="FFF2CC"/>
+            <w:noWrap/>
+            <w:vAlign w:val="bottom"/>
+            <w:hideMark/>
+          </w:tcPr>
+          <w:p>
+            <w:pPr>
+              <w:spacing w:after="0" w:line="240" w:lineRule="auto"/>
+              <w:jc w:val="center"/>
+              <w:rPr>
+                <w:rFonts w:ascii="Calibri" w:eastAsia="Times New Roman" w:hAnsi="Calibri" w:cs="Calibri"/>
+                <w:color w:val="000000"/>
+                <w:lang w:eastAsia="en-IN"/>
+              </w:rPr>
+            </w:pPr>
+            <w:r>
+              <w:rPr>
+                <w:rFonts w:ascii="Calibri" w:eastAsia="Times New Roman" w:hAnsi="Calibri" w:cs="Calibri"/>
+                <w:color w:val="000000"/>
+                <w:lang w:eastAsia="en-IN"/>
+              </w:rPr>
+              <w:t>0.992</w:t>
+            </w:r>
+          </w:p>
+        </w:tc>
+        <w:tc>
+          <w:tcPr>
+            <w:tcW w:w="1349" w:type="dxa"/>
+            <w:tcBorders>
+              <w:top w:val="nil"/>
+              <w:left w:val="nil"/>
+              <w:bottom w:val="single" w:sz="4" w:space="0" w:color="auto"/>
+              <w:right w:val="single" w:sz="4" w:space="0" w:color="auto"/>
+            </w:tcBorders>
+            <w:shd w:val="clear" w:color="000000" w:fill="FFF2CC"/>
+            <w:noWrap/>
+            <w:vAlign w:val="bottom"/>
+            <w:hideMark/>
+          </w:tcPr>
+          <w:p>
+            <w:pPr>
+              <w:spacing w:after="0" w:line="240" w:lineRule="auto"/>
+              <w:jc w:val="center"/>
+              <w:rPr>
+                <w:rFonts w:ascii="Calibri" w:eastAsia="Times New Roman" w:hAnsi="Calibri" w:cs="Calibri"/>
+                <w:color w:val="000000"/>
+                <w:lang w:eastAsia="en-IN"/>
+              </w:rPr>
+            </w:pPr>
+            <w:r>
+              <w:rPr>
+                <w:rFonts w:ascii="Calibri" w:eastAsia="Times New Roman" w:hAnsi="Calibri" w:cs="Calibri"/>
+                <w:color w:val="000000"/>
+                <w:lang w:eastAsia="en-IN"/>
+              </w:rPr>
+              <w:t>0.996</w:t>
+            </w:r>
+          </w:p>
+        </w:tc>
+      </w:tr>
+      <w:tr>
+        <w:trPr>
+          <w:trHeight w:val="215"/>
+        </w:trPr>
+        <w:tc>
+          <w:tcPr>
+            <w:tcW w:w="3598" w:type="dxa"/>
+            <w:tcBorders>
+              <w:top w:val="nil"/>
+              <w:left w:val="single" w:sz="4" w:space="0" w:color="auto"/>
+              <w:bottom w:val="single" w:sz="4" w:space="0" w:color="auto"/>
+              <w:right w:val="single" w:sz="4" w:space="0" w:color="auto"/>
+            </w:tcBorders>
+            <w:shd w:val="clear" w:color="000000" w:fill="FCE4D6"/>
+            <w:noWrap/>
+            <w:vAlign w:val="bottom"/>
+            <w:hideMark/>
+          </w:tcPr>
+          <w:p>
+            <w:pPr>
+              <w:spacing w:after="0" w:line="240" w:lineRule="auto"/>
+              <w:jc w:val="center"/>
+              <w:rPr>
+                <w:rFonts w:ascii="Calibri" w:eastAsia="Times New Roman" w:hAnsi="Calibri" w:cs="Calibri"/>
+                <w:b/>
+                <w:bCs/>
+                <w:color w:val="000000"/>
+                <w:lang w:eastAsia="en-IN"/>
+              </w:rPr>
+            </w:pPr>
+            <w:r>
+              <w:rPr>
+                <w:rFonts w:ascii="Calibri" w:eastAsia="Times New Roman" w:hAnsi="Calibri" w:cs="Calibri"/>
+                <w:b/>
+                <w:bCs/>
+                <w:color w:val="000000"/>
+                <w:lang w:eastAsia="en-IN"/>
+              </w:rPr>
+              <w:t>Support Vector Classifier</w:t>
+            </w:r>
+          </w:p>
+        </w:tc>
+        <w:tc>
+          <w:tcPr>
+            <w:tcW w:w="1454" w:type="dxa"/>
+            <w:tcBorders>
+              <w:top w:val="nil"/>
+              <w:left w:val="nil"/>
+              <w:bottom w:val="single" w:sz="4" w:space="0" w:color="auto"/>
+              <w:right w:val="single" w:sz="4" w:space="0" w:color="auto"/>
+            </w:tcBorders>
+            <w:shd w:val="clear" w:color="000000" w:fill="FFF2CC"/>
+            <w:noWrap/>
+            <w:vAlign w:val="bottom"/>
+            <w:hideMark/>
+          </w:tcPr>
+          <w:p>
+            <w:pPr>
+              <w:spacing w:after="0" w:line="240" w:lineRule="auto"/>
+              <w:jc w:val="center"/>
+              <w:rPr>
+                <w:rFonts w:ascii="Calibri" w:eastAsia="Times New Roman" w:hAnsi="Calibri" w:cs="Calibri"/>
+                <w:color w:val="000000"/>
+                <w:lang w:eastAsia="en-IN"/>
+              </w:rPr>
+            </w:pPr>
+            <w:r>
+              <w:rPr>
+                <w:rFonts w:ascii="Calibri" w:eastAsia="Times New Roman" w:hAnsi="Calibri" w:cs="Calibri"/>
+                <w:color w:val="000000"/>
+                <w:lang w:eastAsia="en-IN"/>
+              </w:rPr>
+              <w:t>0.8</w:t>
+            </w:r>
+          </w:p>
+        </w:tc>
+        <w:tc>
+          <w:tcPr>
+            <w:tcW w:w="1349" w:type="dxa"/>
+            <w:tcBorders>
+              <w:top w:val="nil"/>
+              <w:left w:val="nil"/>
+              <w:bottom w:val="single" w:sz="4" w:space="0" w:color="auto"/>
+              <w:right w:val="single" w:sz="4" w:space="0" w:color="auto"/>
+            </w:tcBorders>
+            <w:shd w:val="clear" w:color="000000" w:fill="FFF2CC"/>
+            <w:noWrap/>
+            <w:vAlign w:val="bottom"/>
+            <w:hideMark/>
+          </w:tcPr>
+          <w:p>
+            <w:pPr>
+              <w:spacing w:after="0" w:line="240" w:lineRule="auto"/>
+              <w:jc w:val="center"/>
+              <w:rPr>
+                <w:rFonts w:ascii="Calibri" w:eastAsia="Times New Roman" w:hAnsi="Calibri" w:cs="Calibri"/>
+                <w:color w:val="000000"/>
+                <w:lang w:eastAsia="en-IN"/>
+              </w:rPr>
+            </w:pPr>
+            <w:r>
+              <w:rPr>
+                <w:rFonts w:ascii="Calibri" w:eastAsia="Times New Roman" w:hAnsi="Calibri" w:cs="Calibri"/>
+                <w:color w:val="000000"/>
+                <w:lang w:eastAsia="en-IN"/>
+              </w:rPr>
+              <w:t>0.95</w:t>
+            </w:r>
+          </w:p>
+        </w:tc>
+        <w:tc>
+          <w:tcPr>
+            <w:tcW w:w="1471" w:type="dxa"/>
+            <w:tcBorders>
+              <w:top w:val="nil"/>
+              <w:left w:val="nil"/>
+              <w:bottom w:val="single" w:sz="4" w:space="0" w:color="auto"/>
+              <w:right w:val="single" w:sz="4" w:space="0" w:color="auto"/>
+            </w:tcBorders>
+            <w:shd w:val="clear" w:color="000000" w:fill="FFF2CC"/>
+            <w:noWrap/>
+            <w:vAlign w:val="bottom"/>
+            <w:hideMark/>
+          </w:tcPr>
+          <w:p>
+            <w:pPr>
+              <w:spacing w:after="0" w:line="240" w:lineRule="auto"/>
+              <w:jc w:val="center"/>
+              <w:rPr>
+                <w:rFonts w:ascii="Calibri" w:eastAsia="Times New Roman" w:hAnsi="Calibri" w:cs="Calibri"/>
+                <w:color w:val="000000"/>
+                <w:lang w:eastAsia="en-IN"/>
+              </w:rPr>
+            </w:pPr>
+            <w:r>
+              <w:rPr>
+                <w:rFonts w:ascii="Calibri" w:eastAsia="Times New Roman" w:hAnsi="Calibri" w:cs="Calibri"/>
+                <w:color w:val="000000"/>
+                <w:lang w:eastAsia="en-IN"/>
+              </w:rPr>
+              <w:t>0.76</w:t>
+            </w:r>
+          </w:p>
+        </w:tc>
+        <w:tc>
+          <w:tcPr>
+            <w:tcW w:w="1349" w:type="dxa"/>
+            <w:tcBorders>
+              <w:top w:val="nil"/>
+              <w:left w:val="nil"/>
+              <w:bottom w:val="single" w:sz="4" w:space="0" w:color="auto"/>
+              <w:right w:val="single" w:sz="4" w:space="0" w:color="auto"/>
+            </w:tcBorders>
+            <w:shd w:val="clear" w:color="000000" w:fill="FFF2CC"/>
+            <w:noWrap/>
+            <w:vAlign w:val="bottom"/>
+            <w:hideMark/>
+          </w:tcPr>
+          <w:p>
+            <w:pPr>
+              <w:spacing w:after="0" w:line="240" w:lineRule="auto"/>
+              <w:jc w:val="center"/>
+              <w:rPr>
+                <w:rFonts w:ascii="Calibri" w:eastAsia="Times New Roman" w:hAnsi="Calibri" w:cs="Calibri"/>
+                <w:color w:val="000000"/>
+                <w:lang w:eastAsia="en-IN"/>
+              </w:rPr>
+            </w:pPr>
+            <w:r>
+              <w:rPr>
+                <w:rFonts w:ascii="Calibri" w:eastAsia="Times New Roman" w:hAnsi="Calibri" w:cs="Calibri"/>
+                <w:color w:val="000000"/>
+                <w:lang w:eastAsia="en-IN"/>
+              </w:rPr>
+              <w:t>0.849</w:t>
+            </w:r>
+          </w:p>
+        </w:tc>
+      </w:tr>
+      <w:tr>
+        <w:trPr>
+          <w:trHeight w:val="215"/>
+        </w:trPr>
+        <w:tc>
+          <w:tcPr>
+            <w:tcW w:w="3598" w:type="dxa"/>
+            <w:tcBorders>
+              <w:top w:val="nil"/>
+              <w:left w:val="single" w:sz="4" w:space="0" w:color="auto"/>
+              <w:bottom w:val="single" w:sz="4" w:space="0" w:color="auto"/>
+              <w:right w:val="single" w:sz="4" w:space="0" w:color="auto"/>
+            </w:tcBorders>
+            <w:shd w:val="clear" w:color="000000" w:fill="FCE4D6"/>
+            <w:noWrap/>
+            <w:vAlign w:val="bottom"/>
+            <w:hideMark/>
+          </w:tcPr>
+          <w:p>
+            <w:pPr>
+              <w:spacing w:after="0" w:line="240" w:lineRule="auto"/>
+              <w:jc w:val="center"/>
+              <w:rPr>
+                <w:rFonts w:ascii="Calibri" w:eastAsia="Times New Roman" w:hAnsi="Calibri" w:cs="Calibri"/>
+                <w:b/>
+                <w:bCs/>
+                <w:color w:val="000000"/>
+                <w:lang w:eastAsia="en-IN"/>
+              </w:rPr>
+            </w:pPr>
+            <w:r>
+              <w:rPr>
+                <w:rFonts w:ascii="Calibri" w:eastAsia="Times New Roman" w:hAnsi="Calibri" w:cs="Calibri"/>
+                <w:b/>
+                <w:bCs/>
+                <w:color w:val="000000"/>
+                <w:lang w:eastAsia="en-IN"/>
+              </w:rPr>
+              <w:t>Gradient Boosting Classifier</w:t>
+            </w:r>
+          </w:p>
+        </w:tc>
+        <w:tc>
+          <w:tcPr>
+            <w:tcW w:w="1454" w:type="dxa"/>
+            <w:tcBorders>
+              <w:top w:val="nil"/>
+              <w:left w:val="nil"/>
+              <w:bottom w:val="single" w:sz="4" w:space="0" w:color="auto"/>
+              <w:right w:val="single" w:sz="4" w:space="0" w:color="auto"/>
+            </w:tcBorders>
+            <w:shd w:val="clear" w:color="000000" w:fill="FFF2CC"/>
+            <w:noWrap/>
+            <w:vAlign w:val="bottom"/>
+            <w:hideMark/>
+          </w:tcPr>
+          <w:p>
+            <w:pPr>
+              <w:spacing w:after="0" w:line="240" w:lineRule="auto"/>
+              <w:jc w:val="center"/>
+              <w:rPr>
+                <w:rFonts w:ascii="Calibri" w:eastAsia="Times New Roman" w:hAnsi="Calibri" w:cs="Calibri"/>
+                <w:color w:val="000000"/>
+                <w:lang w:eastAsia="en-IN"/>
+              </w:rPr>
+            </w:pPr>
+            <w:r>
+              <w:rPr>
+                <w:rFonts w:ascii="Calibri" w:eastAsia="Times New Roman" w:hAnsi="Calibri" w:cs="Calibri"/>
+                <w:color w:val="000000"/>
+                <w:lang w:eastAsia="en-IN"/>
+              </w:rPr>
+              <w:t>0.76</w:t>
+            </w:r>
+          </w:p>
+        </w:tc>
+        <w:tc>
+          <w:tcPr>
+            <w:tcW w:w="1349" w:type="dxa"/>
+            <w:tcBorders>
+              <w:top w:val="nil"/>
+              <w:left w:val="nil"/>
+              <w:bottom w:val="single" w:sz="4" w:space="0" w:color="auto"/>
+              <w:right w:val="single" w:sz="4" w:space="0" w:color="auto"/>
+            </w:tcBorders>
+            <w:shd w:val="clear" w:color="000000" w:fill="FFF2CC"/>
+            <w:noWrap/>
+            <w:vAlign w:val="bottom"/>
+            <w:hideMark/>
+          </w:tcPr>
+          <w:p>
+            <w:pPr>
+              <w:spacing w:after="0" w:line="240" w:lineRule="auto"/>
+              <w:jc w:val="center"/>
+              <w:rPr>
+                <w:rFonts w:ascii="Calibri" w:eastAsia="Times New Roman" w:hAnsi="Calibri" w:cs="Calibri"/>
+                <w:color w:val="000000"/>
+                <w:lang w:eastAsia="en-IN"/>
+              </w:rPr>
+            </w:pPr>
+            <w:r>
+              <w:rPr>
+                <w:rFonts w:ascii="Calibri" w:eastAsia="Times New Roman" w:hAnsi="Calibri" w:cs="Calibri"/>
+                <w:color w:val="000000"/>
+                <w:lang w:eastAsia="en-IN"/>
+              </w:rPr>
+              <w:t>0.9</w:t>
+            </w:r>
+          </w:p>
+        </w:tc>
+        <w:tc>
+          <w:tcPr>
+            <w:tcW w:w="1471" w:type="dxa"/>
+            <w:tcBorders>
+              <w:top w:val="nil"/>
+              <w:left w:val="nil"/>
+              <w:bottom w:val="single" w:sz="4" w:space="0" w:color="auto"/>
+              <w:right w:val="single" w:sz="4" w:space="0" w:color="auto"/>
+            </w:tcBorders>
+            <w:shd w:val="clear" w:color="000000" w:fill="FFF2CC"/>
+            <w:noWrap/>
+            <w:vAlign w:val="bottom"/>
+            <w:hideMark/>
+          </w:tcPr>
+          <w:p>
+            <w:pPr>
+              <w:spacing w:after="0" w:line="240" w:lineRule="auto"/>
+              <w:jc w:val="center"/>
+              <w:rPr>
+                <w:rFonts w:ascii="Calibri" w:eastAsia="Times New Roman" w:hAnsi="Calibri" w:cs="Calibri"/>
+                <w:color w:val="000000"/>
+                <w:lang w:eastAsia="en-IN"/>
+              </w:rPr>
+            </w:pPr>
+            <w:r>
+              <w:rPr>
+                <w:rFonts w:ascii="Calibri" w:eastAsia="Times New Roman" w:hAnsi="Calibri" w:cs="Calibri"/>
+                <w:color w:val="000000"/>
+                <w:lang w:eastAsia="en-IN"/>
+              </w:rPr>
+              <w:t>0.76</w:t>
+            </w:r>
+          </w:p>
+        </w:tc>
+        <w:tc>
+          <w:tcPr>
+            <w:tcW w:w="1349" w:type="dxa"/>
+            <w:tcBorders>
+              <w:top w:val="nil"/>
+              <w:left w:val="nil"/>
+              <w:bottom w:val="single" w:sz="4" w:space="0" w:color="auto"/>
+              <w:right w:val="single" w:sz="4" w:space="0" w:color="auto"/>
+            </w:tcBorders>
+            <w:shd w:val="clear" w:color="000000" w:fill="FFF2CC"/>
+            <w:noWrap/>
+            <w:vAlign w:val="bottom"/>
+            <w:hideMark/>
+          </w:tcPr>
+          <w:p>
+            <w:pPr>
+              <w:spacing w:after="0" w:line="240" w:lineRule="auto"/>
+              <w:jc w:val="center"/>
+              <w:rPr>
+                <w:rFonts w:ascii="Calibri" w:eastAsia="Times New Roman" w:hAnsi="Calibri" w:cs="Calibri"/>
+                <w:color w:val="000000"/>
+                <w:lang w:eastAsia="en-IN"/>
+              </w:rPr>
+            </w:pPr>
+            <w:r>
+              <w:rPr>
+                <w:rFonts w:ascii="Calibri" w:eastAsia="Times New Roman" w:hAnsi="Calibri" w:cs="Calibri"/>
+                <w:color w:val="000000"/>
+                <w:lang w:eastAsia="en-IN"/>
+              </w:rPr>
+              <w:t>0.82</w:t>
+            </w:r>
+          </w:p>
+        </w:tc>
+      </w:tr>
+      <w:tr>
+        <w:trPr>
+          <w:trHeight w:val="215"/>
+        </w:trPr>
+        <w:tc>
+          <w:tcPr>
+            <w:tcW w:w="3598" w:type="dxa"/>
+            <w:tcBorders>
+              <w:top w:val="nil"/>
+              <w:left w:val="single" w:sz="4" w:space="0" w:color="auto"/>
+              <w:bottom w:val="single" w:sz="4" w:space="0" w:color="auto"/>
+              <w:right w:val="single" w:sz="4" w:space="0" w:color="auto"/>
+            </w:tcBorders>
+            <w:shd w:val="clear" w:color="000000" w:fill="FCE4D6"/>
+            <w:noWrap/>
+            <w:vAlign w:val="bottom"/>
+            <w:hideMark/>
+          </w:tcPr>
+          <w:p>
+            <w:pPr>
+              <w:spacing w:after="0" w:line="240" w:lineRule="auto"/>
+              <w:jc w:val="center"/>
+              <w:rPr>
+                <w:rFonts w:ascii="Calibri" w:eastAsia="Times New Roman" w:hAnsi="Calibri" w:cs="Calibri"/>
+                <w:b/>
+                <w:bCs/>
+                <w:color w:val="000000"/>
+                <w:lang w:eastAsia="en-IN"/>
+              </w:rPr>
+            </w:pPr>
+            <w:r>
+              <w:rPr>
+                <w:rFonts w:ascii="Calibri" w:eastAsia="Times New Roman" w:hAnsi="Calibri" w:cs="Calibri"/>
+                <w:b/>
+                <w:bCs/>
+                <w:color w:val="000000"/>
+                <w:lang w:eastAsia="en-IN"/>
+              </w:rPr>
+              <w:t>Neural Network Classifier</w:t>
+            </w:r>
+          </w:p>
+        </w:tc>
+        <w:tc>
+          <w:tcPr>
+            <w:tcW w:w="1454" w:type="dxa"/>
+            <w:tcBorders>
+              <w:top w:val="nil"/>
+              <w:left w:val="nil"/>
+              <w:bottom w:val="single" w:sz="4" w:space="0" w:color="auto"/>
+              <w:right w:val="single" w:sz="4" w:space="0" w:color="auto"/>
+            </w:tcBorders>
+            <w:shd w:val="clear" w:color="000000" w:fill="FFF2CC"/>
+            <w:noWrap/>
+            <w:vAlign w:val="bottom"/>
+            <w:hideMark/>
+          </w:tcPr>
+          <w:p>
+            <w:pPr>
+              <w:spacing w:after="0" w:line="240" w:lineRule="auto"/>
+              <w:jc w:val="center"/>
+              <w:rPr>
+                <w:rFonts w:ascii="Calibri" w:eastAsia="Times New Roman" w:hAnsi="Calibri" w:cs="Calibri"/>
+                <w:color w:val="000000"/>
+                <w:lang w:eastAsia="en-IN"/>
+              </w:rPr>
+            </w:pPr>
+            <w:r>
+              <w:rPr>
+                <w:rFonts w:ascii="Calibri" w:eastAsia="Times New Roman" w:hAnsi="Calibri" w:cs="Calibri"/>
+                <w:color w:val="000000"/>
+                <w:lang w:eastAsia="en-IN"/>
+              </w:rPr>
+              <w:t>0.8</w:t>
+            </w:r>
+          </w:p>
+        </w:tc>
+        <w:tc>
+          <w:tcPr>
+            <w:tcW w:w="1349" w:type="dxa"/>
+            <w:tcBorders>
+              <w:top w:val="nil"/>
+              <w:left w:val="nil"/>
+              <w:bottom w:val="single" w:sz="4" w:space="0" w:color="auto"/>
+              <w:right w:val="single" w:sz="4" w:space="0" w:color="auto"/>
+            </w:tcBorders>
+            <w:shd w:val="clear" w:color="000000" w:fill="FFF2CC"/>
+            <w:noWrap/>
+            <w:vAlign w:val="bottom"/>
+            <w:hideMark/>
+          </w:tcPr>
+          <w:p>
+            <w:pPr>
+              <w:spacing w:after="0" w:line="240" w:lineRule="auto"/>
+              <w:jc w:val="center"/>
+              <w:rPr>
+                <w:rFonts w:ascii="Calibri" w:eastAsia="Times New Roman" w:hAnsi="Calibri" w:cs="Calibri"/>
+                <w:color w:val="000000"/>
+                <w:lang w:eastAsia="en-IN"/>
+              </w:rPr>
+            </w:pPr>
+            <w:r>
+              <w:rPr>
+                <w:rFonts w:ascii="Calibri" w:eastAsia="Times New Roman" w:hAnsi="Calibri" w:cs="Calibri"/>
+                <w:color w:val="000000"/>
+                <w:lang w:eastAsia="en-IN"/>
+              </w:rPr>
+              <w:t>0.95</w:t>
+            </w:r>
+          </w:p>
+        </w:tc>
+        <w:tc>
+          <w:tcPr>
+            <w:tcW w:w="1471" w:type="dxa"/>
+            <w:tcBorders>
+              <w:top w:val="nil"/>
+              <w:left w:val="nil"/>
+              <w:bottom w:val="single" w:sz="4" w:space="0" w:color="auto"/>
+              <w:right w:val="single" w:sz="4" w:space="0" w:color="auto"/>
+            </w:tcBorders>
+            <w:shd w:val="clear" w:color="000000" w:fill="FFF2CC"/>
+            <w:noWrap/>
+            <w:vAlign w:val="bottom"/>
+            <w:hideMark/>
+          </w:tcPr>
+          <w:p>
+            <w:pPr>
+              <w:spacing w:after="0" w:line="240" w:lineRule="auto"/>
+              <w:jc w:val="center"/>
+              <w:rPr>
+                <w:rFonts w:ascii="Calibri" w:eastAsia="Times New Roman" w:hAnsi="Calibri" w:cs="Calibri"/>
+                <w:color w:val="000000"/>
+                <w:lang w:eastAsia="en-IN"/>
+              </w:rPr>
+            </w:pPr>
+            <w:r>
+              <w:rPr>
+                <w:rFonts w:ascii="Calibri" w:eastAsia="Times New Roman" w:hAnsi="Calibri" w:cs="Calibri"/>
+                <w:color w:val="000000"/>
+                <w:lang w:eastAsia="en-IN"/>
+              </w:rPr>
+              <w:t>0.76</w:t>
+            </w:r>
+          </w:p>
+        </w:tc>
+        <w:tc>
+          <w:tcPr>
+            <w:tcW w:w="1349" w:type="dxa"/>
+            <w:tcBorders>
+              <w:top w:val="nil"/>
+              <w:left w:val="nil"/>
+              <w:bottom w:val="single" w:sz="4" w:space="0" w:color="auto"/>
+              <w:right w:val="single" w:sz="4" w:space="0" w:color="auto"/>
+            </w:tcBorders>
+            <w:shd w:val="clear" w:color="000000" w:fill="FFF2CC"/>
+            <w:noWrap/>
+            <w:vAlign w:val="bottom"/>
+            <w:hideMark/>
+          </w:tcPr>
+          <w:p>
+            <w:pPr>
+              <w:spacing w:after="0" w:line="240" w:lineRule="auto"/>
+              <w:jc w:val="center"/>
+              <w:rPr>
+                <w:rFonts w:ascii="Calibri" w:eastAsia="Times New Roman" w:hAnsi="Calibri" w:cs="Calibri"/>
+                <w:color w:val="000000"/>
+                <w:lang w:eastAsia="en-IN"/>
+              </w:rPr>
+            </w:pPr>
+            <w:r>
+              <w:rPr>
+                <w:rFonts w:ascii="Calibri" w:eastAsia="Times New Roman" w:hAnsi="Calibri" w:cs="Calibri"/>
+                <w:color w:val="000000"/>
+                <w:lang w:eastAsia="en-IN"/>
+              </w:rPr>
+              <w:t>0.84</w:t>
+            </w:r>
+          </w:p>
+        </w:tc>
+      </w:tr>
+      <w:tr>
+        <w:trPr>
+          <w:trHeight w:val="215"/>
+        </w:trPr>
+        <w:tc>
+          <w:tcPr>
+            <w:tcW w:w="3598" w:type="dxa"/>
+            <w:tcBorders>
+              <w:top w:val="nil"/>
+              <w:left w:val="nil"/>
+              <w:bottom w:val="nil"/>
+              <w:right w:val="nil"/>
+            </w:tcBorders>
+            <w:shd w:val="clear" w:color="auto" w:fill="auto"/>
+            <w:noWrap/>
+            <w:vAlign w:val="bottom"/>
+            <w:hideMark/>
+          </w:tcPr>
+          <w:p>
+            <w:pPr>
+              <w:spacing w:after="0" w:line="240" w:lineRule="auto"/>
+              <w:jc w:val="center"/>
+              <w:rPr>
+                <w:rFonts w:ascii="Calibri" w:eastAsia="Times New Roman" w:hAnsi="Calibri" w:cs="Calibri"/>
+                <w:color w:val="000000"/>
+                <w:lang w:eastAsia="en-IN"/>
+              </w:rPr>
+            </w:pPr>
+          </w:p>
+        </w:tc>
+        <w:tc>
+          <w:tcPr>
+            <w:tcW w:w="1454" w:type="dxa"/>
+            <w:tcBorders>
+              <w:top w:val="nil"/>
+              <w:left w:val="nil"/>
+              <w:bottom w:val="nil"/>
+              <w:right w:val="nil"/>
+            </w:tcBorders>
+            <w:shd w:val="clear" w:color="auto" w:fill="auto"/>
+            <w:noWrap/>
+            <w:vAlign w:val="bottom"/>
+            <w:hideMark/>
+          </w:tcPr>
+          <w:p>
+            <w:pPr>
+              <w:spacing w:after="0" w:line="240" w:lineRule="auto"/>
+              <w:jc w:val="center"/>
+              <w:rPr>
+                <w:rFonts w:ascii="Times New Roman" w:eastAsia="Times New Roman" w:hAnsi="Times New Roman" w:cs="Times New Roman"/>
+                <w:sz w:val="20"/>
+                <w:szCs w:val="20"/>
+                <w:lang w:eastAsia="en-IN"/>
+              </w:rPr>
+            </w:pPr>
+          </w:p>
+        </w:tc>
+        <w:tc>
+          <w:tcPr>
+            <w:tcW w:w="1349" w:type="dxa"/>
+            <w:tcBorders>
+              <w:top w:val="nil"/>
+              <w:left w:val="nil"/>
+              <w:bottom w:val="nil"/>
+              <w:right w:val="nil"/>
+            </w:tcBorders>
+            <w:shd w:val="clear" w:color="auto" w:fill="auto"/>
+            <w:noWrap/>
+            <w:vAlign w:val="bottom"/>
+            <w:hideMark/>
+          </w:tcPr>
+          <w:p>
+            <w:pPr>
+              <w:spacing w:after="0" w:line="240" w:lineRule="auto"/>
+              <w:jc w:val="center"/>
+              <w:rPr>
+                <w:rFonts w:ascii="Times New Roman" w:eastAsia="Times New Roman" w:hAnsi="Times New Roman" w:cs="Times New Roman"/>
+                <w:sz w:val="20"/>
+                <w:szCs w:val="20"/>
+                <w:lang w:eastAsia="en-IN"/>
+              </w:rPr>
+            </w:pPr>
+          </w:p>
+        </w:tc>
+        <w:tc>
+          <w:tcPr>
+            <w:tcW w:w="1471" w:type="dxa"/>
+            <w:tcBorders>
+              <w:top w:val="nil"/>
+              <w:left w:val="nil"/>
+              <w:bottom w:val="nil"/>
+              <w:right w:val="nil"/>
+            </w:tcBorders>
+            <w:shd w:val="clear" w:color="auto" w:fill="auto"/>
+            <w:noWrap/>
+            <w:vAlign w:val="bottom"/>
+            <w:hideMark/>
+          </w:tcPr>
+          <w:p>
+            <w:pPr>
+              <w:spacing w:after="0" w:line="240" w:lineRule="auto"/>
+              <w:jc w:val="center"/>
+              <w:rPr>
+                <w:rFonts w:ascii="Times New Roman" w:eastAsia="Times New Roman" w:hAnsi="Times New Roman" w:cs="Times New Roman"/>
+                <w:sz w:val="20"/>
+                <w:szCs w:val="20"/>
+                <w:lang w:eastAsia="en-IN"/>
+              </w:rPr>
+            </w:pPr>
+          </w:p>
+        </w:tc>
+        <w:tc>
+          <w:tcPr>
+            <w:tcW w:w="1349" w:type="dxa"/>
+            <w:tcBorders>
+              <w:top w:val="nil"/>
+              <w:left w:val="nil"/>
+              <w:bottom w:val="nil"/>
+              <w:right w:val="nil"/>
+            </w:tcBorders>
+            <w:shd w:val="clear" w:color="auto" w:fill="auto"/>
+            <w:noWrap/>
+            <w:vAlign w:val="bottom"/>
+            <w:hideMark/>
+          </w:tcPr>
+          <w:p>
+            <w:pPr>
+              <w:spacing w:after="0" w:line="240" w:lineRule="auto"/>
+              <w:jc w:val="center"/>
+              <w:rPr>
+                <w:rFonts w:ascii="Times New Roman" w:eastAsia="Times New Roman" w:hAnsi="Times New Roman" w:cs="Times New Roman"/>
+                <w:sz w:val="20"/>
+                <w:szCs w:val="20"/>
+                <w:lang w:eastAsia="en-IN"/>
+              </w:rPr>
+            </w:pPr>
+          </w:p>
+        </w:tc>
+      </w:tr>
+      <w:tr>
+        <w:trPr>
+          <w:trHeight w:val="215"/>
+        </w:trPr>
+        <w:tc>
+          <w:tcPr>
+            <w:tcW w:w="3598" w:type="dxa"/>
+            <w:tcBorders>
+              <w:top w:val="nil"/>
+              <w:left w:val="nil"/>
+              <w:bottom w:val="nil"/>
+              <w:right w:val="nil"/>
+            </w:tcBorders>
+            <w:shd w:val="clear" w:color="auto" w:fill="auto"/>
+            <w:noWrap/>
+            <w:vAlign w:val="bottom"/>
+            <w:hideMark/>
+          </w:tcPr>
+          <w:p>
+            <w:pPr>
+              <w:spacing w:after="0" w:line="240" w:lineRule="auto"/>
+              <w:rPr>
+                <w:rFonts w:ascii="Times New Roman" w:eastAsia="Times New Roman" w:hAnsi="Times New Roman" w:cs="Times New Roman"/>
+                <w:sz w:val="20"/>
+                <w:szCs w:val="20"/>
+                <w:lang w:eastAsia="en-IN"/>
+              </w:rPr>
+            </w:pPr>
+          </w:p>
+        </w:tc>
+        <w:tc>
+          <w:tcPr>
+            <w:tcW w:w="1454" w:type="dxa"/>
+            <w:tcBorders>
+              <w:top w:val="nil"/>
+              <w:left w:val="nil"/>
+              <w:bottom w:val="nil"/>
+              <w:right w:val="nil"/>
+            </w:tcBorders>
+            <w:shd w:val="clear" w:color="auto" w:fill="auto"/>
+            <w:noWrap/>
+            <w:vAlign w:val="bottom"/>
+            <w:hideMark/>
+          </w:tcPr>
+          <w:p>
+            <w:pPr>
+              <w:spacing w:after="0" w:line="240" w:lineRule="auto"/>
+              <w:jc w:val="center"/>
+              <w:rPr>
+                <w:rFonts w:ascii="Times New Roman" w:eastAsia="Times New Roman" w:hAnsi="Times New Roman" w:cs="Times New Roman"/>
+                <w:sz w:val="20"/>
+                <w:szCs w:val="20"/>
+                <w:lang w:eastAsia="en-IN"/>
+              </w:rPr>
+            </w:pPr>
+          </w:p>
+        </w:tc>
+        <w:tc>
+          <w:tcPr>
+            <w:tcW w:w="1349" w:type="dxa"/>
+            <w:tcBorders>
+              <w:top w:val="nil"/>
+              <w:left w:val="nil"/>
+              <w:bottom w:val="nil"/>
+              <w:right w:val="nil"/>
+            </w:tcBorders>
+            <w:shd w:val="clear" w:color="auto" w:fill="auto"/>
+            <w:noWrap/>
+            <w:vAlign w:val="bottom"/>
+            <w:hideMark/>
+          </w:tcPr>
+          <w:p>
+            <w:pPr>
+              <w:spacing w:after="0" w:line="240" w:lineRule="auto"/>
+              <w:jc w:val="center"/>
+              <w:rPr>
+                <w:rFonts w:ascii="Times New Roman" w:eastAsia="Times New Roman" w:hAnsi="Times New Roman" w:cs="Times New Roman"/>
+                <w:sz w:val="20"/>
+                <w:szCs w:val="20"/>
+                <w:lang w:eastAsia="en-IN"/>
+              </w:rPr>
+            </w:pPr>
+          </w:p>
+        </w:tc>
+        <w:tc>
+          <w:tcPr>
+            <w:tcW w:w="1471" w:type="dxa"/>
+            <w:tcBorders>
+              <w:top w:val="nil"/>
+              <w:left w:val="nil"/>
+              <w:bottom w:val="nil"/>
+              <w:right w:val="nil"/>
+            </w:tcBorders>
+            <w:shd w:val="clear" w:color="auto" w:fill="auto"/>
+            <w:noWrap/>
+            <w:vAlign w:val="bottom"/>
+            <w:hideMark/>
+          </w:tcPr>
+          <w:p>
+            <w:pPr>
+              <w:spacing w:after="0" w:line="240" w:lineRule="auto"/>
+              <w:jc w:val="center"/>
+              <w:rPr>
+                <w:rFonts w:ascii="Times New Roman" w:eastAsia="Times New Roman" w:hAnsi="Times New Roman" w:cs="Times New Roman"/>
+                <w:sz w:val="20"/>
+                <w:szCs w:val="20"/>
+                <w:lang w:eastAsia="en-IN"/>
+              </w:rPr>
+            </w:pPr>
+          </w:p>
+        </w:tc>
+        <w:tc>
+          <w:tcPr>
+            <w:tcW w:w="1349" w:type="dxa"/>
+            <w:tcBorders>
+              <w:top w:val="nil"/>
+              <w:left w:val="nil"/>
+              <w:bottom w:val="nil"/>
+              <w:right w:val="nil"/>
+            </w:tcBorders>
+            <w:shd w:val="clear" w:color="auto" w:fill="auto"/>
+            <w:noWrap/>
+            <w:vAlign w:val="bottom"/>
+            <w:hideMark/>
+          </w:tcPr>
+          <w:p>
+            <w:pPr>
+              <w:spacing w:after="0" w:line="240" w:lineRule="auto"/>
+              <w:jc w:val="center"/>
+              <w:rPr>
+                <w:rFonts w:ascii="Times New Roman" w:eastAsia="Times New Roman" w:hAnsi="Times New Roman" w:cs="Times New Roman"/>
+                <w:sz w:val="20"/>
+                <w:szCs w:val="20"/>
+                <w:lang w:eastAsia="en-IN"/>
+              </w:rPr>
+            </w:pPr>
+          </w:p>
+        </w:tc>
+      </w:tr>
+      <w:tr>
+        <w:trPr>
+          <w:trHeight w:val="215"/>
+        </w:trPr>
+        <w:tc>
+          <w:tcPr>
+            <w:tcW w:w="3598" w:type="dxa"/>
+            <w:tcBorders>
+              <w:top w:val="nil"/>
+              <w:left w:val="nil"/>
+              <w:bottom w:val="nil"/>
+              <w:right w:val="nil"/>
+            </w:tcBorders>
+            <w:shd w:val="clear" w:color="auto" w:fill="auto"/>
+            <w:noWrap/>
+            <w:vAlign w:val="bottom"/>
+            <w:hideMark/>
+          </w:tcPr>
+          <w:p>
+            <w:pPr>
+              <w:spacing w:after="0" w:line="240" w:lineRule="auto"/>
+              <w:jc w:val="center"/>
+              <w:rPr>
+                <w:rFonts w:ascii="Times New Roman" w:eastAsia="Times New Roman" w:hAnsi="Times New Roman" w:cs="Times New Roman"/>
+                <w:sz w:val="20"/>
+                <w:szCs w:val="20"/>
+                <w:lang w:eastAsia="en-IN"/>
+              </w:rPr>
+            </w:pPr>
+          </w:p>
+        </w:tc>
+        <w:tc>
+          <w:tcPr>
+            <w:tcW w:w="1454" w:type="dxa"/>
+            <w:tcBorders>
+              <w:top w:val="nil"/>
+              <w:left w:val="nil"/>
+              <w:bottom w:val="nil"/>
+              <w:right w:val="nil"/>
+            </w:tcBorders>
+            <w:shd w:val="clear" w:color="auto" w:fill="auto"/>
+            <w:noWrap/>
+            <w:vAlign w:val="bottom"/>
+            <w:hideMark/>
+          </w:tcPr>
+          <w:p>
+            <w:pPr>
+              <w:spacing w:after="0" w:line="240" w:lineRule="auto"/>
+              <w:jc w:val="center"/>
+              <w:rPr>
+                <w:rFonts w:ascii="Times New Roman" w:eastAsia="Times New Roman" w:hAnsi="Times New Roman" w:cs="Times New Roman"/>
+                <w:sz w:val="20"/>
+                <w:szCs w:val="20"/>
+                <w:lang w:eastAsia="en-IN"/>
+              </w:rPr>
+            </w:pPr>
+          </w:p>
+        </w:tc>
+        <w:tc>
+          <w:tcPr>
+            <w:tcW w:w="1349" w:type="dxa"/>
+            <w:tcBorders>
+              <w:top w:val="nil"/>
+              <w:left w:val="nil"/>
+              <w:bottom w:val="nil"/>
+              <w:right w:val="nil"/>
+            </w:tcBorders>
+            <w:shd w:val="clear" w:color="auto" w:fill="auto"/>
+            <w:noWrap/>
+            <w:vAlign w:val="bottom"/>
+            <w:hideMark/>
+          </w:tcPr>
+          <w:p>
+            <w:pPr>
+              <w:spacing w:after="0" w:line="240" w:lineRule="auto"/>
+              <w:jc w:val="center"/>
+              <w:rPr>
+                <w:rFonts w:ascii="Times New Roman" w:eastAsia="Times New Roman" w:hAnsi="Times New Roman" w:cs="Times New Roman"/>
+                <w:sz w:val="20"/>
+                <w:szCs w:val="20"/>
+                <w:lang w:eastAsia="en-IN"/>
+              </w:rPr>
+            </w:pPr>
+          </w:p>
+        </w:tc>
+        <w:tc>
+          <w:tcPr>
+            <w:tcW w:w="1471" w:type="dxa"/>
+            <w:tcBorders>
+              <w:top w:val="nil"/>
+              <w:left w:val="nil"/>
+              <w:bottom w:val="nil"/>
+              <w:right w:val="nil"/>
+            </w:tcBorders>
+            <w:shd w:val="clear" w:color="auto" w:fill="auto"/>
+            <w:noWrap/>
+            <w:vAlign w:val="bottom"/>
+            <w:hideMark/>
+          </w:tcPr>
+          <w:p>
+            <w:pPr>
+              <w:spacing w:after="0" w:line="240" w:lineRule="auto"/>
+              <w:jc w:val="center"/>
+              <w:rPr>
+                <w:rFonts w:ascii="Times New Roman" w:eastAsia="Times New Roman" w:hAnsi="Times New Roman" w:cs="Times New Roman"/>
+                <w:sz w:val="20"/>
+                <w:szCs w:val="20"/>
+                <w:lang w:eastAsia="en-IN"/>
+              </w:rPr>
+            </w:pPr>
+          </w:p>
+        </w:tc>
+        <w:tc>
+          <w:tcPr>
+            <w:tcW w:w="1349" w:type="dxa"/>
+            <w:tcBorders>
+              <w:top w:val="nil"/>
+              <w:left w:val="nil"/>
+              <w:bottom w:val="nil"/>
+              <w:right w:val="nil"/>
+            </w:tcBorders>
+            <w:shd w:val="clear" w:color="auto" w:fill="auto"/>
+            <w:noWrap/>
+            <w:vAlign w:val="bottom"/>
+            <w:hideMark/>
+          </w:tcPr>
+          <w:p>
+            <w:pPr>
+              <w:spacing w:after="0" w:line="240" w:lineRule="auto"/>
+              <w:jc w:val="center"/>
+              <w:rPr>
+                <w:rFonts w:ascii="Times New Roman" w:eastAsia="Times New Roman" w:hAnsi="Times New Roman" w:cs="Times New Roman"/>
+                <w:sz w:val="20"/>
+                <w:szCs w:val="20"/>
+                <w:lang w:eastAsia="en-IN"/>
+              </w:rPr>
+            </w:pPr>
+          </w:p>
+        </w:tc>
+      </w:tr>
+      <w:tr>
+        <w:trPr>
+          <w:trHeight w:val="215"/>
+        </w:trPr>
+        <w:tc>
+          <w:tcPr>
+            <w:tcW w:w="3598" w:type="dxa"/>
+            <w:tcBorders>
+              <w:top w:val="single" w:sz="4" w:space="0" w:color="auto"/>
+              <w:left w:val="single" w:sz="4" w:space="0" w:color="auto"/>
+              <w:bottom w:val="single" w:sz="4" w:space="0" w:color="auto"/>
+              <w:right w:val="single" w:sz="4" w:space="0" w:color="auto"/>
+            </w:tcBorders>
+            <w:shd w:val="clear" w:color="000000" w:fill="DDEBF7"/>
+            <w:noWrap/>
+            <w:vAlign w:val="bottom"/>
+            <w:hideMark/>
+          </w:tcPr>
+          <w:p>
+            <w:pPr>
+              <w:spacing w:after="0" w:line="240" w:lineRule="auto"/>
+              <w:jc w:val="center"/>
+              <w:rPr>
+                <w:rFonts w:ascii="Calibri" w:eastAsia="Times New Roman" w:hAnsi="Calibri" w:cs="Calibri"/>
+                <w:b/>
+                <w:bCs/>
+                <w:color w:val="000000"/>
+                <w:lang w:eastAsia="en-IN"/>
+              </w:rPr>
+            </w:pPr>
+            <w:r>
+              <w:rPr>
+                <w:rFonts w:ascii="Calibri" w:eastAsia="Times New Roman" w:hAnsi="Calibri" w:cs="Calibri"/>
+                <w:b/>
+                <w:bCs/>
+                <w:color w:val="000000"/>
+                <w:lang w:eastAsia="en-IN"/>
+              </w:rPr>
+              <w:t>Model</w:t>
+            </w:r>
+          </w:p>
+        </w:tc>
+        <w:tc>
+          <w:tcPr>
+            <w:tcW w:w="1454" w:type="dxa"/>
+            <w:tcBorders>
+              <w:top w:val="single" w:sz="4" w:space="0" w:color="auto"/>
+              <w:left w:val="nil"/>
+              <w:bottom w:val="single" w:sz="4" w:space="0" w:color="auto"/>
+              <w:right w:val="single" w:sz="4" w:space="0" w:color="auto"/>
+            </w:tcBorders>
+            <w:shd w:val="clear" w:color="000000" w:fill="DDEBF7"/>
+            <w:noWrap/>
+            <w:vAlign w:val="bottom"/>
+            <w:hideMark/>
+          </w:tcPr>
+          <w:p>
+            <w:pPr>
+              <w:spacing w:after="0" w:line="240" w:lineRule="auto"/>
+              <w:jc w:val="center"/>
+              <w:rPr>
+                <w:rFonts w:ascii="Calibri" w:eastAsia="Times New Roman" w:hAnsi="Calibri" w:cs="Calibri"/>
+                <w:b/>
+                <w:bCs/>
+                <w:color w:val="000000"/>
+                <w:lang w:eastAsia="en-IN"/>
+              </w:rPr>
+            </w:pPr>
+            <w:r>
+              <w:rPr>
+                <w:rFonts w:ascii="Calibri" w:eastAsia="Times New Roman" w:hAnsi="Calibri" w:cs="Calibri"/>
+                <w:b/>
+                <w:bCs/>
+                <w:color w:val="000000"/>
+                <w:lang w:eastAsia="en-IN"/>
+              </w:rPr>
+              <w:t>Accuracy</w:t>
+            </w:r>
+          </w:p>
+        </w:tc>
+        <w:tc>
+          <w:tcPr>
+            <w:tcW w:w="1349" w:type="dxa"/>
+            <w:tcBorders>
+              <w:top w:val="single" w:sz="4" w:space="0" w:color="auto"/>
+              <w:left w:val="nil"/>
+              <w:bottom w:val="single" w:sz="4" w:space="0" w:color="auto"/>
+              <w:right w:val="single" w:sz="4" w:space="0" w:color="auto"/>
+            </w:tcBorders>
+            <w:shd w:val="clear" w:color="000000" w:fill="DDEBF7"/>
+            <w:noWrap/>
+            <w:vAlign w:val="bottom"/>
+            <w:hideMark/>
+          </w:tcPr>
+          <w:p>
+            <w:pPr>
+              <w:spacing w:after="0" w:line="240" w:lineRule="auto"/>
+              <w:jc w:val="center"/>
+              <w:rPr>
+                <w:rFonts w:ascii="Calibri" w:eastAsia="Times New Roman" w:hAnsi="Calibri" w:cs="Calibri"/>
+                <w:b/>
+                <w:bCs/>
+                <w:color w:val="000000"/>
+                <w:lang w:eastAsia="en-IN"/>
+              </w:rPr>
+            </w:pPr>
+            <w:r>
+              <w:rPr>
+                <w:rFonts w:ascii="Calibri" w:eastAsia="Times New Roman" w:hAnsi="Calibri" w:cs="Calibri"/>
+                <w:b/>
+                <w:bCs/>
+                <w:color w:val="000000"/>
+                <w:lang w:eastAsia="en-IN"/>
+              </w:rPr>
+              <w:t>Recall</w:t>
+            </w:r>
+          </w:p>
+        </w:tc>
+        <w:tc>
+          <w:tcPr>
+            <w:tcW w:w="1471" w:type="dxa"/>
+            <w:tcBorders>
+              <w:top w:val="single" w:sz="4" w:space="0" w:color="auto"/>
+              <w:left w:val="nil"/>
+              <w:bottom w:val="single" w:sz="4" w:space="0" w:color="auto"/>
+              <w:right w:val="single" w:sz="4" w:space="0" w:color="auto"/>
+            </w:tcBorders>
+            <w:shd w:val="clear" w:color="000000" w:fill="DDEBF7"/>
+            <w:noWrap/>
+            <w:vAlign w:val="bottom"/>
+            <w:hideMark/>
+          </w:tcPr>
+          <w:p>
+            <w:pPr>
+              <w:spacing w:after="0" w:line="240" w:lineRule="auto"/>
+              <w:jc w:val="center"/>
+              <w:rPr>
+                <w:rFonts w:ascii="Calibri" w:eastAsia="Times New Roman" w:hAnsi="Calibri" w:cs="Calibri"/>
+                <w:b/>
+                <w:bCs/>
+                <w:color w:val="000000"/>
+                <w:lang w:eastAsia="en-IN"/>
+              </w:rPr>
+            </w:pPr>
+            <w:r>
+              <w:rPr>
+                <w:rFonts w:ascii="Calibri" w:eastAsia="Times New Roman" w:hAnsi="Calibri" w:cs="Calibri"/>
+                <w:b/>
+                <w:bCs/>
+                <w:color w:val="000000"/>
+                <w:lang w:eastAsia="en-IN"/>
+              </w:rPr>
+              <w:t xml:space="preserve">Precision </w:t>
+            </w:r>
+          </w:p>
+        </w:tc>
+        <w:tc>
+          <w:tcPr>
+            <w:tcW w:w="1349" w:type="dxa"/>
+            <w:tcBorders>
+              <w:top w:val="single" w:sz="4" w:space="0" w:color="auto"/>
+              <w:left w:val="nil"/>
+              <w:bottom w:val="single" w:sz="4" w:space="0" w:color="auto"/>
+              <w:right w:val="single" w:sz="4" w:space="0" w:color="auto"/>
+            </w:tcBorders>
+            <w:shd w:val="clear" w:color="000000" w:fill="DDEBF7"/>
+            <w:noWrap/>
+            <w:vAlign w:val="bottom"/>
+            <w:hideMark/>
+          </w:tcPr>
+          <w:p>
+            <w:pPr>
+              <w:spacing w:after="0" w:line="240" w:lineRule="auto"/>
+              <w:jc w:val="center"/>
+              <w:rPr>
+                <w:rFonts w:ascii="Calibri" w:eastAsia="Times New Roman" w:hAnsi="Calibri" w:cs="Calibri"/>
+                <w:b/>
+                <w:bCs/>
+                <w:color w:val="000000"/>
+                <w:lang w:eastAsia="en-IN"/>
+              </w:rPr>
+            </w:pPr>
+            <w:r>
+              <w:rPr>
+                <w:rFonts w:ascii="Calibri" w:eastAsia="Times New Roman" w:hAnsi="Calibri" w:cs="Calibri"/>
+                <w:b/>
+                <w:bCs/>
+                <w:color w:val="000000"/>
+                <w:lang w:eastAsia="en-IN"/>
+              </w:rPr>
+              <w:t>F1 Score</w:t>
+            </w:r>
+          </w:p>
+        </w:tc>
+      </w:tr>
+      <w:tr>
+        <w:trPr>
+          <w:trHeight w:val="215"/>
+        </w:trPr>
+        <w:tc>
+          <w:tcPr>
+            <w:tcW w:w="3598" w:type="dxa"/>
+            <w:tcBorders>
+              <w:top w:val="nil"/>
+              <w:left w:val="single" w:sz="4" w:space="0" w:color="auto"/>
+              <w:bottom w:val="single" w:sz="4" w:space="0" w:color="auto"/>
+              <w:right w:val="single" w:sz="4" w:space="0" w:color="auto"/>
+            </w:tcBorders>
+            <w:shd w:val="clear" w:color="000000" w:fill="FCE4D6"/>
+            <w:noWrap/>
+            <w:vAlign w:val="bottom"/>
+            <w:hideMark/>
+          </w:tcPr>
+          <w:p>
+            <w:pPr>
+              <w:spacing w:after="0" w:line="240" w:lineRule="auto"/>
+              <w:jc w:val="center"/>
+              <w:rPr>
+                <w:rFonts w:ascii="Calibri" w:eastAsia="Times New Roman" w:hAnsi="Calibri" w:cs="Calibri"/>
+                <w:b/>
+                <w:bCs/>
+                <w:color w:val="000000"/>
+                <w:lang w:eastAsia="en-IN"/>
+              </w:rPr>
+            </w:pPr>
+            <w:r>
+              <w:rPr>
+                <w:rFonts w:ascii="Calibri" w:eastAsia="Times New Roman" w:hAnsi="Calibri" w:cs="Calibri"/>
+                <w:b/>
+                <w:bCs/>
+                <w:color w:val="000000"/>
+                <w:lang w:eastAsia="en-IN"/>
+              </w:rPr>
+              <w:t>Logistic Regression</w:t>
+            </w:r>
+          </w:p>
+        </w:tc>
+        <w:tc>
+          <w:tcPr>
+            <w:tcW w:w="1454" w:type="dxa"/>
+            <w:tcBorders>
+              <w:top w:val="nil"/>
+              <w:left w:val="nil"/>
+              <w:bottom w:val="single" w:sz="4" w:space="0" w:color="auto"/>
+              <w:right w:val="single" w:sz="4" w:space="0" w:color="auto"/>
+            </w:tcBorders>
+            <w:shd w:val="clear" w:color="000000" w:fill="FFF2CC"/>
+            <w:noWrap/>
+            <w:vAlign w:val="bottom"/>
+            <w:hideMark/>
+          </w:tcPr>
+          <w:p>
+            <w:pPr>
+              <w:spacing w:after="0" w:line="240" w:lineRule="auto"/>
+              <w:jc w:val="center"/>
+              <w:rPr>
+                <w:rFonts w:ascii="Calibri" w:eastAsia="Times New Roman" w:hAnsi="Calibri" w:cs="Calibri"/>
+                <w:color w:val="000000"/>
+                <w:lang w:eastAsia="en-IN"/>
+              </w:rPr>
+            </w:pPr>
+            <w:r>
+              <w:rPr>
+                <w:rFonts w:ascii="Calibri" w:eastAsia="Times New Roman" w:hAnsi="Calibri" w:cs="Calibri"/>
+                <w:color w:val="000000"/>
+                <w:lang w:eastAsia="en-IN"/>
+              </w:rPr>
+              <w:t>0.72</w:t>
+            </w:r>
+          </w:p>
+        </w:tc>
+        <w:tc>
+          <w:tcPr>
+            <w:tcW w:w="1349" w:type="dxa"/>
+            <w:tcBorders>
+              <w:top w:val="nil"/>
+              <w:left w:val="nil"/>
+              <w:bottom w:val="single" w:sz="4" w:space="0" w:color="auto"/>
+              <w:right w:val="single" w:sz="4" w:space="0" w:color="auto"/>
+            </w:tcBorders>
+            <w:shd w:val="clear" w:color="000000" w:fill="FFF2CC"/>
+            <w:noWrap/>
+            <w:vAlign w:val="bottom"/>
+            <w:hideMark/>
+          </w:tcPr>
+          <w:p>
+            <w:pPr>
+              <w:spacing w:after="0" w:line="240" w:lineRule="auto"/>
+              <w:jc w:val="center"/>
+              <w:rPr>
+                <w:rFonts w:ascii="Calibri" w:eastAsia="Times New Roman" w:hAnsi="Calibri" w:cs="Calibri"/>
+                <w:color w:val="000000"/>
+                <w:lang w:eastAsia="en-IN"/>
+              </w:rPr>
+            </w:pPr>
+            <w:r>
+              <w:rPr>
+                <w:rFonts w:ascii="Calibri" w:eastAsia="Times New Roman" w:hAnsi="Calibri" w:cs="Calibri"/>
+                <w:color w:val="000000"/>
+                <w:lang w:eastAsia="en-IN"/>
+              </w:rPr>
+              <w:t>0.83</w:t>
+            </w:r>
+          </w:p>
+        </w:tc>
+        <w:tc>
+          <w:tcPr>
+            <w:tcW w:w="1471" w:type="dxa"/>
+            <w:tcBorders>
+              <w:top w:val="nil"/>
+              <w:left w:val="nil"/>
+              <w:bottom w:val="single" w:sz="4" w:space="0" w:color="auto"/>
+              <w:right w:val="single" w:sz="4" w:space="0" w:color="auto"/>
+            </w:tcBorders>
+            <w:shd w:val="clear" w:color="000000" w:fill="FFF2CC"/>
+            <w:noWrap/>
+            <w:vAlign w:val="bottom"/>
+            <w:hideMark/>
+          </w:tcPr>
+          <w:p>
+            <w:pPr>
+              <w:spacing w:after="0" w:line="240" w:lineRule="auto"/>
+              <w:jc w:val="center"/>
+              <w:rPr>
+                <w:rFonts w:ascii="Calibri" w:eastAsia="Times New Roman" w:hAnsi="Calibri" w:cs="Calibri"/>
+                <w:color w:val="000000"/>
+                <w:lang w:eastAsia="en-IN"/>
+              </w:rPr>
+            </w:pPr>
+            <w:r>
+              <w:rPr>
+                <w:rFonts w:ascii="Calibri" w:eastAsia="Times New Roman" w:hAnsi="Calibri" w:cs="Calibri"/>
+                <w:color w:val="000000"/>
+                <w:lang w:eastAsia="en-IN"/>
+              </w:rPr>
+              <w:t>0.72</w:t>
+            </w:r>
+          </w:p>
+        </w:tc>
+        <w:tc>
+          <w:tcPr>
+            <w:tcW w:w="1349" w:type="dxa"/>
+            <w:tcBorders>
+              <w:top w:val="nil"/>
+              <w:left w:val="nil"/>
+              <w:bottom w:val="single" w:sz="4" w:space="0" w:color="auto"/>
+              <w:right w:val="single" w:sz="4" w:space="0" w:color="auto"/>
+            </w:tcBorders>
+            <w:shd w:val="clear" w:color="000000" w:fill="FFF2CC"/>
+            <w:noWrap/>
+            <w:vAlign w:val="bottom"/>
+            <w:hideMark/>
+          </w:tcPr>
+          <w:p>
+            <w:pPr>
+              <w:spacing w:after="0" w:line="240" w:lineRule="auto"/>
+              <w:jc w:val="center"/>
+              <w:rPr>
+                <w:rFonts w:ascii="Calibri" w:eastAsia="Times New Roman" w:hAnsi="Calibri" w:cs="Calibri"/>
+                <w:color w:val="000000"/>
+                <w:lang w:eastAsia="en-IN"/>
+              </w:rPr>
+            </w:pPr>
+            <w:r>
+              <w:rPr>
+                <w:rFonts w:ascii="Calibri" w:eastAsia="Times New Roman" w:hAnsi="Calibri" w:cs="Calibri"/>
+                <w:color w:val="000000"/>
+                <w:lang w:eastAsia="en-IN"/>
+              </w:rPr>
+              <w:t>0.77</w:t>
+            </w:r>
+          </w:p>
+        </w:tc>
+      </w:tr>
+      <w:tr>
+        <w:trPr>
+          <w:trHeight w:val="215"/>
+        </w:trPr>
+        <w:tc>
+          <w:tcPr>
+            <w:tcW w:w="3598" w:type="dxa"/>
+            <w:tcBorders>
+              <w:top w:val="nil"/>
+              <w:left w:val="single" w:sz="4" w:space="0" w:color="auto"/>
+              <w:bottom w:val="single" w:sz="4" w:space="0" w:color="auto"/>
+              <w:right w:val="single" w:sz="4" w:space="0" w:color="auto"/>
+            </w:tcBorders>
+            <w:shd w:val="clear" w:color="000000" w:fill="FCE4D6"/>
+            <w:noWrap/>
+            <w:vAlign w:val="bottom"/>
+            <w:hideMark/>
+          </w:tcPr>
+          <w:p>
+            <w:pPr>
+              <w:spacing w:after="0" w:line="240" w:lineRule="auto"/>
+              <w:jc w:val="center"/>
+              <w:rPr>
+                <w:rFonts w:ascii="Calibri" w:eastAsia="Times New Roman" w:hAnsi="Calibri" w:cs="Calibri"/>
+                <w:b/>
+                <w:bCs/>
+                <w:color w:val="000000"/>
+                <w:lang w:eastAsia="en-IN"/>
+              </w:rPr>
+            </w:pPr>
+            <w:r>
+              <w:rPr>
+                <w:rFonts w:ascii="Calibri" w:eastAsia="Times New Roman" w:hAnsi="Calibri" w:cs="Calibri"/>
+                <w:b/>
+                <w:bCs/>
+                <w:color w:val="000000"/>
+                <w:lang w:eastAsia="en-IN"/>
+              </w:rPr>
+              <w:t>Random Forest</w:t>
+            </w:r>
+          </w:p>
+        </w:tc>
+        <w:tc>
+          <w:tcPr>
+            <w:tcW w:w="1454" w:type="dxa"/>
+            <w:tcBorders>
+              <w:top w:val="nil"/>
+              <w:left w:val="nil"/>
+              <w:bottom w:val="single" w:sz="4" w:space="0" w:color="auto"/>
+              <w:right w:val="single" w:sz="4" w:space="0" w:color="auto"/>
+            </w:tcBorders>
+            <w:shd w:val="clear" w:color="000000" w:fill="FFF2CC"/>
+            <w:noWrap/>
+            <w:vAlign w:val="bottom"/>
+            <w:hideMark/>
+          </w:tcPr>
+          <w:p>
+            <w:pPr>
+              <w:spacing w:after="0" w:line="240" w:lineRule="auto"/>
+              <w:jc w:val="center"/>
+              <w:rPr>
+                <w:rFonts w:ascii="Calibri" w:eastAsia="Times New Roman" w:hAnsi="Calibri" w:cs="Calibri"/>
+                <w:color w:val="000000"/>
+                <w:lang w:eastAsia="en-IN"/>
+              </w:rPr>
+            </w:pPr>
+            <w:r>
+              <w:rPr>
+                <w:rFonts w:ascii="Calibri" w:eastAsia="Times New Roman" w:hAnsi="Calibri" w:cs="Calibri"/>
+                <w:color w:val="000000"/>
+                <w:lang w:eastAsia="en-IN"/>
+              </w:rPr>
+              <w:t>0.757</w:t>
+            </w:r>
+          </w:p>
+        </w:tc>
+        <w:tc>
+          <w:tcPr>
+            <w:tcW w:w="1349" w:type="dxa"/>
+            <w:tcBorders>
+              <w:top w:val="nil"/>
+              <w:left w:val="nil"/>
+              <w:bottom w:val="single" w:sz="4" w:space="0" w:color="auto"/>
+              <w:right w:val="single" w:sz="4" w:space="0" w:color="auto"/>
+            </w:tcBorders>
+            <w:shd w:val="clear" w:color="000000" w:fill="FFF2CC"/>
+            <w:noWrap/>
+            <w:vAlign w:val="bottom"/>
+            <w:hideMark/>
+          </w:tcPr>
+          <w:p>
+            <w:pPr>
+              <w:spacing w:after="0" w:line="240" w:lineRule="auto"/>
+              <w:jc w:val="center"/>
+              <w:rPr>
+                <w:rFonts w:ascii="Calibri" w:eastAsia="Times New Roman" w:hAnsi="Calibri" w:cs="Calibri"/>
+                <w:color w:val="000000"/>
+                <w:lang w:eastAsia="en-IN"/>
+              </w:rPr>
+            </w:pPr>
+            <w:r>
+              <w:rPr>
+                <w:rFonts w:ascii="Calibri" w:eastAsia="Times New Roman" w:hAnsi="Calibri" w:cs="Calibri"/>
+                <w:color w:val="000000"/>
+                <w:lang w:eastAsia="en-IN"/>
+              </w:rPr>
+              <w:t>0.916</w:t>
+            </w:r>
+          </w:p>
+        </w:tc>
+        <w:tc>
+          <w:tcPr>
+            <w:tcW w:w="1471" w:type="dxa"/>
+            <w:tcBorders>
+              <w:top w:val="nil"/>
+              <w:left w:val="nil"/>
+              <w:bottom w:val="single" w:sz="4" w:space="0" w:color="auto"/>
+              <w:right w:val="single" w:sz="4" w:space="0" w:color="auto"/>
+            </w:tcBorders>
+            <w:shd w:val="clear" w:color="000000" w:fill="FFF2CC"/>
+            <w:noWrap/>
+            <w:vAlign w:val="bottom"/>
+            <w:hideMark/>
+          </w:tcPr>
+          <w:p>
+            <w:pPr>
+              <w:spacing w:after="0" w:line="240" w:lineRule="auto"/>
+              <w:jc w:val="center"/>
+              <w:rPr>
+                <w:rFonts w:ascii="Calibri" w:eastAsia="Times New Roman" w:hAnsi="Calibri" w:cs="Calibri"/>
+                <w:color w:val="000000"/>
+                <w:lang w:eastAsia="en-IN"/>
+              </w:rPr>
+            </w:pPr>
+            <w:r>
+              <w:rPr>
+                <w:rFonts w:ascii="Calibri" w:eastAsia="Times New Roman" w:hAnsi="Calibri" w:cs="Calibri"/>
+                <w:color w:val="000000"/>
+                <w:lang w:eastAsia="en-IN"/>
+              </w:rPr>
+              <w:t>0.7</w:t>
+            </w:r>
+          </w:p>
+        </w:tc>
+        <w:tc>
+          <w:tcPr>
+            <w:tcW w:w="1349" w:type="dxa"/>
+            <w:tcBorders>
+              <w:top w:val="nil"/>
+              <w:left w:val="nil"/>
+              <w:bottom w:val="single" w:sz="4" w:space="0" w:color="auto"/>
+              <w:right w:val="single" w:sz="4" w:space="0" w:color="auto"/>
+            </w:tcBorders>
+            <w:shd w:val="clear" w:color="000000" w:fill="FFF2CC"/>
+            <w:noWrap/>
+            <w:vAlign w:val="bottom"/>
+            <w:hideMark/>
+          </w:tcPr>
+          <w:p>
+            <w:pPr>
+              <w:spacing w:after="0" w:line="240" w:lineRule="auto"/>
+              <w:jc w:val="center"/>
+              <w:rPr>
+                <w:rFonts w:ascii="Calibri" w:eastAsia="Times New Roman" w:hAnsi="Calibri" w:cs="Calibri"/>
+                <w:color w:val="000000"/>
+                <w:lang w:eastAsia="en-IN"/>
+              </w:rPr>
+            </w:pPr>
+            <w:r>
+              <w:rPr>
+                <w:rFonts w:ascii="Calibri" w:eastAsia="Times New Roman" w:hAnsi="Calibri" w:cs="Calibri"/>
+                <w:color w:val="000000"/>
+                <w:lang w:eastAsia="en-IN"/>
+              </w:rPr>
+              <w:t>0.798</w:t>
+            </w:r>
+          </w:p>
+        </w:tc>
+      </w:tr>
+      <w:tr>
+        <w:trPr>
+          <w:trHeight w:val="215"/>
+        </w:trPr>
+        <w:tc>
+          <w:tcPr>
+            <w:tcW w:w="3598" w:type="dxa"/>
+            <w:tcBorders>
+              <w:top w:val="nil"/>
+              <w:left w:val="single" w:sz="4" w:space="0" w:color="auto"/>
+              <w:bottom w:val="single" w:sz="4" w:space="0" w:color="auto"/>
+              <w:right w:val="single" w:sz="4" w:space="0" w:color="auto"/>
+            </w:tcBorders>
+            <w:shd w:val="clear" w:color="000000" w:fill="FCE4D6"/>
+            <w:noWrap/>
+            <w:vAlign w:val="bottom"/>
+            <w:hideMark/>
+          </w:tcPr>
+          <w:p>
+            <w:pPr>
+              <w:spacing w:after="0" w:line="240" w:lineRule="auto"/>
+              <w:jc w:val="center"/>
+              <w:rPr>
+                <w:rFonts w:ascii="Calibri" w:eastAsia="Times New Roman" w:hAnsi="Calibri" w:cs="Calibri"/>
+                <w:b/>
+                <w:bCs/>
+                <w:color w:val="000000"/>
+                <w:lang w:eastAsia="en-IN"/>
+              </w:rPr>
+            </w:pPr>
+            <w:r>
+              <w:rPr>
+                <w:rFonts w:ascii="Calibri" w:eastAsia="Times New Roman" w:hAnsi="Calibri" w:cs="Calibri"/>
+                <w:b/>
+                <w:bCs/>
+                <w:color w:val="000000"/>
+                <w:lang w:eastAsia="en-IN"/>
+              </w:rPr>
+              <w:t>Support Vector Classifier</w:t>
+            </w:r>
+          </w:p>
+        </w:tc>
+        <w:tc>
+          <w:tcPr>
+            <w:tcW w:w="1454" w:type="dxa"/>
+            <w:tcBorders>
+              <w:top w:val="nil"/>
+              <w:left w:val="nil"/>
+              <w:bottom w:val="single" w:sz="4" w:space="0" w:color="auto"/>
+              <w:right w:val="single" w:sz="4" w:space="0" w:color="auto"/>
+            </w:tcBorders>
+            <w:shd w:val="clear" w:color="000000" w:fill="FFF2CC"/>
+            <w:noWrap/>
+            <w:vAlign w:val="bottom"/>
+            <w:hideMark/>
+          </w:tcPr>
+          <w:p>
+            <w:pPr>
+              <w:spacing w:after="0" w:line="240" w:lineRule="auto"/>
+              <w:jc w:val="center"/>
+              <w:rPr>
+                <w:rFonts w:ascii="Calibri" w:eastAsia="Times New Roman" w:hAnsi="Calibri" w:cs="Calibri"/>
+                <w:color w:val="000000"/>
+                <w:lang w:eastAsia="en-IN"/>
+              </w:rPr>
+            </w:pPr>
+            <w:r>
+              <w:rPr>
+                <w:rFonts w:ascii="Calibri" w:eastAsia="Times New Roman" w:hAnsi="Calibri" w:cs="Calibri"/>
+                <w:color w:val="000000"/>
+                <w:lang w:eastAsia="en-IN"/>
+              </w:rPr>
+              <w:t>0.75</w:t>
+            </w:r>
+          </w:p>
+        </w:tc>
+        <w:tc>
+          <w:tcPr>
+            <w:tcW w:w="1349" w:type="dxa"/>
+            <w:tcBorders>
+              <w:top w:val="nil"/>
+              <w:left w:val="nil"/>
+              <w:bottom w:val="single" w:sz="4" w:space="0" w:color="auto"/>
+              <w:right w:val="single" w:sz="4" w:space="0" w:color="auto"/>
+            </w:tcBorders>
+            <w:shd w:val="clear" w:color="000000" w:fill="FFF2CC"/>
+            <w:noWrap/>
+            <w:vAlign w:val="bottom"/>
+            <w:hideMark/>
+          </w:tcPr>
+          <w:p>
+            <w:pPr>
+              <w:spacing w:after="0" w:line="240" w:lineRule="auto"/>
+              <w:jc w:val="center"/>
+              <w:rPr>
+                <w:rFonts w:ascii="Calibri" w:eastAsia="Times New Roman" w:hAnsi="Calibri" w:cs="Calibri"/>
+                <w:color w:val="000000"/>
+                <w:lang w:eastAsia="en-IN"/>
+              </w:rPr>
+            </w:pPr>
+            <w:r>
+              <w:rPr>
+                <w:rFonts w:ascii="Calibri" w:eastAsia="Times New Roman" w:hAnsi="Calibri" w:cs="Calibri"/>
+                <w:color w:val="000000"/>
+                <w:lang w:eastAsia="en-IN"/>
+              </w:rPr>
+              <w:t>0.91</w:t>
+            </w:r>
+          </w:p>
+        </w:tc>
+        <w:tc>
+          <w:tcPr>
+            <w:tcW w:w="1471" w:type="dxa"/>
+            <w:tcBorders>
+              <w:top w:val="nil"/>
+              <w:left w:val="nil"/>
+              <w:bottom w:val="single" w:sz="4" w:space="0" w:color="auto"/>
+              <w:right w:val="single" w:sz="4" w:space="0" w:color="auto"/>
+            </w:tcBorders>
+            <w:shd w:val="clear" w:color="000000" w:fill="FFF2CC"/>
+            <w:noWrap/>
+            <w:vAlign w:val="bottom"/>
+            <w:hideMark/>
+          </w:tcPr>
+          <w:p>
+            <w:pPr>
+              <w:spacing w:after="0" w:line="240" w:lineRule="auto"/>
+              <w:jc w:val="center"/>
+              <w:rPr>
+                <w:rFonts w:ascii="Calibri" w:eastAsia="Times New Roman" w:hAnsi="Calibri" w:cs="Calibri"/>
+                <w:color w:val="000000"/>
+                <w:lang w:eastAsia="en-IN"/>
+              </w:rPr>
+            </w:pPr>
+            <w:r>
+              <w:rPr>
+                <w:rFonts w:ascii="Calibri" w:eastAsia="Times New Roman" w:hAnsi="Calibri" w:cs="Calibri"/>
+                <w:color w:val="000000"/>
+                <w:lang w:eastAsia="en-IN"/>
+              </w:rPr>
+              <w:t>0.71</w:t>
+            </w:r>
+          </w:p>
+        </w:tc>
+        <w:tc>
+          <w:tcPr>
+            <w:tcW w:w="1349" w:type="dxa"/>
+            <w:tcBorders>
+              <w:top w:val="nil"/>
+              <w:left w:val="nil"/>
+              <w:bottom w:val="single" w:sz="4" w:space="0" w:color="auto"/>
+              <w:right w:val="single" w:sz="4" w:space="0" w:color="auto"/>
+            </w:tcBorders>
+            <w:shd w:val="clear" w:color="000000" w:fill="FFF2CC"/>
+            <w:noWrap/>
+            <w:vAlign w:val="bottom"/>
+            <w:hideMark/>
+          </w:tcPr>
+          <w:p>
+            <w:pPr>
+              <w:spacing w:after="0" w:line="240" w:lineRule="auto"/>
+              <w:jc w:val="center"/>
+              <w:rPr>
+                <w:rFonts w:ascii="Calibri" w:eastAsia="Times New Roman" w:hAnsi="Calibri" w:cs="Calibri"/>
+                <w:color w:val="000000"/>
+                <w:lang w:eastAsia="en-IN"/>
+              </w:rPr>
+            </w:pPr>
+            <w:r>
+              <w:rPr>
+                <w:rFonts w:ascii="Calibri" w:eastAsia="Times New Roman" w:hAnsi="Calibri" w:cs="Calibri"/>
+                <w:color w:val="000000"/>
+                <w:lang w:eastAsia="en-IN"/>
+              </w:rPr>
+              <w:t>0.8</w:t>
+            </w:r>
+          </w:p>
+        </w:tc>
+      </w:tr>
+      <w:tr>
+        <w:trPr>
+          <w:trHeight w:val="215"/>
+        </w:trPr>
+        <w:tc>
+          <w:tcPr>
+            <w:tcW w:w="3598" w:type="dxa"/>
+            <w:tcBorders>
+              <w:top w:val="nil"/>
+              <w:left w:val="single" w:sz="4" w:space="0" w:color="auto"/>
+              <w:bottom w:val="single" w:sz="4" w:space="0" w:color="auto"/>
+              <w:right w:val="single" w:sz="4" w:space="0" w:color="auto"/>
+            </w:tcBorders>
+            <w:shd w:val="clear" w:color="000000" w:fill="FCE4D6"/>
+            <w:noWrap/>
+            <w:vAlign w:val="bottom"/>
+            <w:hideMark/>
+          </w:tcPr>
+          <w:p>
+            <w:pPr>
+              <w:spacing w:after="0" w:line="240" w:lineRule="auto"/>
+              <w:jc w:val="center"/>
+              <w:rPr>
+                <w:rFonts w:ascii="Calibri" w:eastAsia="Times New Roman" w:hAnsi="Calibri" w:cs="Calibri"/>
+                <w:b/>
+                <w:bCs/>
+                <w:color w:val="000000"/>
+                <w:lang w:eastAsia="en-IN"/>
+              </w:rPr>
+            </w:pPr>
+            <w:r>
+              <w:rPr>
+                <w:rFonts w:ascii="Calibri" w:eastAsia="Times New Roman" w:hAnsi="Calibri" w:cs="Calibri"/>
+                <w:b/>
+                <w:bCs/>
+                <w:color w:val="000000"/>
+                <w:lang w:eastAsia="en-IN"/>
+              </w:rPr>
+              <w:t>Gradient Boosting Classifier</w:t>
+            </w:r>
+          </w:p>
+        </w:tc>
+        <w:tc>
+          <w:tcPr>
+            <w:tcW w:w="1454" w:type="dxa"/>
+            <w:tcBorders>
+              <w:top w:val="nil"/>
+              <w:left w:val="nil"/>
+              <w:bottom w:val="single" w:sz="4" w:space="0" w:color="auto"/>
+              <w:right w:val="single" w:sz="4" w:space="0" w:color="auto"/>
+            </w:tcBorders>
+            <w:shd w:val="clear" w:color="000000" w:fill="FFF2CC"/>
+            <w:noWrap/>
+            <w:vAlign w:val="bottom"/>
+            <w:hideMark/>
+          </w:tcPr>
+          <w:p>
+            <w:pPr>
+              <w:spacing w:after="0" w:line="240" w:lineRule="auto"/>
+              <w:jc w:val="center"/>
+              <w:rPr>
+                <w:rFonts w:ascii="Calibri" w:eastAsia="Times New Roman" w:hAnsi="Calibri" w:cs="Calibri"/>
+                <w:color w:val="000000"/>
+                <w:lang w:eastAsia="en-IN"/>
+              </w:rPr>
+            </w:pPr>
+            <w:r>
+              <w:rPr>
+                <w:rFonts w:ascii="Calibri" w:eastAsia="Times New Roman" w:hAnsi="Calibri" w:cs="Calibri"/>
+                <w:color w:val="000000"/>
+                <w:lang w:eastAsia="en-IN"/>
+              </w:rPr>
+              <w:t>0.73</w:t>
+            </w:r>
+          </w:p>
+        </w:tc>
+        <w:tc>
+          <w:tcPr>
+            <w:tcW w:w="1349" w:type="dxa"/>
+            <w:tcBorders>
+              <w:top w:val="nil"/>
+              <w:left w:val="nil"/>
+              <w:bottom w:val="single" w:sz="4" w:space="0" w:color="auto"/>
+              <w:right w:val="single" w:sz="4" w:space="0" w:color="auto"/>
+            </w:tcBorders>
+            <w:shd w:val="clear" w:color="000000" w:fill="FFF2CC"/>
+            <w:noWrap/>
+            <w:vAlign w:val="bottom"/>
+            <w:hideMark/>
+          </w:tcPr>
+          <w:p>
+            <w:pPr>
+              <w:spacing w:after="0" w:line="240" w:lineRule="auto"/>
+              <w:jc w:val="center"/>
+              <w:rPr>
+                <w:rFonts w:ascii="Calibri" w:eastAsia="Times New Roman" w:hAnsi="Calibri" w:cs="Calibri"/>
+                <w:color w:val="000000"/>
+                <w:lang w:eastAsia="en-IN"/>
+              </w:rPr>
+            </w:pPr>
+            <w:r>
+              <w:rPr>
+                <w:rFonts w:ascii="Calibri" w:eastAsia="Times New Roman" w:hAnsi="Calibri" w:cs="Calibri"/>
+                <w:color w:val="000000"/>
+                <w:lang w:eastAsia="en-IN"/>
+              </w:rPr>
+              <w:t>0.86</w:t>
+            </w:r>
+          </w:p>
+        </w:tc>
+        <w:tc>
+          <w:tcPr>
+            <w:tcW w:w="1471" w:type="dxa"/>
+            <w:tcBorders>
+              <w:top w:val="nil"/>
+              <w:left w:val="nil"/>
+              <w:bottom w:val="single" w:sz="4" w:space="0" w:color="auto"/>
+              <w:right w:val="single" w:sz="4" w:space="0" w:color="auto"/>
+            </w:tcBorders>
+            <w:shd w:val="clear" w:color="000000" w:fill="FFF2CC"/>
+            <w:noWrap/>
+            <w:vAlign w:val="bottom"/>
+            <w:hideMark/>
+          </w:tcPr>
+          <w:p>
+            <w:pPr>
+              <w:spacing w:after="0" w:line="240" w:lineRule="auto"/>
+              <w:jc w:val="center"/>
+              <w:rPr>
+                <w:rFonts w:ascii="Calibri" w:eastAsia="Times New Roman" w:hAnsi="Calibri" w:cs="Calibri"/>
+                <w:color w:val="000000"/>
+                <w:lang w:eastAsia="en-IN"/>
+              </w:rPr>
+            </w:pPr>
+            <w:r>
+              <w:rPr>
+                <w:rFonts w:ascii="Calibri" w:eastAsia="Times New Roman" w:hAnsi="Calibri" w:cs="Calibri"/>
+                <w:color w:val="000000"/>
+                <w:lang w:eastAsia="en-IN"/>
+              </w:rPr>
+              <w:t>0.72</w:t>
+            </w:r>
+          </w:p>
+        </w:tc>
+        <w:tc>
+          <w:tcPr>
+            <w:tcW w:w="1349" w:type="dxa"/>
+            <w:tcBorders>
+              <w:top w:val="nil"/>
+              <w:left w:val="nil"/>
+              <w:bottom w:val="single" w:sz="4" w:space="0" w:color="auto"/>
+              <w:right w:val="single" w:sz="4" w:space="0" w:color="auto"/>
+            </w:tcBorders>
+            <w:shd w:val="clear" w:color="000000" w:fill="FFF2CC"/>
+            <w:noWrap/>
+            <w:vAlign w:val="bottom"/>
+            <w:hideMark/>
+          </w:tcPr>
+          <w:p>
+            <w:pPr>
+              <w:spacing w:after="0" w:line="240" w:lineRule="auto"/>
+              <w:jc w:val="center"/>
+              <w:rPr>
+                <w:rFonts w:ascii="Calibri" w:eastAsia="Times New Roman" w:hAnsi="Calibri" w:cs="Calibri"/>
+                <w:color w:val="000000"/>
+                <w:lang w:eastAsia="en-IN"/>
+              </w:rPr>
+            </w:pPr>
+            <w:r>
+              <w:rPr>
+                <w:rFonts w:ascii="Calibri" w:eastAsia="Times New Roman" w:hAnsi="Calibri" w:cs="Calibri"/>
+                <w:color w:val="000000"/>
+                <w:lang w:eastAsia="en-IN"/>
+              </w:rPr>
+              <w:t>0.78</w:t>
+            </w:r>
+          </w:p>
+        </w:tc>
+      </w:tr>
+      <w:tr>
+        <w:trPr>
+          <w:trHeight w:val="215"/>
+        </w:trPr>
+        <w:tc>
+          <w:tcPr>
+            <w:tcW w:w="3598" w:type="dxa"/>
+            <w:tcBorders>
+              <w:top w:val="nil"/>
+              <w:left w:val="single" w:sz="4" w:space="0" w:color="auto"/>
+              <w:bottom w:val="single" w:sz="4" w:space="0" w:color="auto"/>
+              <w:right w:val="single" w:sz="4" w:space="0" w:color="auto"/>
+            </w:tcBorders>
+            <w:shd w:val="clear" w:color="000000" w:fill="FCE4D6"/>
+            <w:noWrap/>
+            <w:vAlign w:val="bottom"/>
+            <w:hideMark/>
+          </w:tcPr>
+          <w:p>
+            <w:pPr>
+              <w:spacing w:after="0" w:line="240" w:lineRule="auto"/>
+              <w:jc w:val="center"/>
+              <w:rPr>
+                <w:rFonts w:ascii="Calibri" w:eastAsia="Times New Roman" w:hAnsi="Calibri" w:cs="Calibri"/>
+                <w:b/>
+                <w:bCs/>
+                <w:color w:val="000000"/>
+                <w:lang w:eastAsia="en-IN"/>
+              </w:rPr>
+            </w:pPr>
+            <w:r>
+              <w:rPr>
+                <w:rFonts w:ascii="Calibri" w:eastAsia="Times New Roman" w:hAnsi="Calibri" w:cs="Calibri"/>
+                <w:b/>
+                <w:bCs/>
+                <w:color w:val="000000"/>
+                <w:lang w:eastAsia="en-IN"/>
+              </w:rPr>
+              <w:t>Neural Network Classifier</w:t>
+            </w:r>
+          </w:p>
+        </w:tc>
+        <w:tc>
+          <w:tcPr>
+            <w:tcW w:w="1454" w:type="dxa"/>
+            <w:tcBorders>
+              <w:top w:val="nil"/>
+              <w:left w:val="nil"/>
+              <w:bottom w:val="single" w:sz="4" w:space="0" w:color="auto"/>
+              <w:right w:val="single" w:sz="4" w:space="0" w:color="auto"/>
+            </w:tcBorders>
+            <w:shd w:val="clear" w:color="000000" w:fill="FFF2CC"/>
+            <w:noWrap/>
+            <w:vAlign w:val="bottom"/>
+            <w:hideMark/>
+          </w:tcPr>
+          <w:p>
+            <w:pPr>
+              <w:spacing w:after="0" w:line="240" w:lineRule="auto"/>
+              <w:jc w:val="center"/>
+              <w:rPr>
+                <w:rFonts w:ascii="Calibri" w:eastAsia="Times New Roman" w:hAnsi="Calibri" w:cs="Calibri"/>
+                <w:color w:val="000000"/>
+                <w:lang w:eastAsia="en-IN"/>
+              </w:rPr>
+            </w:pPr>
+            <w:r>
+              <w:rPr>
+                <w:rFonts w:ascii="Calibri" w:eastAsia="Times New Roman" w:hAnsi="Calibri" w:cs="Calibri"/>
+                <w:color w:val="000000"/>
+                <w:lang w:eastAsia="en-IN"/>
+              </w:rPr>
+              <w:t>0.75</w:t>
+            </w:r>
+          </w:p>
+        </w:tc>
+        <w:tc>
+          <w:tcPr>
+            <w:tcW w:w="1349" w:type="dxa"/>
+            <w:tcBorders>
+              <w:top w:val="nil"/>
+              <w:left w:val="nil"/>
+              <w:bottom w:val="single" w:sz="4" w:space="0" w:color="auto"/>
+              <w:right w:val="single" w:sz="4" w:space="0" w:color="auto"/>
+            </w:tcBorders>
+            <w:shd w:val="clear" w:color="000000" w:fill="FFF2CC"/>
+            <w:noWrap/>
+            <w:vAlign w:val="bottom"/>
+            <w:hideMark/>
+          </w:tcPr>
+          <w:p>
+            <w:pPr>
+              <w:spacing w:after="0" w:line="240" w:lineRule="auto"/>
+              <w:jc w:val="center"/>
+              <w:rPr>
+                <w:rFonts w:ascii="Calibri" w:eastAsia="Times New Roman" w:hAnsi="Calibri" w:cs="Calibri"/>
+                <w:color w:val="000000"/>
+                <w:lang w:eastAsia="en-IN"/>
+              </w:rPr>
+            </w:pPr>
+            <w:r>
+              <w:rPr>
+                <w:rFonts w:ascii="Calibri" w:eastAsia="Times New Roman" w:hAnsi="Calibri" w:cs="Calibri"/>
+                <w:color w:val="000000"/>
+                <w:lang w:eastAsia="en-IN"/>
+              </w:rPr>
+              <w:t>0.91</w:t>
+            </w:r>
+          </w:p>
+        </w:tc>
+        <w:tc>
+          <w:tcPr>
+            <w:tcW w:w="1471" w:type="dxa"/>
+            <w:tcBorders>
+              <w:top w:val="nil"/>
+              <w:left w:val="nil"/>
+              <w:bottom w:val="single" w:sz="4" w:space="0" w:color="auto"/>
+              <w:right w:val="single" w:sz="4" w:space="0" w:color="auto"/>
+            </w:tcBorders>
+            <w:shd w:val="clear" w:color="000000" w:fill="FFF2CC"/>
+            <w:noWrap/>
+            <w:vAlign w:val="bottom"/>
+            <w:hideMark/>
+          </w:tcPr>
+          <w:p>
+            <w:pPr>
+              <w:spacing w:after="0" w:line="240" w:lineRule="auto"/>
+              <w:jc w:val="center"/>
+              <w:rPr>
+                <w:rFonts w:ascii="Calibri" w:eastAsia="Times New Roman" w:hAnsi="Calibri" w:cs="Calibri"/>
+                <w:color w:val="000000"/>
+                <w:lang w:eastAsia="en-IN"/>
+              </w:rPr>
+            </w:pPr>
+            <w:r>
+              <w:rPr>
+                <w:rFonts w:ascii="Calibri" w:eastAsia="Times New Roman" w:hAnsi="Calibri" w:cs="Calibri"/>
+                <w:color w:val="000000"/>
+                <w:lang w:eastAsia="en-IN"/>
+              </w:rPr>
+              <w:t>0.71</w:t>
+            </w:r>
+          </w:p>
+        </w:tc>
+        <w:tc>
+          <w:tcPr>
+            <w:tcW w:w="1349" w:type="dxa"/>
+            <w:tcBorders>
+              <w:top w:val="nil"/>
+              <w:left w:val="nil"/>
+              <w:bottom w:val="single" w:sz="4" w:space="0" w:color="auto"/>
+              <w:right w:val="single" w:sz="4" w:space="0" w:color="auto"/>
+            </w:tcBorders>
+            <w:shd w:val="clear" w:color="000000" w:fill="FFF2CC"/>
+            <w:noWrap/>
+            <w:vAlign w:val="bottom"/>
+            <w:hideMark/>
+          </w:tcPr>
+          <w:p>
+            <w:pPr>
+              <w:spacing w:after="0" w:line="240" w:lineRule="auto"/>
+              <w:jc w:val="center"/>
+              <w:rPr>
+                <w:rFonts w:ascii="Calibri" w:eastAsia="Times New Roman" w:hAnsi="Calibri" w:cs="Calibri"/>
+                <w:color w:val="000000"/>
+                <w:lang w:eastAsia="en-IN"/>
+              </w:rPr>
+            </w:pPr>
+            <w:r>
+              <w:rPr>
+                <w:rFonts w:ascii="Calibri" w:eastAsia="Times New Roman" w:hAnsi="Calibri" w:cs="Calibri"/>
+                <w:color w:val="000000"/>
+                <w:lang w:eastAsia="en-IN"/>
+              </w:rPr>
+              <w:t>0.8</w:t>
+            </w:r>
+          </w:p>
+        </w:tc>
+      </w:tr>
+    </w:tbl>
+    <w:p>
+      <w:pPr>
+        <w:spacing w:after="0" w:line="360" w:lineRule="auto"/>
+        <w:jc w:val="both"/>
+        <w:rPr>
+          <w:b/>
+          <w:bCs/>
+        </w:rPr>
+      </w:pPr>
+    </w:p>
+    <w:p>
+      <w:pPr>
+        <w:spacing w:after="0" w:line="360" w:lineRule="auto"/>
+        <w:jc w:val="both"/>
+      </w:pPr>
+      <w:r>
+        <w:t>Looking at the training data evaluation metrics, the random forest model has the highest accuracy of 0.996 and also performs very well in terms of recall, precision, and F1 score. This indicates that the model is able to correctly classify the majority of the data points in the training set with very few false positives and false negatives. The support vector classifier and neural network classifier also have relatively high accuracy and recall scores, but their precision and F1 scores are slightly lower than the random forest model.</w:t>
+      </w:r>
+    </w:p>
+    <w:p>
+      <w:pPr>
+        <w:spacing w:after="0" w:line="360" w:lineRule="auto"/>
+        <w:jc w:val="both"/>
+      </w:pPr>
+    </w:p>
+    <w:p>
+      <w:pPr>
+        <w:spacing w:after="0" w:line="360" w:lineRule="auto"/>
+        <w:jc w:val="both"/>
+      </w:pPr>
+      <w:r>
+        <w:t>On the other hand, the testing data evaluation metrics show that the random forest model still performs well with an accuracy of 0.757 and a high recall score of 0.916. However, its precision score is lower than the support vector classifier and the F1 score is only slightly higher than the support vector classifier. The support vector classifier has the highest recall score of 0.91 and a good F1 score of 0.8, indicating that it is able to correctly classify the majority of the data points in the testing set with fewer false negatives than the other models.</w:t>
+      </w:r>
+    </w:p>
+    <w:p>
+      <w:pPr>
+        <w:spacing w:after="0" w:line="360" w:lineRule="auto"/>
+        <w:jc w:val="both"/>
+      </w:pPr>
+    </w:p>
+    <w:p>
+      <w:pPr>
+        <w:spacing w:after="0" w:line="360" w:lineRule="auto"/>
+        <w:jc w:val="both"/>
+      </w:pPr>
+      <w:r>
+        <w:t>Based on the above evaluation, the support vector classifier seems to be the best model for this dataset, as it has good performance on both the training and testing data sets, with high recall, precision, and F1 score, and a good accuracy score. Additionally, the support vector classifier is a simple and interpretable model, which is a valuable characteristic when working with real-world data.</w:t>
+      </w:r>
     </w:p>
     <w:sectPr>
       <w:pgSz w:w="11906" w:h="16838"/>
@@ -1792,6 +4314,7 @@
     <w:lsdException w:name="HTML Sample" w:semiHidden="1" w:unhideWhenUsed="1"/>
     <w:lsdException w:name="HTML Typewriter" w:semiHidden="1" w:unhideWhenUsed="1"/>
     <w:lsdException w:name="HTML Variable" w:semiHidden="1" w:unhideWhenUsed="1"/>
+    <w:lsdException w:name="Normal Table" w:semiHidden="1" w:unhideWhenUsed="1"/>
     <w:lsdException w:name="annotation subject" w:semiHidden="1" w:unhideWhenUsed="1"/>
     <w:lsdException w:name="No List" w:semiHidden="1" w:unhideWhenUsed="1"/>
     <w:lsdException w:name="Outline List 1" w:semiHidden="1" w:unhideWhenUsed="1"/>
@@ -1838,8 +4361,10 @@
     <w:lsdException w:name="Table Subtle 2" w:semiHidden="1" w:unhideWhenUsed="1"/>
     <w:lsdException w:name="Table Web 1" w:semiHidden="1" w:unhideWhenUsed="1"/>
     <w:lsdException w:name="Table Web 2" w:semiHidden="1" w:unhideWhenUsed="1"/>
+    <w:lsdException w:name="Table Web 3" w:semiHidden="1" w:unhideWhenUsed="1"/>
     <w:lsdException w:name="Balloon Text" w:semiHidden="1" w:unhideWhenUsed="1"/>
     <w:lsdException w:name="Table Grid" w:uiPriority="39"/>
+    <w:lsdException w:name="Table Theme" w:semiHidden="1" w:unhideWhenUsed="1"/>
     <w:lsdException w:name="Placeholder Text" w:semiHidden="1"/>
     <w:lsdException w:name="No Spacing" w:uiPriority="1" w:qFormat="1"/>
     <w:lsdException w:name="Light Shading" w:uiPriority="60"/>

</xml_diff>

<commit_message>
Added Title to eval metric tablr
</commit_message>
<xml_diff>
--- a/Model Evaluation Report.docx
+++ b/Model Evaluation Report.docx
@@ -154,13 +154,37 @@
         <w:t>, C</w:t>
       </w:r>
       <w:r>
-        <w:t xml:space="preserve"> np.logspace(-3,3,7)</w:t>
+        <w:t xml:space="preserve"> </w:t>
+      </w:r>
+      <w:proofErr w:type="spellStart"/>
+      <w:r>
+        <w:t>np.logspace</w:t>
+      </w:r>
+      <w:proofErr w:type="spellEnd"/>
+      <w:r>
+        <w:t>(-3,3,7)</w:t>
       </w:r>
       <w:r>
         <w:t>, and solver</w:t>
       </w:r>
       <w:r>
-        <w:t xml:space="preserve">['newton-cg', 'lbfgs', 'liblinear'] </w:t>
+        <w:t>['newton-cg', '</w:t>
+      </w:r>
+      <w:proofErr w:type="spellStart"/>
+      <w:r>
+        <w:t>lbfgs</w:t>
+      </w:r>
+      <w:proofErr w:type="spellEnd"/>
+      <w:r>
+        <w:t>', '</w:t>
+      </w:r>
+      <w:proofErr w:type="spellStart"/>
+      <w:r>
+        <w:t>liblinear</w:t>
+      </w:r>
+      <w:proofErr w:type="spellEnd"/>
+      <w:r>
+        <w:t xml:space="preserve">'] </w:t>
       </w:r>
       <w:r>
         <w:t xml:space="preserve">. The confusion matrix shows that the model was able to correctly classify a majority of the instances, with an accuracy of 76.31%. The recall score of 90.69% indicates that the model was able to correctly identify a high percentage of the positive instances, while the precision score of 76.46% indicates that it correctly identified a lower percentage of the positive instances. The F1 score of 82.97% indicates a good balance between precision and recall. The ROC AUC score of 79.17% indicates that the model </w:t>
@@ -196,6 +220,7 @@
     <w:p>
       <w:pPr>
         <w:spacing w:after="0" w:line="360" w:lineRule="auto"/>
+        <w:jc w:val="center"/>
       </w:pPr>
       <w:r>
         <w:rPr>
@@ -203,9 +228,9 @@
         </w:rPr>
         <w:lastRenderedPageBreak/>
         <w:drawing>
-          <wp:inline distT="0" distB="0" distL="0" distR="0" wp14:anchorId="71EDEFB0" wp14:editId="2F37A670">
-            <wp:extent cx="4206240" cy="4586866"/>
-            <wp:effectExtent l="0" t="0" r="3810" b="4445"/>
+          <wp:inline distT="0" distB="0" distL="0" distR="0" wp14:anchorId="71EDEFB0" wp14:editId="2F33A3D7">
+            <wp:extent cx="4127500" cy="4586605"/>
+            <wp:effectExtent l="0" t="0" r="6350" b="4445"/>
             <wp:docPr id="5" name="Picture 5" descr="Chart&#10;&#10;Description automatically generated"/>
             <wp:cNvGraphicFramePr>
               <a:graphicFrameLocks xmlns:a="http://schemas.openxmlformats.org/drawingml/2006/main" noChangeAspect="1"/>
@@ -226,7 +251,7 @@
                   <pic:spPr>
                     <a:xfrm>
                       <a:off x="0" y="0"/>
-                      <a:ext cx="4210377" cy="4591377"/>
+                      <a:ext cx="4131800" cy="4591383"/>
                     </a:xfrm>
                     <a:prstGeom prst="rect">
                       <a:avLst/>
@@ -242,6 +267,7 @@
     <w:p>
       <w:pPr>
         <w:spacing w:after="0" w:line="360" w:lineRule="auto"/>
+        <w:jc w:val="center"/>
       </w:pPr>
       <w:r>
         <w:rPr>
@@ -400,7 +426,23 @@
         <w:jc w:val="both"/>
       </w:pPr>
       <w:r>
-        <w:t>The Random Forest model was trained using a parameter grid search with n_estimators ranging from 1 to 100 and max_depth ranging from 1 to 20. The confusion matrix shows that the model correctly classified 131 instances of the first class, 308 instances of the second class, and 412 instances of the third class. However, there were also misclassifications, as shown in the confusion matrix.</w:t>
+        <w:t xml:space="preserve">The Random Forest model was trained using a parameter grid search with </w:t>
+      </w:r>
+      <w:proofErr w:type="spellStart"/>
+      <w:r>
+        <w:t>n_estimators</w:t>
+      </w:r>
+      <w:proofErr w:type="spellEnd"/>
+      <w:r>
+        <w:t xml:space="preserve"> ranging from 1 to 100 and </w:t>
+      </w:r>
+      <w:proofErr w:type="spellStart"/>
+      <w:r>
+        <w:t>max_depth</w:t>
+      </w:r>
+      <w:proofErr w:type="spellEnd"/>
+      <w:r>
+        <w:t xml:space="preserve"> ranging from 1 to 20. The confusion matrix shows that the model correctly classified 131 instances of the first class, 308 instances of the second class, and 412 instances of the third class. However, there were also misclassifications, as shown in the confusion matrix.</w:t>
       </w:r>
     </w:p>
     <w:p>
@@ -451,6 +493,7 @@
     <w:p>
       <w:pPr>
         <w:spacing w:after="0" w:line="360" w:lineRule="auto"/>
+        <w:jc w:val="center"/>
       </w:pPr>
       <w:r>
         <w:rPr>
@@ -497,6 +540,7 @@
     <w:p>
       <w:pPr>
         <w:spacing w:after="0" w:line="360" w:lineRule="auto"/>
+        <w:jc w:val="center"/>
       </w:pPr>
       <w:r>
         <w:rPr>
@@ -703,7 +747,15 @@
         <w:jc w:val="both"/>
       </w:pPr>
       <w:r>
-        <w:t>The SVC model was trained with a grid-search of different kernel options: poly, rbf, linear, and sigmoid. The model achieved an accuracy score of 0.80, which means that 80% of the samples were correctly classified. The recall score of 0.95 indicates that the model was able to correctly identify 95% of the positive samples (True Positives) out of all positive samples. The precision score of 0.76 indicates that out of all the samples predicted as positive, only 76% were actually positive. The F1 score of 0.85 is the harmonic mean of precision and recall and provides a balance between them. The ROC AUC score of 0.82 indicates that the model has moderate discrimination ability between the positive and negative samples. Overall, the model achieved decent performance, but it may be improved by further hyperparameter tuning or trying different models.</w:t>
+        <w:t xml:space="preserve">The SVC model was trained with a grid-search of different kernel options: poly, </w:t>
+      </w:r>
+      <w:proofErr w:type="spellStart"/>
+      <w:r>
+        <w:t>rbf</w:t>
+      </w:r>
+      <w:proofErr w:type="spellEnd"/>
+      <w:r>
+        <w:t>, linear, and sigmoid. The model achieved an accuracy score of 0.80, which means that 80% of the samples were correctly classified. The recall score of 0.95 indicates that the model was able to correctly identify 95% of the positive samples (True Positives) out of all positive samples. The precision score of 0.76 indicates that out of all the samples predicted as positive, only 76% were actually positive. The F1 score of 0.85 is the harmonic mean of precision and recall and provides a balance between them. The ROC AUC score of 0.82 indicates that the model has moderate discrimination ability between the positive and negative samples. Overall, the model achieved decent performance, but it may be improved by further hyperparameter tuning or trying different models.</w:t>
       </w:r>
     </w:p>
     <w:p>
@@ -745,6 +797,7 @@
     <w:p>
       <w:pPr>
         <w:spacing w:after="0" w:line="360" w:lineRule="auto"/>
+        <w:jc w:val="center"/>
       </w:pPr>
       <w:r>
         <w:rPr>
@@ -803,6 +856,7 @@
     <w:p>
       <w:pPr>
         <w:spacing w:after="0" w:line="360" w:lineRule="auto"/>
+        <w:jc w:val="center"/>
       </w:pPr>
       <w:r>
         <w:rPr>
@@ -920,6 +974,553 @@
     <w:p>
       <w:pPr>
         <w:spacing w:after="0" w:line="360" w:lineRule="auto"/>
+        <w:jc w:val="both"/>
+        <w:rPr>
+          <w:b/>
+          <w:bCs/>
+        </w:rPr>
+      </w:pPr>
+    </w:p>
+    <w:p>
+      <w:pPr>
+        <w:shd w:val="clear" w:color="auto" w:fill="FFFFFF"/>
+        <w:tabs>
+          <w:tab w:val="left" w:pos="916"/>
+          <w:tab w:val="left" w:pos="1832"/>
+          <w:tab w:val="left" w:pos="2748"/>
+          <w:tab w:val="left" w:pos="3664"/>
+          <w:tab w:val="left" w:pos="4580"/>
+          <w:tab w:val="left" w:pos="5496"/>
+          <w:tab w:val="left" w:pos="6412"/>
+          <w:tab w:val="left" w:pos="7328"/>
+          <w:tab w:val="left" w:pos="8244"/>
+          <w:tab w:val="left" w:pos="9160"/>
+          <w:tab w:val="left" w:pos="10076"/>
+          <w:tab w:val="left" w:pos="10992"/>
+          <w:tab w:val="left" w:pos="11908"/>
+          <w:tab w:val="left" w:pos="12824"/>
+          <w:tab w:val="left" w:pos="13740"/>
+          <w:tab w:val="left" w:pos="14656"/>
+        </w:tabs>
+        <w:wordWrap w:val="0"/>
+        <w:spacing w:after="0" w:line="240" w:lineRule="auto"/>
+        <w:textAlignment w:val="baseline"/>
+        <w:rPr>
+          <w:rFonts w:ascii="Courier New" w:eastAsia="Times New Roman" w:hAnsi="Courier New" w:cs="Courier New"/>
+          <w:color w:val="000000"/>
+          <w:sz w:val="21"/>
+          <w:szCs w:val="21"/>
+          <w:lang w:eastAsia="en-IN"/>
+        </w:rPr>
+      </w:pPr>
+    </w:p>
+    <w:p>
+      <w:pPr>
+        <w:shd w:val="clear" w:color="auto" w:fill="FFFFFF"/>
+        <w:tabs>
+          <w:tab w:val="left" w:pos="916"/>
+          <w:tab w:val="left" w:pos="1832"/>
+          <w:tab w:val="left" w:pos="2748"/>
+          <w:tab w:val="left" w:pos="3664"/>
+          <w:tab w:val="left" w:pos="4580"/>
+          <w:tab w:val="left" w:pos="5496"/>
+          <w:tab w:val="left" w:pos="6412"/>
+          <w:tab w:val="left" w:pos="7328"/>
+          <w:tab w:val="left" w:pos="8244"/>
+          <w:tab w:val="left" w:pos="9160"/>
+          <w:tab w:val="left" w:pos="10076"/>
+          <w:tab w:val="left" w:pos="10992"/>
+          <w:tab w:val="left" w:pos="11908"/>
+          <w:tab w:val="left" w:pos="12824"/>
+          <w:tab w:val="left" w:pos="13740"/>
+          <w:tab w:val="left" w:pos="14656"/>
+        </w:tabs>
+        <w:wordWrap w:val="0"/>
+        <w:spacing w:after="0" w:line="240" w:lineRule="auto"/>
+        <w:textAlignment w:val="baseline"/>
+        <w:rPr>
+          <w:rFonts w:ascii="Courier New" w:eastAsia="Times New Roman" w:hAnsi="Courier New" w:cs="Courier New"/>
+          <w:color w:val="000000"/>
+          <w:sz w:val="21"/>
+          <w:szCs w:val="21"/>
+          <w:lang w:eastAsia="en-IN"/>
+        </w:rPr>
+      </w:pPr>
+    </w:p>
+    <w:p>
+      <w:pPr>
+        <w:shd w:val="clear" w:color="auto" w:fill="FFFFFF"/>
+        <w:tabs>
+          <w:tab w:val="left" w:pos="916"/>
+          <w:tab w:val="left" w:pos="1832"/>
+          <w:tab w:val="left" w:pos="2748"/>
+          <w:tab w:val="left" w:pos="3664"/>
+          <w:tab w:val="left" w:pos="4580"/>
+          <w:tab w:val="left" w:pos="5496"/>
+          <w:tab w:val="left" w:pos="6412"/>
+          <w:tab w:val="left" w:pos="7328"/>
+          <w:tab w:val="left" w:pos="8244"/>
+          <w:tab w:val="left" w:pos="9160"/>
+          <w:tab w:val="left" w:pos="10076"/>
+          <w:tab w:val="left" w:pos="10992"/>
+          <w:tab w:val="left" w:pos="11908"/>
+          <w:tab w:val="left" w:pos="12824"/>
+          <w:tab w:val="left" w:pos="13740"/>
+          <w:tab w:val="left" w:pos="14656"/>
+        </w:tabs>
+        <w:wordWrap w:val="0"/>
+        <w:spacing w:after="0" w:line="240" w:lineRule="auto"/>
+        <w:textAlignment w:val="baseline"/>
+        <w:rPr>
+          <w:rFonts w:ascii="Courier New" w:eastAsia="Times New Roman" w:hAnsi="Courier New" w:cs="Courier New"/>
+          <w:color w:val="000000"/>
+          <w:sz w:val="21"/>
+          <w:szCs w:val="21"/>
+          <w:lang w:eastAsia="en-IN"/>
+        </w:rPr>
+      </w:pPr>
+      <w:proofErr w:type="spellStart"/>
+      <w:r>
+        <w:rPr>
+          <w:rFonts w:ascii="Courier New" w:eastAsia="Times New Roman" w:hAnsi="Courier New" w:cs="Courier New"/>
+          <w:color w:val="000000"/>
+          <w:sz w:val="21"/>
+          <w:szCs w:val="21"/>
+          <w:lang w:eastAsia="en-IN"/>
+        </w:rPr>
+        <w:t>RandomizedSearchCV</w:t>
+      </w:r>
+      <w:proofErr w:type="spellEnd"/>
+      <w:r>
+        <w:rPr>
+          <w:rFonts w:ascii="Courier New" w:eastAsia="Times New Roman" w:hAnsi="Courier New" w:cs="Courier New"/>
+          <w:color w:val="000000"/>
+          <w:sz w:val="21"/>
+          <w:szCs w:val="21"/>
+          <w:lang w:eastAsia="en-IN"/>
+        </w:rPr>
+        <w:t>(cv=5, estimator=</w:t>
+      </w:r>
+      <w:r>
+        <w:rPr>
+          <w:rFonts w:ascii="Courier New" w:eastAsia="Times New Roman" w:hAnsi="Courier New" w:cs="Courier New"/>
+          <w:color w:val="000000"/>
+          <w:sz w:val="21"/>
+          <w:szCs w:val="21"/>
+          <w:lang w:eastAsia="en-IN"/>
+        </w:rPr>
+        <w:t xml:space="preserve"> </w:t>
+      </w:r>
+      <w:proofErr w:type="spellStart"/>
+      <w:r>
+        <w:rPr>
+          <w:rFonts w:ascii="Courier New" w:eastAsia="Times New Roman" w:hAnsi="Courier New" w:cs="Courier New"/>
+          <w:color w:val="000000"/>
+          <w:sz w:val="21"/>
+          <w:szCs w:val="21"/>
+          <w:lang w:eastAsia="en-IN"/>
+        </w:rPr>
+        <w:t>GradientBoostingClassifier</w:t>
+      </w:r>
+      <w:proofErr w:type="spellEnd"/>
+      <w:r>
+        <w:rPr>
+          <w:rFonts w:ascii="Courier New" w:eastAsia="Times New Roman" w:hAnsi="Courier New" w:cs="Courier New"/>
+          <w:color w:val="000000"/>
+          <w:sz w:val="21"/>
+          <w:szCs w:val="21"/>
+          <w:lang w:eastAsia="en-IN"/>
+        </w:rPr>
+        <w:t xml:space="preserve">(), </w:t>
+      </w:r>
+    </w:p>
+    <w:p>
+      <w:pPr>
+        <w:shd w:val="clear" w:color="auto" w:fill="FFFFFF"/>
+        <w:tabs>
+          <w:tab w:val="left" w:pos="916"/>
+          <w:tab w:val="left" w:pos="1832"/>
+          <w:tab w:val="left" w:pos="2748"/>
+          <w:tab w:val="left" w:pos="3664"/>
+          <w:tab w:val="left" w:pos="4580"/>
+          <w:tab w:val="left" w:pos="5496"/>
+          <w:tab w:val="left" w:pos="6412"/>
+          <w:tab w:val="left" w:pos="7328"/>
+          <w:tab w:val="left" w:pos="8244"/>
+          <w:tab w:val="left" w:pos="9160"/>
+          <w:tab w:val="left" w:pos="10076"/>
+          <w:tab w:val="left" w:pos="10992"/>
+          <w:tab w:val="left" w:pos="11908"/>
+          <w:tab w:val="left" w:pos="12824"/>
+          <w:tab w:val="left" w:pos="13740"/>
+          <w:tab w:val="left" w:pos="14656"/>
+        </w:tabs>
+        <w:wordWrap w:val="0"/>
+        <w:spacing w:after="0" w:line="240" w:lineRule="auto"/>
+        <w:ind w:left="720"/>
+        <w:textAlignment w:val="baseline"/>
+        <w:rPr>
+          <w:rFonts w:ascii="Courier New" w:eastAsia="Times New Roman" w:hAnsi="Courier New" w:cs="Courier New"/>
+          <w:color w:val="000000"/>
+          <w:sz w:val="21"/>
+          <w:szCs w:val="21"/>
+          <w:lang w:eastAsia="en-IN"/>
+        </w:rPr>
+      </w:pPr>
+      <w:proofErr w:type="spellStart"/>
+      <w:r>
+        <w:rPr>
+          <w:rFonts w:ascii="Courier New" w:eastAsia="Times New Roman" w:hAnsi="Courier New" w:cs="Courier New"/>
+          <w:color w:val="000000"/>
+          <w:sz w:val="21"/>
+          <w:szCs w:val="21"/>
+          <w:lang w:eastAsia="en-IN"/>
+        </w:rPr>
+        <w:t>n_iter</w:t>
+      </w:r>
+      <w:proofErr w:type="spellEnd"/>
+      <w:r>
+        <w:rPr>
+          <w:rFonts w:ascii="Courier New" w:eastAsia="Times New Roman" w:hAnsi="Courier New" w:cs="Courier New"/>
+          <w:color w:val="000000"/>
+          <w:sz w:val="21"/>
+          <w:szCs w:val="21"/>
+          <w:lang w:eastAsia="en-IN"/>
+        </w:rPr>
+        <w:t>=5,</w:t>
+      </w:r>
+      <w:r>
+        <w:rPr>
+          <w:rFonts w:ascii="Courier New" w:eastAsia="Times New Roman" w:hAnsi="Courier New" w:cs="Courier New"/>
+          <w:color w:val="000000"/>
+          <w:sz w:val="21"/>
+          <w:szCs w:val="21"/>
+          <w:lang w:eastAsia="en-IN"/>
+        </w:rPr>
+        <w:t xml:space="preserve">learning_rate: </w:t>
+      </w:r>
+      <w:r>
+        <w:rPr>
+          <w:rFonts w:ascii="Courier New" w:eastAsia="Times New Roman" w:hAnsi="Courier New" w:cs="Courier New"/>
+          <w:color w:val="000000"/>
+          <w:sz w:val="21"/>
+          <w:szCs w:val="21"/>
+          <w:lang w:eastAsia="en-IN"/>
+        </w:rPr>
+        <w:t>[0.01, 0.05, 0.1]</w:t>
+      </w:r>
+      <w:r>
+        <w:rPr>
+          <w:rFonts w:ascii="Courier New" w:eastAsia="Times New Roman" w:hAnsi="Courier New" w:cs="Courier New"/>
+          <w:color w:val="000000"/>
+          <w:sz w:val="21"/>
+          <w:szCs w:val="21"/>
+          <w:lang w:eastAsia="en-IN"/>
+        </w:rPr>
+        <w:t xml:space="preserve">,                                         </w:t>
+      </w:r>
+      <w:proofErr w:type="spellStart"/>
+      <w:r>
+        <w:rPr>
+          <w:rFonts w:ascii="Courier New" w:eastAsia="Times New Roman" w:hAnsi="Courier New" w:cs="Courier New"/>
+          <w:color w:val="000000"/>
+          <w:sz w:val="21"/>
+          <w:szCs w:val="21"/>
+          <w:lang w:eastAsia="en-IN"/>
+        </w:rPr>
+        <w:t>param_distributions</w:t>
+      </w:r>
+      <w:proofErr w:type="spellEnd"/>
+      <w:r>
+        <w:rPr>
+          <w:rFonts w:ascii="Courier New" w:eastAsia="Times New Roman" w:hAnsi="Courier New" w:cs="Courier New"/>
+          <w:color w:val="000000"/>
+          <w:sz w:val="21"/>
+          <w:szCs w:val="21"/>
+          <w:lang w:eastAsia="en-IN"/>
+        </w:rPr>
+        <w:t>={'</w:t>
+      </w:r>
+      <w:proofErr w:type="spellStart"/>
+      <w:r>
+        <w:rPr>
+          <w:rFonts w:ascii="Courier New" w:eastAsia="Times New Roman" w:hAnsi="Courier New" w:cs="Courier New"/>
+          <w:color w:val="000000"/>
+          <w:sz w:val="21"/>
+          <w:szCs w:val="21"/>
+          <w:lang w:eastAsia="en-IN"/>
+        </w:rPr>
+        <w:t>max_depth</w:t>
+      </w:r>
+      <w:proofErr w:type="spellEnd"/>
+      <w:r>
+        <w:rPr>
+          <w:rFonts w:ascii="Courier New" w:eastAsia="Times New Roman" w:hAnsi="Courier New" w:cs="Courier New"/>
+          <w:color w:val="000000"/>
+          <w:sz w:val="21"/>
+          <w:szCs w:val="21"/>
+          <w:lang w:eastAsia="en-IN"/>
+        </w:rPr>
+        <w:t>':</w:t>
+      </w:r>
+      <w:r>
+        <w:rPr>
+          <w:rFonts w:ascii="Courier New" w:eastAsia="Times New Roman" w:hAnsi="Courier New" w:cs="Courier New"/>
+          <w:color w:val="000000"/>
+          <w:sz w:val="21"/>
+          <w:szCs w:val="21"/>
+          <w:lang w:eastAsia="en-IN"/>
+        </w:rPr>
+        <w:t xml:space="preserve"> [3,5,8]</w:t>
+      </w:r>
+      <w:r>
+        <w:rPr>
+          <w:rFonts w:ascii="Courier New" w:eastAsia="Times New Roman" w:hAnsi="Courier New" w:cs="Courier New"/>
+          <w:color w:val="000000"/>
+          <w:sz w:val="21"/>
+          <w:szCs w:val="21"/>
+          <w:lang w:eastAsia="en-IN"/>
+        </w:rPr>
+        <w:t>,</w:t>
+      </w:r>
+    </w:p>
+    <w:p>
+      <w:pPr>
+        <w:shd w:val="clear" w:color="auto" w:fill="FFFFFF"/>
+        <w:tabs>
+          <w:tab w:val="left" w:pos="916"/>
+          <w:tab w:val="left" w:pos="1832"/>
+          <w:tab w:val="left" w:pos="2748"/>
+          <w:tab w:val="left" w:pos="3664"/>
+          <w:tab w:val="left" w:pos="4580"/>
+          <w:tab w:val="left" w:pos="5496"/>
+          <w:tab w:val="left" w:pos="6412"/>
+          <w:tab w:val="left" w:pos="7328"/>
+          <w:tab w:val="left" w:pos="8244"/>
+          <w:tab w:val="left" w:pos="9160"/>
+          <w:tab w:val="left" w:pos="10076"/>
+          <w:tab w:val="left" w:pos="10992"/>
+          <w:tab w:val="left" w:pos="11908"/>
+          <w:tab w:val="left" w:pos="12824"/>
+          <w:tab w:val="left" w:pos="13740"/>
+          <w:tab w:val="left" w:pos="14656"/>
+        </w:tabs>
+        <w:wordWrap w:val="0"/>
+        <w:spacing w:after="0" w:line="240" w:lineRule="auto"/>
+        <w:textAlignment w:val="baseline"/>
+        <w:rPr>
+          <w:rFonts w:ascii="Courier New" w:eastAsia="Times New Roman" w:hAnsi="Courier New" w:cs="Courier New"/>
+          <w:color w:val="000000"/>
+          <w:sz w:val="21"/>
+          <w:szCs w:val="21"/>
+          <w:lang w:eastAsia="en-IN"/>
+        </w:rPr>
+      </w:pPr>
+      <w:r>
+        <w:rPr>
+          <w:rFonts w:ascii="Courier New" w:eastAsia="Times New Roman" w:hAnsi="Courier New" w:cs="Courier New"/>
+          <w:color w:val="000000"/>
+          <w:sz w:val="21"/>
+          <w:szCs w:val="21"/>
+          <w:lang w:eastAsia="en-IN"/>
+        </w:rPr>
+        <w:t xml:space="preserve">                                '</w:t>
+      </w:r>
+      <w:proofErr w:type="spellStart"/>
+      <w:r>
+        <w:rPr>
+          <w:rFonts w:ascii="Courier New" w:eastAsia="Times New Roman" w:hAnsi="Courier New" w:cs="Courier New"/>
+          <w:color w:val="000000"/>
+          <w:sz w:val="21"/>
+          <w:szCs w:val="21"/>
+          <w:lang w:eastAsia="en-IN"/>
+        </w:rPr>
+        <w:t>n_estimators</w:t>
+      </w:r>
+      <w:proofErr w:type="spellEnd"/>
+      <w:r>
+        <w:rPr>
+          <w:rFonts w:ascii="Courier New" w:eastAsia="Times New Roman" w:hAnsi="Courier New" w:cs="Courier New"/>
+          <w:color w:val="000000"/>
+          <w:sz w:val="21"/>
+          <w:szCs w:val="21"/>
+          <w:lang w:eastAsia="en-IN"/>
+        </w:rPr>
+        <w:t>':</w:t>
+      </w:r>
+      <w:r>
+        <w:rPr>
+          <w:rFonts w:ascii="Courier New" w:eastAsia="Times New Roman" w:hAnsi="Courier New" w:cs="Courier New"/>
+          <w:color w:val="000000"/>
+          <w:sz w:val="21"/>
+          <w:szCs w:val="21"/>
+          <w:lang w:eastAsia="en-IN"/>
+        </w:rPr>
+        <w:t xml:space="preserve"> [10]</w:t>
+      </w:r>
+      <w:r>
+        <w:rPr>
+          <w:rFonts w:ascii="Courier New" w:eastAsia="Times New Roman" w:hAnsi="Courier New" w:cs="Courier New"/>
+          <w:color w:val="000000"/>
+          <w:sz w:val="21"/>
+          <w:szCs w:val="21"/>
+          <w:lang w:eastAsia="en-IN"/>
+        </w:rPr>
+        <w:t>})</w:t>
+      </w:r>
+    </w:p>
+    <w:p>
+      <w:pPr>
+        <w:shd w:val="clear" w:color="auto" w:fill="FFFFFF"/>
+        <w:tabs>
+          <w:tab w:val="left" w:pos="916"/>
+          <w:tab w:val="left" w:pos="1832"/>
+          <w:tab w:val="left" w:pos="2748"/>
+          <w:tab w:val="left" w:pos="3664"/>
+          <w:tab w:val="left" w:pos="4580"/>
+          <w:tab w:val="left" w:pos="5496"/>
+          <w:tab w:val="left" w:pos="6412"/>
+          <w:tab w:val="left" w:pos="7328"/>
+          <w:tab w:val="left" w:pos="8244"/>
+          <w:tab w:val="left" w:pos="9160"/>
+          <w:tab w:val="left" w:pos="10076"/>
+          <w:tab w:val="left" w:pos="10992"/>
+          <w:tab w:val="left" w:pos="11908"/>
+          <w:tab w:val="left" w:pos="12824"/>
+          <w:tab w:val="left" w:pos="13740"/>
+          <w:tab w:val="left" w:pos="14656"/>
+        </w:tabs>
+        <w:wordWrap w:val="0"/>
+        <w:spacing w:after="0" w:line="240" w:lineRule="auto"/>
+        <w:textAlignment w:val="baseline"/>
+        <w:rPr>
+          <w:rFonts w:ascii="Courier New" w:eastAsia="Times New Roman" w:hAnsi="Courier New" w:cs="Courier New"/>
+          <w:color w:val="000000"/>
+          <w:sz w:val="21"/>
+          <w:szCs w:val="21"/>
+          <w:lang w:eastAsia="en-IN"/>
+        </w:rPr>
+      </w:pPr>
+    </w:p>
+    <w:p>
+      <w:pPr>
+        <w:shd w:val="clear" w:color="auto" w:fill="FFFFFF"/>
+        <w:tabs>
+          <w:tab w:val="left" w:pos="916"/>
+          <w:tab w:val="left" w:pos="1832"/>
+          <w:tab w:val="left" w:pos="2748"/>
+          <w:tab w:val="left" w:pos="3664"/>
+          <w:tab w:val="left" w:pos="4580"/>
+          <w:tab w:val="left" w:pos="5496"/>
+          <w:tab w:val="left" w:pos="6412"/>
+          <w:tab w:val="left" w:pos="7328"/>
+          <w:tab w:val="left" w:pos="8244"/>
+          <w:tab w:val="left" w:pos="9160"/>
+          <w:tab w:val="left" w:pos="10076"/>
+          <w:tab w:val="left" w:pos="10992"/>
+          <w:tab w:val="left" w:pos="11908"/>
+          <w:tab w:val="left" w:pos="12824"/>
+          <w:tab w:val="left" w:pos="13740"/>
+          <w:tab w:val="left" w:pos="14656"/>
+        </w:tabs>
+        <w:wordWrap w:val="0"/>
+        <w:spacing w:after="0" w:line="240" w:lineRule="auto"/>
+        <w:textAlignment w:val="baseline"/>
+        <w:rPr>
+          <w:rFonts w:ascii="Courier New" w:eastAsia="Times New Roman" w:hAnsi="Courier New" w:cs="Courier New"/>
+          <w:color w:val="000000"/>
+          <w:sz w:val="21"/>
+          <w:szCs w:val="21"/>
+          <w:lang w:eastAsia="en-IN"/>
+        </w:rPr>
+      </w:pPr>
+    </w:p>
+    <w:p>
+      <w:pPr>
+        <w:shd w:val="clear" w:color="auto" w:fill="FFFFFF"/>
+        <w:tabs>
+          <w:tab w:val="left" w:pos="916"/>
+          <w:tab w:val="left" w:pos="1832"/>
+          <w:tab w:val="left" w:pos="2748"/>
+          <w:tab w:val="left" w:pos="3664"/>
+          <w:tab w:val="left" w:pos="4580"/>
+          <w:tab w:val="left" w:pos="5496"/>
+          <w:tab w:val="left" w:pos="6412"/>
+          <w:tab w:val="left" w:pos="7328"/>
+          <w:tab w:val="left" w:pos="8244"/>
+          <w:tab w:val="left" w:pos="9160"/>
+          <w:tab w:val="left" w:pos="10076"/>
+          <w:tab w:val="left" w:pos="10992"/>
+          <w:tab w:val="left" w:pos="11908"/>
+          <w:tab w:val="left" w:pos="12824"/>
+          <w:tab w:val="left" w:pos="13740"/>
+          <w:tab w:val="left" w:pos="14656"/>
+        </w:tabs>
+        <w:wordWrap w:val="0"/>
+        <w:spacing w:after="0" w:line="240" w:lineRule="auto"/>
+        <w:textAlignment w:val="baseline"/>
+        <w:rPr>
+          <w:rFonts w:ascii="Courier New" w:eastAsia="Times New Roman" w:hAnsi="Courier New" w:cs="Courier New"/>
+          <w:color w:val="000000"/>
+          <w:sz w:val="21"/>
+          <w:szCs w:val="21"/>
+          <w:lang w:eastAsia="en-IN"/>
+        </w:rPr>
+      </w:pPr>
+    </w:p>
+    <w:p>
+      <w:pPr>
+        <w:shd w:val="clear" w:color="auto" w:fill="FFFFFF"/>
+        <w:tabs>
+          <w:tab w:val="left" w:pos="916"/>
+          <w:tab w:val="left" w:pos="1832"/>
+          <w:tab w:val="left" w:pos="2748"/>
+          <w:tab w:val="left" w:pos="3664"/>
+          <w:tab w:val="left" w:pos="4580"/>
+          <w:tab w:val="left" w:pos="5496"/>
+          <w:tab w:val="left" w:pos="6412"/>
+          <w:tab w:val="left" w:pos="7328"/>
+          <w:tab w:val="left" w:pos="8244"/>
+          <w:tab w:val="left" w:pos="9160"/>
+          <w:tab w:val="left" w:pos="10076"/>
+          <w:tab w:val="left" w:pos="10992"/>
+          <w:tab w:val="left" w:pos="11908"/>
+          <w:tab w:val="left" w:pos="12824"/>
+          <w:tab w:val="left" w:pos="13740"/>
+          <w:tab w:val="left" w:pos="14656"/>
+        </w:tabs>
+        <w:wordWrap w:val="0"/>
+        <w:spacing w:after="0" w:line="240" w:lineRule="auto"/>
+        <w:textAlignment w:val="baseline"/>
+        <w:rPr>
+          <w:rFonts w:ascii="Courier New" w:eastAsia="Times New Roman" w:hAnsi="Courier New" w:cs="Courier New"/>
+          <w:color w:val="000000"/>
+          <w:sz w:val="21"/>
+          <w:szCs w:val="21"/>
+          <w:lang w:eastAsia="en-IN"/>
+        </w:rPr>
+      </w:pPr>
+    </w:p>
+    <w:p>
+      <w:pPr>
+        <w:spacing w:after="0" w:line="360" w:lineRule="auto"/>
+        <w:jc w:val="both"/>
+        <w:rPr>
+          <w:b/>
+          <w:bCs/>
+        </w:rPr>
+      </w:pPr>
+      <w:r>
+        <w:rPr>
+          <w:b/>
+          <w:bCs/>
+        </w:rPr>
+        <w:t xml:space="preserve"> </w:t>
+      </w:r>
+    </w:p>
+    <w:p>
+      <w:pPr>
+        <w:spacing w:after="0" w:line="360" w:lineRule="auto"/>
         <w:jc w:val="center"/>
       </w:pPr>
       <w:r>
@@ -968,11 +1569,47 @@
         <w:spacing w:after="0" w:line="360" w:lineRule="auto"/>
         <w:jc w:val="both"/>
       </w:pPr>
+    </w:p>
+    <w:p>
+      <w:pPr>
+        <w:spacing w:after="0" w:line="360" w:lineRule="auto"/>
+        <w:jc w:val="both"/>
+      </w:pPr>
+    </w:p>
+    <w:p>
+      <w:pPr>
+        <w:spacing w:after="0" w:line="360" w:lineRule="auto"/>
+        <w:jc w:val="both"/>
+      </w:pPr>
       <w:r>
         <w:t>The results of the Gradient Boosting Classifier model trained with the given parameter grid</w:t>
       </w:r>
       <w:r>
-        <w:t xml:space="preserve"> "learning_rate": [0.01, 0.05, 0.1], "max_depth": [3,5,8], "n_estimators": [10]</w:t>
+        <w:t xml:space="preserve"> "</w:t>
+      </w:r>
+      <w:proofErr w:type="spellStart"/>
+      <w:r>
+        <w:t>learning_rate</w:t>
+      </w:r>
+      <w:proofErr w:type="spellEnd"/>
+      <w:r>
+        <w:t>": [0.01, 0.05, 0.1], "</w:t>
+      </w:r>
+      <w:proofErr w:type="spellStart"/>
+      <w:r>
+        <w:t>max_depth</w:t>
+      </w:r>
+      <w:proofErr w:type="spellEnd"/>
+      <w:r>
+        <w:t>": [3,5,8], "</w:t>
+      </w:r>
+      <w:proofErr w:type="spellStart"/>
+      <w:r>
+        <w:t>n_estimators</w:t>
+      </w:r>
+      <w:proofErr w:type="spellEnd"/>
+      <w:r>
+        <w:t>": [10]</w:t>
       </w:r>
       <w:r>
         <w:t xml:space="preserve"> show an accuracy score of 0.763 and an AUC-ROC score of 0.792, indicating a moderately good performance of the model. The recall score of 0.907 indicates that the model was able to correctly identify a high proportion of positive cases, while the precision score of 0.765 indicates that a substantial number of negative cases were classified as positive by the model. The F1 score of 0.830 indicates that the model has a balance between precision and recall. Further parameter tuning and model optimization can be done to improve the performance of the model.</w:t>
@@ -1008,6 +1645,7 @@
     <w:p>
       <w:pPr>
         <w:spacing w:after="0" w:line="360" w:lineRule="auto"/>
+        <w:jc w:val="center"/>
       </w:pPr>
       <w:r>
         <w:rPr>
@@ -1054,6 +1692,7 @@
     <w:p>
       <w:pPr>
         <w:spacing w:after="0" w:line="360" w:lineRule="auto"/>
+        <w:jc w:val="center"/>
       </w:pPr>
       <w:r>
         <w:rPr>
@@ -1122,7 +1761,14 @@
           <w:b/>
           <w:bCs/>
         </w:rPr>
-        <w:t>Neural Networks Classifier:</w:t>
+        <w:t xml:space="preserve">Multi-Layer Perceptron </w:t>
+      </w:r>
+      <w:r>
+        <w:rPr>
+          <w:b/>
+          <w:bCs/>
+        </w:rPr>
+        <w:t>Classifier:</w:t>
       </w:r>
     </w:p>
     <w:p>
@@ -1255,6 +1901,7 @@
     <w:p>
       <w:pPr>
         <w:spacing w:after="0" w:line="360" w:lineRule="auto"/>
+        <w:jc w:val="center"/>
       </w:pPr>
       <w:r>
         <w:rPr>
@@ -1300,8 +1947,12 @@
     <w:p>
       <w:pPr>
         <w:spacing w:after="0" w:line="360" w:lineRule="auto"/>
-      </w:pPr>
-      <w:r>
+        <w:jc w:val="center"/>
+      </w:pPr>
+      <w:r>
+        <w:rPr>
+          <w:noProof/>
+        </w:rPr>
         <w:drawing>
           <wp:inline distT="0" distB="0" distL="0" distR="0" wp14:anchorId="441CB5A5" wp14:editId="70E2705D">
             <wp:extent cx="3444240" cy="4083801"/>
@@ -1366,6 +2017,13 @@
           <w:bCs/>
         </w:rPr>
       </w:pPr>
+      <w:r>
+        <w:rPr>
+          <w:b/>
+          <w:bCs/>
+        </w:rPr>
+        <w:t xml:space="preserve">  For Training Data:</w:t>
+      </w:r>
     </w:p>
     <w:tbl>
       <w:tblPr>
@@ -2328,7 +2986,17 @@
                 <w:color w:val="000000"/>
                 <w:lang w:eastAsia="en-IN"/>
               </w:rPr>
-              <w:t>Neural Network Classifier</w:t>
+              <w:t>MLP</w:t>
+            </w:r>
+            <w:r>
+              <w:rPr>
+                <w:rFonts w:ascii="Calibri" w:eastAsia="Times New Roman" w:hAnsi="Calibri" w:cs="Calibri"/>
+                <w:b/>
+                <w:bCs/>
+                <w:color w:val="000000"/>
+                <w:lang w:eastAsia="en-IN"/>
+              </w:rPr>
+              <w:t xml:space="preserve"> Classifier</w:t>
             </w:r>
           </w:p>
         </w:tc>
@@ -2466,6 +3134,145 @@
               </w:rPr>
               <w:t>0.84</w:t>
             </w:r>
+          </w:p>
+        </w:tc>
+      </w:tr>
+      <w:tr>
+        <w:trPr>
+          <w:trHeight w:val="494"/>
+        </w:trPr>
+        <w:tc>
+          <w:tcPr>
+            <w:tcW w:w="3598" w:type="dxa"/>
+            <w:tcBorders>
+              <w:top w:val="nil"/>
+              <w:left w:val="nil"/>
+              <w:bottom w:val="nil"/>
+              <w:right w:val="nil"/>
+            </w:tcBorders>
+            <w:shd w:val="clear" w:color="auto" w:fill="auto"/>
+            <w:noWrap/>
+            <w:vAlign w:val="bottom"/>
+            <w:hideMark/>
+          </w:tcPr>
+          <w:p>
+            <w:pPr>
+              <w:spacing w:after="0" w:line="240" w:lineRule="auto"/>
+              <w:jc w:val="center"/>
+              <w:rPr>
+                <w:rFonts w:ascii="Calibri" w:eastAsia="Times New Roman" w:hAnsi="Calibri" w:cs="Calibri"/>
+                <w:color w:val="000000"/>
+                <w:lang w:eastAsia="en-IN"/>
+              </w:rPr>
+            </w:pPr>
+          </w:p>
+        </w:tc>
+        <w:tc>
+          <w:tcPr>
+            <w:tcW w:w="1454" w:type="dxa"/>
+            <w:tcBorders>
+              <w:top w:val="nil"/>
+              <w:left w:val="nil"/>
+              <w:bottom w:val="nil"/>
+              <w:right w:val="nil"/>
+            </w:tcBorders>
+            <w:shd w:val="clear" w:color="auto" w:fill="auto"/>
+            <w:noWrap/>
+            <w:vAlign w:val="bottom"/>
+            <w:hideMark/>
+          </w:tcPr>
+          <w:p>
+            <w:pPr>
+              <w:spacing w:after="0" w:line="240" w:lineRule="auto"/>
+              <w:jc w:val="center"/>
+              <w:rPr>
+                <w:rFonts w:ascii="Times New Roman" w:eastAsia="Times New Roman" w:hAnsi="Times New Roman" w:cs="Times New Roman"/>
+                <w:sz w:val="20"/>
+                <w:szCs w:val="20"/>
+                <w:lang w:eastAsia="en-IN"/>
+              </w:rPr>
+            </w:pPr>
+          </w:p>
+        </w:tc>
+        <w:tc>
+          <w:tcPr>
+            <w:tcW w:w="1349" w:type="dxa"/>
+            <w:tcBorders>
+              <w:top w:val="nil"/>
+              <w:left w:val="nil"/>
+              <w:bottom w:val="nil"/>
+              <w:right w:val="nil"/>
+            </w:tcBorders>
+            <w:shd w:val="clear" w:color="auto" w:fill="auto"/>
+            <w:noWrap/>
+            <w:vAlign w:val="bottom"/>
+            <w:hideMark/>
+          </w:tcPr>
+          <w:p>
+            <w:pPr>
+              <w:spacing w:after="0" w:line="240" w:lineRule="auto"/>
+              <w:jc w:val="center"/>
+              <w:rPr>
+                <w:rFonts w:ascii="Times New Roman" w:eastAsia="Times New Roman" w:hAnsi="Times New Roman" w:cs="Times New Roman"/>
+                <w:sz w:val="20"/>
+                <w:szCs w:val="20"/>
+                <w:lang w:eastAsia="en-IN"/>
+              </w:rPr>
+            </w:pPr>
+          </w:p>
+        </w:tc>
+        <w:tc>
+          <w:tcPr>
+            <w:tcW w:w="1471" w:type="dxa"/>
+            <w:tcBorders>
+              <w:top w:val="nil"/>
+              <w:left w:val="nil"/>
+              <w:bottom w:val="nil"/>
+              <w:right w:val="nil"/>
+            </w:tcBorders>
+            <w:shd w:val="clear" w:color="auto" w:fill="auto"/>
+            <w:noWrap/>
+            <w:vAlign w:val="bottom"/>
+            <w:hideMark/>
+          </w:tcPr>
+          <w:p>
+            <w:pPr>
+              <w:spacing w:after="0" w:line="240" w:lineRule="auto"/>
+              <w:jc w:val="center"/>
+              <w:rPr>
+                <w:rFonts w:ascii="Times New Roman" w:eastAsia="Times New Roman" w:hAnsi="Times New Roman" w:cs="Times New Roman"/>
+                <w:sz w:val="20"/>
+                <w:szCs w:val="20"/>
+                <w:lang w:eastAsia="en-IN"/>
+              </w:rPr>
+            </w:pPr>
+          </w:p>
+        </w:tc>
+        <w:tc>
+          <w:tcPr>
+            <w:tcW w:w="1349" w:type="dxa"/>
+            <w:tcBorders>
+              <w:top w:val="nil"/>
+              <w:left w:val="nil"/>
+              <w:bottom w:val="nil"/>
+              <w:right w:val="nil"/>
+            </w:tcBorders>
+            <w:shd w:val="clear" w:color="auto" w:fill="auto"/>
+            <w:noWrap/>
+            <w:vAlign w:val="bottom"/>
+            <w:hideMark/>
+          </w:tcPr>
+          <w:p>
+            <w:pPr>
+              <w:spacing w:after="0" w:line="240" w:lineRule="auto"/>
+              <w:jc w:val="center"/>
+              <w:rPr>
+                <w:rFonts w:ascii="Times New Roman" w:eastAsia="Times New Roman" w:hAnsi="Times New Roman" w:cs="Times New Roman"/>
+                <w:sz w:val="20"/>
+                <w:szCs w:val="20"/>
+                <w:lang w:eastAsia="en-IN"/>
+              </w:rPr>
+            </w:pPr>
           </w:p>
         </w:tc>
       </w:tr>
@@ -2489,11 +3296,171 @@
           </w:tcPr>
           <w:p>
             <w:pPr>
-              <w:spacing w:after="0" w:line="240" w:lineRule="auto"/>
-              <w:jc w:val="center"/>
-              <w:rPr>
-                <w:rFonts w:ascii="Calibri" w:eastAsia="Times New Roman" w:hAnsi="Calibri" w:cs="Calibri"/>
-                <w:color w:val="000000"/>
+              <w:spacing w:after="0" w:line="360" w:lineRule="auto"/>
+              <w:jc w:val="both"/>
+              <w:rPr>
+                <w:b/>
+                <w:bCs/>
+              </w:rPr>
+            </w:pPr>
+            <w:r>
+              <w:rPr>
+                <w:b/>
+                <w:bCs/>
+              </w:rPr>
+              <w:t xml:space="preserve">For </w:t>
+            </w:r>
+            <w:r>
+              <w:rPr>
+                <w:b/>
+                <w:bCs/>
+              </w:rPr>
+              <w:t>Testing</w:t>
+            </w:r>
+            <w:r>
+              <w:rPr>
+                <w:b/>
+                <w:bCs/>
+              </w:rPr>
+              <w:t xml:space="preserve"> Data:</w:t>
+            </w:r>
+          </w:p>
+        </w:tc>
+        <w:tc>
+          <w:tcPr>
+            <w:tcW w:w="1454" w:type="dxa"/>
+            <w:tcBorders>
+              <w:top w:val="nil"/>
+              <w:left w:val="nil"/>
+              <w:bottom w:val="nil"/>
+              <w:right w:val="nil"/>
+            </w:tcBorders>
+            <w:shd w:val="clear" w:color="auto" w:fill="auto"/>
+            <w:noWrap/>
+            <w:vAlign w:val="bottom"/>
+            <w:hideMark/>
+          </w:tcPr>
+          <w:p>
+            <w:pPr>
+              <w:spacing w:after="0" w:line="240" w:lineRule="auto"/>
+              <w:jc w:val="center"/>
+              <w:rPr>
+                <w:rFonts w:ascii="Times New Roman" w:eastAsia="Times New Roman" w:hAnsi="Times New Roman" w:cs="Times New Roman"/>
+                <w:sz w:val="20"/>
+                <w:szCs w:val="20"/>
+                <w:lang w:eastAsia="en-IN"/>
+              </w:rPr>
+            </w:pPr>
+          </w:p>
+        </w:tc>
+        <w:tc>
+          <w:tcPr>
+            <w:tcW w:w="1349" w:type="dxa"/>
+            <w:tcBorders>
+              <w:top w:val="nil"/>
+              <w:left w:val="nil"/>
+              <w:bottom w:val="nil"/>
+              <w:right w:val="nil"/>
+            </w:tcBorders>
+            <w:shd w:val="clear" w:color="auto" w:fill="auto"/>
+            <w:noWrap/>
+            <w:vAlign w:val="bottom"/>
+            <w:hideMark/>
+          </w:tcPr>
+          <w:p>
+            <w:pPr>
+              <w:spacing w:after="0" w:line="240" w:lineRule="auto"/>
+              <w:jc w:val="center"/>
+              <w:rPr>
+                <w:rFonts w:ascii="Times New Roman" w:eastAsia="Times New Roman" w:hAnsi="Times New Roman" w:cs="Times New Roman"/>
+                <w:sz w:val="20"/>
+                <w:szCs w:val="20"/>
+                <w:lang w:eastAsia="en-IN"/>
+              </w:rPr>
+            </w:pPr>
+          </w:p>
+        </w:tc>
+        <w:tc>
+          <w:tcPr>
+            <w:tcW w:w="1471" w:type="dxa"/>
+            <w:tcBorders>
+              <w:top w:val="nil"/>
+              <w:left w:val="nil"/>
+              <w:bottom w:val="nil"/>
+              <w:right w:val="nil"/>
+            </w:tcBorders>
+            <w:shd w:val="clear" w:color="auto" w:fill="auto"/>
+            <w:noWrap/>
+            <w:vAlign w:val="bottom"/>
+            <w:hideMark/>
+          </w:tcPr>
+          <w:p>
+            <w:pPr>
+              <w:spacing w:after="0" w:line="240" w:lineRule="auto"/>
+              <w:jc w:val="center"/>
+              <w:rPr>
+                <w:rFonts w:ascii="Times New Roman" w:eastAsia="Times New Roman" w:hAnsi="Times New Roman" w:cs="Times New Roman"/>
+                <w:sz w:val="20"/>
+                <w:szCs w:val="20"/>
+                <w:lang w:eastAsia="en-IN"/>
+              </w:rPr>
+            </w:pPr>
+          </w:p>
+        </w:tc>
+        <w:tc>
+          <w:tcPr>
+            <w:tcW w:w="1349" w:type="dxa"/>
+            <w:tcBorders>
+              <w:top w:val="nil"/>
+              <w:left w:val="nil"/>
+              <w:bottom w:val="nil"/>
+              <w:right w:val="nil"/>
+            </w:tcBorders>
+            <w:shd w:val="clear" w:color="auto" w:fill="auto"/>
+            <w:noWrap/>
+            <w:vAlign w:val="bottom"/>
+            <w:hideMark/>
+          </w:tcPr>
+          <w:p>
+            <w:pPr>
+              <w:spacing w:after="0" w:line="240" w:lineRule="auto"/>
+              <w:jc w:val="center"/>
+              <w:rPr>
+                <w:rFonts w:ascii="Times New Roman" w:eastAsia="Times New Roman" w:hAnsi="Times New Roman" w:cs="Times New Roman"/>
+                <w:sz w:val="20"/>
+                <w:szCs w:val="20"/>
+                <w:lang w:eastAsia="en-IN"/>
+              </w:rPr>
+            </w:pPr>
+          </w:p>
+        </w:tc>
+      </w:tr>
+      <w:tr>
+        <w:trPr>
+          <w:trHeight w:val="73"/>
+        </w:trPr>
+        <w:tc>
+          <w:tcPr>
+            <w:tcW w:w="3598" w:type="dxa"/>
+            <w:tcBorders>
+              <w:top w:val="nil"/>
+              <w:left w:val="nil"/>
+              <w:bottom w:val="nil"/>
+              <w:right w:val="nil"/>
+            </w:tcBorders>
+            <w:shd w:val="clear" w:color="auto" w:fill="auto"/>
+            <w:noWrap/>
+            <w:vAlign w:val="bottom"/>
+            <w:hideMark/>
+          </w:tcPr>
+          <w:p>
+            <w:pPr>
+              <w:spacing w:after="0" w:line="240" w:lineRule="auto"/>
+              <w:jc w:val="center"/>
+              <w:rPr>
+                <w:rFonts w:ascii="Times New Roman" w:eastAsia="Times New Roman" w:hAnsi="Times New Roman" w:cs="Times New Roman"/>
+                <w:sz w:val="20"/>
+                <w:szCs w:val="20"/>
                 <w:lang w:eastAsia="en-IN"/>
               </w:rPr>
             </w:pPr>
@@ -2616,134 +3583,190 @@
           <w:tcPr>
             <w:tcW w:w="3598" w:type="dxa"/>
             <w:tcBorders>
-              <w:top w:val="nil"/>
-              <w:left w:val="nil"/>
-              <w:bottom w:val="nil"/>
-              <w:right w:val="nil"/>
-            </w:tcBorders>
-            <w:shd w:val="clear" w:color="auto" w:fill="auto"/>
-            <w:noWrap/>
-            <w:vAlign w:val="bottom"/>
-            <w:hideMark/>
-          </w:tcPr>
-          <w:p>
-            <w:pPr>
-              <w:spacing w:after="0" w:line="240" w:lineRule="auto"/>
-              <w:rPr>
-                <w:rFonts w:ascii="Times New Roman" w:eastAsia="Times New Roman" w:hAnsi="Times New Roman" w:cs="Times New Roman"/>
-                <w:sz w:val="20"/>
-                <w:szCs w:val="20"/>
-                <w:lang w:eastAsia="en-IN"/>
-              </w:rPr>
-            </w:pPr>
+              <w:top w:val="single" w:sz="4" w:space="0" w:color="auto"/>
+              <w:left w:val="single" w:sz="4" w:space="0" w:color="auto"/>
+              <w:bottom w:val="single" w:sz="4" w:space="0" w:color="auto"/>
+              <w:right w:val="single" w:sz="4" w:space="0" w:color="auto"/>
+            </w:tcBorders>
+            <w:shd w:val="clear" w:color="000000" w:fill="DDEBF7"/>
+            <w:noWrap/>
+            <w:vAlign w:val="bottom"/>
+            <w:hideMark/>
+          </w:tcPr>
+          <w:p>
+            <w:pPr>
+              <w:spacing w:after="0" w:line="240" w:lineRule="auto"/>
+              <w:jc w:val="center"/>
+              <w:rPr>
+                <w:rFonts w:ascii="Calibri" w:eastAsia="Times New Roman" w:hAnsi="Calibri" w:cs="Calibri"/>
+                <w:b/>
+                <w:bCs/>
+                <w:color w:val="000000"/>
+                <w:lang w:eastAsia="en-IN"/>
+              </w:rPr>
+            </w:pPr>
+            <w:r>
+              <w:rPr>
+                <w:rFonts w:ascii="Calibri" w:eastAsia="Times New Roman" w:hAnsi="Calibri" w:cs="Calibri"/>
+                <w:b/>
+                <w:bCs/>
+                <w:color w:val="000000"/>
+                <w:lang w:eastAsia="en-IN"/>
+              </w:rPr>
+              <w:t>Model</w:t>
+            </w:r>
           </w:p>
         </w:tc>
         <w:tc>
           <w:tcPr>
             <w:tcW w:w="1454" w:type="dxa"/>
             <w:tcBorders>
-              <w:top w:val="nil"/>
-              <w:left w:val="nil"/>
-              <w:bottom w:val="nil"/>
-              <w:right w:val="nil"/>
-            </w:tcBorders>
-            <w:shd w:val="clear" w:color="auto" w:fill="auto"/>
-            <w:noWrap/>
-            <w:vAlign w:val="bottom"/>
-            <w:hideMark/>
-          </w:tcPr>
-          <w:p>
-            <w:pPr>
-              <w:spacing w:after="0" w:line="240" w:lineRule="auto"/>
-              <w:jc w:val="center"/>
-              <w:rPr>
-                <w:rFonts w:ascii="Times New Roman" w:eastAsia="Times New Roman" w:hAnsi="Times New Roman" w:cs="Times New Roman"/>
-                <w:sz w:val="20"/>
-                <w:szCs w:val="20"/>
-                <w:lang w:eastAsia="en-IN"/>
-              </w:rPr>
-            </w:pPr>
+              <w:top w:val="single" w:sz="4" w:space="0" w:color="auto"/>
+              <w:left w:val="nil"/>
+              <w:bottom w:val="single" w:sz="4" w:space="0" w:color="auto"/>
+              <w:right w:val="single" w:sz="4" w:space="0" w:color="auto"/>
+            </w:tcBorders>
+            <w:shd w:val="clear" w:color="000000" w:fill="DDEBF7"/>
+            <w:noWrap/>
+            <w:vAlign w:val="bottom"/>
+            <w:hideMark/>
+          </w:tcPr>
+          <w:p>
+            <w:pPr>
+              <w:spacing w:after="0" w:line="240" w:lineRule="auto"/>
+              <w:jc w:val="center"/>
+              <w:rPr>
+                <w:rFonts w:ascii="Calibri" w:eastAsia="Times New Roman" w:hAnsi="Calibri" w:cs="Calibri"/>
+                <w:b/>
+                <w:bCs/>
+                <w:color w:val="000000"/>
+                <w:lang w:eastAsia="en-IN"/>
+              </w:rPr>
+            </w:pPr>
+            <w:r>
+              <w:rPr>
+                <w:rFonts w:ascii="Calibri" w:eastAsia="Times New Roman" w:hAnsi="Calibri" w:cs="Calibri"/>
+                <w:b/>
+                <w:bCs/>
+                <w:color w:val="000000"/>
+                <w:lang w:eastAsia="en-IN"/>
+              </w:rPr>
+              <w:t>Accuracy</w:t>
+            </w:r>
           </w:p>
         </w:tc>
         <w:tc>
           <w:tcPr>
             <w:tcW w:w="1349" w:type="dxa"/>
             <w:tcBorders>
-              <w:top w:val="nil"/>
-              <w:left w:val="nil"/>
-              <w:bottom w:val="nil"/>
-              <w:right w:val="nil"/>
-            </w:tcBorders>
-            <w:shd w:val="clear" w:color="auto" w:fill="auto"/>
-            <w:noWrap/>
-            <w:vAlign w:val="bottom"/>
-            <w:hideMark/>
-          </w:tcPr>
-          <w:p>
-            <w:pPr>
-              <w:spacing w:after="0" w:line="240" w:lineRule="auto"/>
-              <w:jc w:val="center"/>
-              <w:rPr>
-                <w:rFonts w:ascii="Times New Roman" w:eastAsia="Times New Roman" w:hAnsi="Times New Roman" w:cs="Times New Roman"/>
-                <w:sz w:val="20"/>
-                <w:szCs w:val="20"/>
-                <w:lang w:eastAsia="en-IN"/>
-              </w:rPr>
-            </w:pPr>
+              <w:top w:val="single" w:sz="4" w:space="0" w:color="auto"/>
+              <w:left w:val="nil"/>
+              <w:bottom w:val="single" w:sz="4" w:space="0" w:color="auto"/>
+              <w:right w:val="single" w:sz="4" w:space="0" w:color="auto"/>
+            </w:tcBorders>
+            <w:shd w:val="clear" w:color="000000" w:fill="DDEBF7"/>
+            <w:noWrap/>
+            <w:vAlign w:val="bottom"/>
+            <w:hideMark/>
+          </w:tcPr>
+          <w:p>
+            <w:pPr>
+              <w:spacing w:after="0" w:line="240" w:lineRule="auto"/>
+              <w:jc w:val="center"/>
+              <w:rPr>
+                <w:rFonts w:ascii="Calibri" w:eastAsia="Times New Roman" w:hAnsi="Calibri" w:cs="Calibri"/>
+                <w:b/>
+                <w:bCs/>
+                <w:color w:val="000000"/>
+                <w:lang w:eastAsia="en-IN"/>
+              </w:rPr>
+            </w:pPr>
+            <w:r>
+              <w:rPr>
+                <w:rFonts w:ascii="Calibri" w:eastAsia="Times New Roman" w:hAnsi="Calibri" w:cs="Calibri"/>
+                <w:b/>
+                <w:bCs/>
+                <w:color w:val="000000"/>
+                <w:lang w:eastAsia="en-IN"/>
+              </w:rPr>
+              <w:t>Recall</w:t>
+            </w:r>
           </w:p>
         </w:tc>
         <w:tc>
           <w:tcPr>
             <w:tcW w:w="1471" w:type="dxa"/>
             <w:tcBorders>
-              <w:top w:val="nil"/>
-              <w:left w:val="nil"/>
-              <w:bottom w:val="nil"/>
-              <w:right w:val="nil"/>
-            </w:tcBorders>
-            <w:shd w:val="clear" w:color="auto" w:fill="auto"/>
-            <w:noWrap/>
-            <w:vAlign w:val="bottom"/>
-            <w:hideMark/>
-          </w:tcPr>
-          <w:p>
-            <w:pPr>
-              <w:spacing w:after="0" w:line="240" w:lineRule="auto"/>
-              <w:jc w:val="center"/>
-              <w:rPr>
-                <w:rFonts w:ascii="Times New Roman" w:eastAsia="Times New Roman" w:hAnsi="Times New Roman" w:cs="Times New Roman"/>
-                <w:sz w:val="20"/>
-                <w:szCs w:val="20"/>
-                <w:lang w:eastAsia="en-IN"/>
-              </w:rPr>
-            </w:pPr>
+              <w:top w:val="single" w:sz="4" w:space="0" w:color="auto"/>
+              <w:left w:val="nil"/>
+              <w:bottom w:val="single" w:sz="4" w:space="0" w:color="auto"/>
+              <w:right w:val="single" w:sz="4" w:space="0" w:color="auto"/>
+            </w:tcBorders>
+            <w:shd w:val="clear" w:color="000000" w:fill="DDEBF7"/>
+            <w:noWrap/>
+            <w:vAlign w:val="bottom"/>
+            <w:hideMark/>
+          </w:tcPr>
+          <w:p>
+            <w:pPr>
+              <w:spacing w:after="0" w:line="240" w:lineRule="auto"/>
+              <w:jc w:val="center"/>
+              <w:rPr>
+                <w:rFonts w:ascii="Calibri" w:eastAsia="Times New Roman" w:hAnsi="Calibri" w:cs="Calibri"/>
+                <w:b/>
+                <w:bCs/>
+                <w:color w:val="000000"/>
+                <w:lang w:eastAsia="en-IN"/>
+              </w:rPr>
+            </w:pPr>
+            <w:r>
+              <w:rPr>
+                <w:rFonts w:ascii="Calibri" w:eastAsia="Times New Roman" w:hAnsi="Calibri" w:cs="Calibri"/>
+                <w:b/>
+                <w:bCs/>
+                <w:color w:val="000000"/>
+                <w:lang w:eastAsia="en-IN"/>
+              </w:rPr>
+              <w:t xml:space="preserve">Precision </w:t>
+            </w:r>
           </w:p>
         </w:tc>
         <w:tc>
           <w:tcPr>
             <w:tcW w:w="1349" w:type="dxa"/>
             <w:tcBorders>
-              <w:top w:val="nil"/>
-              <w:left w:val="nil"/>
-              <w:bottom w:val="nil"/>
-              <w:right w:val="nil"/>
-            </w:tcBorders>
-            <w:shd w:val="clear" w:color="auto" w:fill="auto"/>
-            <w:noWrap/>
-            <w:vAlign w:val="bottom"/>
-            <w:hideMark/>
-          </w:tcPr>
-          <w:p>
-            <w:pPr>
-              <w:spacing w:after="0" w:line="240" w:lineRule="auto"/>
-              <w:jc w:val="center"/>
-              <w:rPr>
-                <w:rFonts w:ascii="Times New Roman" w:eastAsia="Times New Roman" w:hAnsi="Times New Roman" w:cs="Times New Roman"/>
-                <w:sz w:val="20"/>
-                <w:szCs w:val="20"/>
-                <w:lang w:eastAsia="en-IN"/>
-              </w:rPr>
-            </w:pPr>
+              <w:top w:val="single" w:sz="4" w:space="0" w:color="auto"/>
+              <w:left w:val="nil"/>
+              <w:bottom w:val="single" w:sz="4" w:space="0" w:color="auto"/>
+              <w:right w:val="single" w:sz="4" w:space="0" w:color="auto"/>
+            </w:tcBorders>
+            <w:shd w:val="clear" w:color="000000" w:fill="DDEBF7"/>
+            <w:noWrap/>
+            <w:vAlign w:val="bottom"/>
+            <w:hideMark/>
+          </w:tcPr>
+          <w:p>
+            <w:pPr>
+              <w:spacing w:after="0" w:line="240" w:lineRule="auto"/>
+              <w:jc w:val="center"/>
+              <w:rPr>
+                <w:rFonts w:ascii="Calibri" w:eastAsia="Times New Roman" w:hAnsi="Calibri" w:cs="Calibri"/>
+                <w:b/>
+                <w:bCs/>
+                <w:color w:val="000000"/>
+                <w:lang w:eastAsia="en-IN"/>
+              </w:rPr>
+            </w:pPr>
+            <w:r>
+              <w:rPr>
+                <w:rFonts w:ascii="Calibri" w:eastAsia="Times New Roman" w:hAnsi="Calibri" w:cs="Calibri"/>
+                <w:b/>
+                <w:bCs/>
+                <w:color w:val="000000"/>
+                <w:lang w:eastAsia="en-IN"/>
+              </w:rPr>
+              <w:t>F1 Score</w:t>
+            </w:r>
           </w:p>
         </w:tc>
       </w:tr>
@@ -2756,26 +3779,37 @@
             <w:tcW w:w="3598" w:type="dxa"/>
             <w:tcBorders>
               <w:top w:val="nil"/>
-              <w:left w:val="nil"/>
-              <w:bottom w:val="nil"/>
-              <w:right w:val="nil"/>
-            </w:tcBorders>
-            <w:shd w:val="clear" w:color="auto" w:fill="auto"/>
-            <w:noWrap/>
-            <w:vAlign w:val="bottom"/>
-            <w:hideMark/>
-          </w:tcPr>
-          <w:p>
-            <w:pPr>
-              <w:spacing w:after="0" w:line="240" w:lineRule="auto"/>
-              <w:jc w:val="center"/>
-              <w:rPr>
-                <w:rFonts w:ascii="Times New Roman" w:eastAsia="Times New Roman" w:hAnsi="Times New Roman" w:cs="Times New Roman"/>
-                <w:sz w:val="20"/>
-                <w:szCs w:val="20"/>
-                <w:lang w:eastAsia="en-IN"/>
-              </w:rPr>
-            </w:pPr>
+              <w:left w:val="single" w:sz="4" w:space="0" w:color="auto"/>
+              <w:bottom w:val="single" w:sz="4" w:space="0" w:color="auto"/>
+              <w:right w:val="single" w:sz="4" w:space="0" w:color="auto"/>
+            </w:tcBorders>
+            <w:shd w:val="clear" w:color="000000" w:fill="FCE4D6"/>
+            <w:noWrap/>
+            <w:vAlign w:val="bottom"/>
+            <w:hideMark/>
+          </w:tcPr>
+          <w:p>
+            <w:pPr>
+              <w:spacing w:after="0" w:line="240" w:lineRule="auto"/>
+              <w:jc w:val="center"/>
+              <w:rPr>
+                <w:rFonts w:ascii="Calibri" w:eastAsia="Times New Roman" w:hAnsi="Calibri" w:cs="Calibri"/>
+                <w:b/>
+                <w:bCs/>
+                <w:color w:val="000000"/>
+                <w:lang w:eastAsia="en-IN"/>
+              </w:rPr>
+            </w:pPr>
+            <w:r>
+              <w:rPr>
+                <w:rFonts w:ascii="Calibri" w:eastAsia="Times New Roman" w:hAnsi="Calibri" w:cs="Calibri"/>
+                <w:b/>
+                <w:bCs/>
+                <w:color w:val="000000"/>
+                <w:lang w:eastAsia="en-IN"/>
+              </w:rPr>
+              <w:t>Logistic Regression</w:t>
+            </w:r>
           </w:p>
         </w:tc>
         <w:tc>
@@ -2784,25 +3818,32 @@
             <w:tcBorders>
               <w:top w:val="nil"/>
               <w:left w:val="nil"/>
-              <w:bottom w:val="nil"/>
-              <w:right w:val="nil"/>
-            </w:tcBorders>
-            <w:shd w:val="clear" w:color="auto" w:fill="auto"/>
-            <w:noWrap/>
-            <w:vAlign w:val="bottom"/>
-            <w:hideMark/>
-          </w:tcPr>
-          <w:p>
-            <w:pPr>
-              <w:spacing w:after="0" w:line="240" w:lineRule="auto"/>
-              <w:jc w:val="center"/>
-              <w:rPr>
-                <w:rFonts w:ascii="Times New Roman" w:eastAsia="Times New Roman" w:hAnsi="Times New Roman" w:cs="Times New Roman"/>
-                <w:sz w:val="20"/>
-                <w:szCs w:val="20"/>
-                <w:lang w:eastAsia="en-IN"/>
-              </w:rPr>
-            </w:pPr>
+              <w:bottom w:val="single" w:sz="4" w:space="0" w:color="auto"/>
+              <w:right w:val="single" w:sz="4" w:space="0" w:color="auto"/>
+            </w:tcBorders>
+            <w:shd w:val="clear" w:color="000000" w:fill="FFF2CC"/>
+            <w:noWrap/>
+            <w:vAlign w:val="bottom"/>
+            <w:hideMark/>
+          </w:tcPr>
+          <w:p>
+            <w:pPr>
+              <w:spacing w:after="0" w:line="240" w:lineRule="auto"/>
+              <w:jc w:val="center"/>
+              <w:rPr>
+                <w:rFonts w:ascii="Calibri" w:eastAsia="Times New Roman" w:hAnsi="Calibri" w:cs="Calibri"/>
+                <w:color w:val="000000"/>
+                <w:lang w:eastAsia="en-IN"/>
+              </w:rPr>
+            </w:pPr>
+            <w:r>
+              <w:rPr>
+                <w:rFonts w:ascii="Calibri" w:eastAsia="Times New Roman" w:hAnsi="Calibri" w:cs="Calibri"/>
+                <w:color w:val="000000"/>
+                <w:lang w:eastAsia="en-IN"/>
+              </w:rPr>
+              <w:t>0.72</w:t>
+            </w:r>
           </w:p>
         </w:tc>
         <w:tc>
@@ -2811,25 +3852,32 @@
             <w:tcBorders>
               <w:top w:val="nil"/>
               <w:left w:val="nil"/>
-              <w:bottom w:val="nil"/>
-              <w:right w:val="nil"/>
-            </w:tcBorders>
-            <w:shd w:val="clear" w:color="auto" w:fill="auto"/>
-            <w:noWrap/>
-            <w:vAlign w:val="bottom"/>
-            <w:hideMark/>
-          </w:tcPr>
-          <w:p>
-            <w:pPr>
-              <w:spacing w:after="0" w:line="240" w:lineRule="auto"/>
-              <w:jc w:val="center"/>
-              <w:rPr>
-                <w:rFonts w:ascii="Times New Roman" w:eastAsia="Times New Roman" w:hAnsi="Times New Roman" w:cs="Times New Roman"/>
-                <w:sz w:val="20"/>
-                <w:szCs w:val="20"/>
-                <w:lang w:eastAsia="en-IN"/>
-              </w:rPr>
-            </w:pPr>
+              <w:bottom w:val="single" w:sz="4" w:space="0" w:color="auto"/>
+              <w:right w:val="single" w:sz="4" w:space="0" w:color="auto"/>
+            </w:tcBorders>
+            <w:shd w:val="clear" w:color="000000" w:fill="FFF2CC"/>
+            <w:noWrap/>
+            <w:vAlign w:val="bottom"/>
+            <w:hideMark/>
+          </w:tcPr>
+          <w:p>
+            <w:pPr>
+              <w:spacing w:after="0" w:line="240" w:lineRule="auto"/>
+              <w:jc w:val="center"/>
+              <w:rPr>
+                <w:rFonts w:ascii="Calibri" w:eastAsia="Times New Roman" w:hAnsi="Calibri" w:cs="Calibri"/>
+                <w:color w:val="000000"/>
+                <w:lang w:eastAsia="en-IN"/>
+              </w:rPr>
+            </w:pPr>
+            <w:r>
+              <w:rPr>
+                <w:rFonts w:ascii="Calibri" w:eastAsia="Times New Roman" w:hAnsi="Calibri" w:cs="Calibri"/>
+                <w:color w:val="000000"/>
+                <w:lang w:eastAsia="en-IN"/>
+              </w:rPr>
+              <w:t>0.83</w:t>
+            </w:r>
           </w:p>
         </w:tc>
         <w:tc>
@@ -2838,25 +3886,32 @@
             <w:tcBorders>
               <w:top w:val="nil"/>
               <w:left w:val="nil"/>
-              <w:bottom w:val="nil"/>
-              <w:right w:val="nil"/>
-            </w:tcBorders>
-            <w:shd w:val="clear" w:color="auto" w:fill="auto"/>
-            <w:noWrap/>
-            <w:vAlign w:val="bottom"/>
-            <w:hideMark/>
-          </w:tcPr>
-          <w:p>
-            <w:pPr>
-              <w:spacing w:after="0" w:line="240" w:lineRule="auto"/>
-              <w:jc w:val="center"/>
-              <w:rPr>
-                <w:rFonts w:ascii="Times New Roman" w:eastAsia="Times New Roman" w:hAnsi="Times New Roman" w:cs="Times New Roman"/>
-                <w:sz w:val="20"/>
-                <w:szCs w:val="20"/>
-                <w:lang w:eastAsia="en-IN"/>
-              </w:rPr>
-            </w:pPr>
+              <w:bottom w:val="single" w:sz="4" w:space="0" w:color="auto"/>
+              <w:right w:val="single" w:sz="4" w:space="0" w:color="auto"/>
+            </w:tcBorders>
+            <w:shd w:val="clear" w:color="000000" w:fill="FFF2CC"/>
+            <w:noWrap/>
+            <w:vAlign w:val="bottom"/>
+            <w:hideMark/>
+          </w:tcPr>
+          <w:p>
+            <w:pPr>
+              <w:spacing w:after="0" w:line="240" w:lineRule="auto"/>
+              <w:jc w:val="center"/>
+              <w:rPr>
+                <w:rFonts w:ascii="Calibri" w:eastAsia="Times New Roman" w:hAnsi="Calibri" w:cs="Calibri"/>
+                <w:color w:val="000000"/>
+                <w:lang w:eastAsia="en-IN"/>
+              </w:rPr>
+            </w:pPr>
+            <w:r>
+              <w:rPr>
+                <w:rFonts w:ascii="Calibri" w:eastAsia="Times New Roman" w:hAnsi="Calibri" w:cs="Calibri"/>
+                <w:color w:val="000000"/>
+                <w:lang w:eastAsia="en-IN"/>
+              </w:rPr>
+              <w:t>0.72</w:t>
+            </w:r>
           </w:p>
         </w:tc>
         <w:tc>
@@ -2865,25 +3920,32 @@
             <w:tcBorders>
               <w:top w:val="nil"/>
               <w:left w:val="nil"/>
-              <w:bottom w:val="nil"/>
-              <w:right w:val="nil"/>
-            </w:tcBorders>
-            <w:shd w:val="clear" w:color="auto" w:fill="auto"/>
-            <w:noWrap/>
-            <w:vAlign w:val="bottom"/>
-            <w:hideMark/>
-          </w:tcPr>
-          <w:p>
-            <w:pPr>
-              <w:spacing w:after="0" w:line="240" w:lineRule="auto"/>
-              <w:jc w:val="center"/>
-              <w:rPr>
-                <w:rFonts w:ascii="Times New Roman" w:eastAsia="Times New Roman" w:hAnsi="Times New Roman" w:cs="Times New Roman"/>
-                <w:sz w:val="20"/>
-                <w:szCs w:val="20"/>
-                <w:lang w:eastAsia="en-IN"/>
-              </w:rPr>
-            </w:pPr>
+              <w:bottom w:val="single" w:sz="4" w:space="0" w:color="auto"/>
+              <w:right w:val="single" w:sz="4" w:space="0" w:color="auto"/>
+            </w:tcBorders>
+            <w:shd w:val="clear" w:color="000000" w:fill="FFF2CC"/>
+            <w:noWrap/>
+            <w:vAlign w:val="bottom"/>
+            <w:hideMark/>
+          </w:tcPr>
+          <w:p>
+            <w:pPr>
+              <w:spacing w:after="0" w:line="240" w:lineRule="auto"/>
+              <w:jc w:val="center"/>
+              <w:rPr>
+                <w:rFonts w:ascii="Calibri" w:eastAsia="Times New Roman" w:hAnsi="Calibri" w:cs="Calibri"/>
+                <w:color w:val="000000"/>
+                <w:lang w:eastAsia="en-IN"/>
+              </w:rPr>
+            </w:pPr>
+            <w:r>
+              <w:rPr>
+                <w:rFonts w:ascii="Calibri" w:eastAsia="Times New Roman" w:hAnsi="Calibri" w:cs="Calibri"/>
+                <w:color w:val="000000"/>
+                <w:lang w:eastAsia="en-IN"/>
+              </w:rPr>
+              <w:t>0.77</w:t>
+            </w:r>
           </w:p>
         </w:tc>
       </w:tr>
@@ -2895,12 +3957,12 @@
           <w:tcPr>
             <w:tcW w:w="3598" w:type="dxa"/>
             <w:tcBorders>
-              <w:top w:val="single" w:sz="4" w:space="0" w:color="auto"/>
+              <w:top w:val="nil"/>
               <w:left w:val="single" w:sz="4" w:space="0" w:color="auto"/>
               <w:bottom w:val="single" w:sz="4" w:space="0" w:color="auto"/>
               <w:right w:val="single" w:sz="4" w:space="0" w:color="auto"/>
             </w:tcBorders>
-            <w:shd w:val="clear" w:color="000000" w:fill="DDEBF7"/>
+            <w:shd w:val="clear" w:color="000000" w:fill="FCE4D6"/>
             <w:noWrap/>
             <w:vAlign w:val="bottom"/>
             <w:hideMark/>
@@ -2925,7 +3987,7 @@
                 <w:color w:val="000000"/>
                 <w:lang w:eastAsia="en-IN"/>
               </w:rPr>
-              <w:t>Model</w:t>
+              <w:t>Random Forest</w:t>
             </w:r>
           </w:p>
         </w:tc>
@@ -2933,37 +3995,33 @@
           <w:tcPr>
             <w:tcW w:w="1454" w:type="dxa"/>
             <w:tcBorders>
-              <w:top w:val="single" w:sz="4" w:space="0" w:color="auto"/>
-              <w:left w:val="nil"/>
-              <w:bottom w:val="single" w:sz="4" w:space="0" w:color="auto"/>
-              <w:right w:val="single" w:sz="4" w:space="0" w:color="auto"/>
-            </w:tcBorders>
-            <w:shd w:val="clear" w:color="000000" w:fill="DDEBF7"/>
-            <w:noWrap/>
-            <w:vAlign w:val="bottom"/>
-            <w:hideMark/>
-          </w:tcPr>
-          <w:p>
-            <w:pPr>
-              <w:spacing w:after="0" w:line="240" w:lineRule="auto"/>
-              <w:jc w:val="center"/>
-              <w:rPr>
-                <w:rFonts w:ascii="Calibri" w:eastAsia="Times New Roman" w:hAnsi="Calibri" w:cs="Calibri"/>
-                <w:b/>
-                <w:bCs/>
-                <w:color w:val="000000"/>
-                <w:lang w:eastAsia="en-IN"/>
-              </w:rPr>
-            </w:pPr>
-            <w:r>
-              <w:rPr>
-                <w:rFonts w:ascii="Calibri" w:eastAsia="Times New Roman" w:hAnsi="Calibri" w:cs="Calibri"/>
-                <w:b/>
-                <w:bCs/>
-                <w:color w:val="000000"/>
-                <w:lang w:eastAsia="en-IN"/>
-              </w:rPr>
-              <w:t>Accuracy</w:t>
+              <w:top w:val="nil"/>
+              <w:left w:val="nil"/>
+              <w:bottom w:val="single" w:sz="4" w:space="0" w:color="auto"/>
+              <w:right w:val="single" w:sz="4" w:space="0" w:color="auto"/>
+            </w:tcBorders>
+            <w:shd w:val="clear" w:color="000000" w:fill="FFF2CC"/>
+            <w:noWrap/>
+            <w:vAlign w:val="bottom"/>
+            <w:hideMark/>
+          </w:tcPr>
+          <w:p>
+            <w:pPr>
+              <w:spacing w:after="0" w:line="240" w:lineRule="auto"/>
+              <w:jc w:val="center"/>
+              <w:rPr>
+                <w:rFonts w:ascii="Calibri" w:eastAsia="Times New Roman" w:hAnsi="Calibri" w:cs="Calibri"/>
+                <w:color w:val="000000"/>
+                <w:lang w:eastAsia="en-IN"/>
+              </w:rPr>
+            </w:pPr>
+            <w:r>
+              <w:rPr>
+                <w:rFonts w:ascii="Calibri" w:eastAsia="Times New Roman" w:hAnsi="Calibri" w:cs="Calibri"/>
+                <w:color w:val="000000"/>
+                <w:lang w:eastAsia="en-IN"/>
+              </w:rPr>
+              <w:t>0.757</w:t>
             </w:r>
           </w:p>
         </w:tc>
@@ -2971,37 +4029,33 @@
           <w:tcPr>
             <w:tcW w:w="1349" w:type="dxa"/>
             <w:tcBorders>
-              <w:top w:val="single" w:sz="4" w:space="0" w:color="auto"/>
-              <w:left w:val="nil"/>
-              <w:bottom w:val="single" w:sz="4" w:space="0" w:color="auto"/>
-              <w:right w:val="single" w:sz="4" w:space="0" w:color="auto"/>
-            </w:tcBorders>
-            <w:shd w:val="clear" w:color="000000" w:fill="DDEBF7"/>
-            <w:noWrap/>
-            <w:vAlign w:val="bottom"/>
-            <w:hideMark/>
-          </w:tcPr>
-          <w:p>
-            <w:pPr>
-              <w:spacing w:after="0" w:line="240" w:lineRule="auto"/>
-              <w:jc w:val="center"/>
-              <w:rPr>
-                <w:rFonts w:ascii="Calibri" w:eastAsia="Times New Roman" w:hAnsi="Calibri" w:cs="Calibri"/>
-                <w:b/>
-                <w:bCs/>
-                <w:color w:val="000000"/>
-                <w:lang w:eastAsia="en-IN"/>
-              </w:rPr>
-            </w:pPr>
-            <w:r>
-              <w:rPr>
-                <w:rFonts w:ascii="Calibri" w:eastAsia="Times New Roman" w:hAnsi="Calibri" w:cs="Calibri"/>
-                <w:b/>
-                <w:bCs/>
-                <w:color w:val="000000"/>
-                <w:lang w:eastAsia="en-IN"/>
-              </w:rPr>
-              <w:t>Recall</w:t>
+              <w:top w:val="nil"/>
+              <w:left w:val="nil"/>
+              <w:bottom w:val="single" w:sz="4" w:space="0" w:color="auto"/>
+              <w:right w:val="single" w:sz="4" w:space="0" w:color="auto"/>
+            </w:tcBorders>
+            <w:shd w:val="clear" w:color="000000" w:fill="FFF2CC"/>
+            <w:noWrap/>
+            <w:vAlign w:val="bottom"/>
+            <w:hideMark/>
+          </w:tcPr>
+          <w:p>
+            <w:pPr>
+              <w:spacing w:after="0" w:line="240" w:lineRule="auto"/>
+              <w:jc w:val="center"/>
+              <w:rPr>
+                <w:rFonts w:ascii="Calibri" w:eastAsia="Times New Roman" w:hAnsi="Calibri" w:cs="Calibri"/>
+                <w:color w:val="000000"/>
+                <w:lang w:eastAsia="en-IN"/>
+              </w:rPr>
+            </w:pPr>
+            <w:r>
+              <w:rPr>
+                <w:rFonts w:ascii="Calibri" w:eastAsia="Times New Roman" w:hAnsi="Calibri" w:cs="Calibri"/>
+                <w:color w:val="000000"/>
+                <w:lang w:eastAsia="en-IN"/>
+              </w:rPr>
+              <w:t>0.916</w:t>
             </w:r>
           </w:p>
         </w:tc>
@@ -3009,37 +4063,33 @@
           <w:tcPr>
             <w:tcW w:w="1471" w:type="dxa"/>
             <w:tcBorders>
-              <w:top w:val="single" w:sz="4" w:space="0" w:color="auto"/>
-              <w:left w:val="nil"/>
-              <w:bottom w:val="single" w:sz="4" w:space="0" w:color="auto"/>
-              <w:right w:val="single" w:sz="4" w:space="0" w:color="auto"/>
-            </w:tcBorders>
-            <w:shd w:val="clear" w:color="000000" w:fill="DDEBF7"/>
-            <w:noWrap/>
-            <w:vAlign w:val="bottom"/>
-            <w:hideMark/>
-          </w:tcPr>
-          <w:p>
-            <w:pPr>
-              <w:spacing w:after="0" w:line="240" w:lineRule="auto"/>
-              <w:jc w:val="center"/>
-              <w:rPr>
-                <w:rFonts w:ascii="Calibri" w:eastAsia="Times New Roman" w:hAnsi="Calibri" w:cs="Calibri"/>
-                <w:b/>
-                <w:bCs/>
-                <w:color w:val="000000"/>
-                <w:lang w:eastAsia="en-IN"/>
-              </w:rPr>
-            </w:pPr>
-            <w:r>
-              <w:rPr>
-                <w:rFonts w:ascii="Calibri" w:eastAsia="Times New Roman" w:hAnsi="Calibri" w:cs="Calibri"/>
-                <w:b/>
-                <w:bCs/>
-                <w:color w:val="000000"/>
-                <w:lang w:eastAsia="en-IN"/>
-              </w:rPr>
-              <w:t xml:space="preserve">Precision </w:t>
+              <w:top w:val="nil"/>
+              <w:left w:val="nil"/>
+              <w:bottom w:val="single" w:sz="4" w:space="0" w:color="auto"/>
+              <w:right w:val="single" w:sz="4" w:space="0" w:color="auto"/>
+            </w:tcBorders>
+            <w:shd w:val="clear" w:color="000000" w:fill="FFF2CC"/>
+            <w:noWrap/>
+            <w:vAlign w:val="bottom"/>
+            <w:hideMark/>
+          </w:tcPr>
+          <w:p>
+            <w:pPr>
+              <w:spacing w:after="0" w:line="240" w:lineRule="auto"/>
+              <w:jc w:val="center"/>
+              <w:rPr>
+                <w:rFonts w:ascii="Calibri" w:eastAsia="Times New Roman" w:hAnsi="Calibri" w:cs="Calibri"/>
+                <w:color w:val="000000"/>
+                <w:lang w:eastAsia="en-IN"/>
+              </w:rPr>
+            </w:pPr>
+            <w:r>
+              <w:rPr>
+                <w:rFonts w:ascii="Calibri" w:eastAsia="Times New Roman" w:hAnsi="Calibri" w:cs="Calibri"/>
+                <w:color w:val="000000"/>
+                <w:lang w:eastAsia="en-IN"/>
+              </w:rPr>
+              <w:t>0.7</w:t>
             </w:r>
           </w:p>
         </w:tc>
@@ -3047,37 +4097,33 @@
           <w:tcPr>
             <w:tcW w:w="1349" w:type="dxa"/>
             <w:tcBorders>
-              <w:top w:val="single" w:sz="4" w:space="0" w:color="auto"/>
-              <w:left w:val="nil"/>
-              <w:bottom w:val="single" w:sz="4" w:space="0" w:color="auto"/>
-              <w:right w:val="single" w:sz="4" w:space="0" w:color="auto"/>
-            </w:tcBorders>
-            <w:shd w:val="clear" w:color="000000" w:fill="DDEBF7"/>
-            <w:noWrap/>
-            <w:vAlign w:val="bottom"/>
-            <w:hideMark/>
-          </w:tcPr>
-          <w:p>
-            <w:pPr>
-              <w:spacing w:after="0" w:line="240" w:lineRule="auto"/>
-              <w:jc w:val="center"/>
-              <w:rPr>
-                <w:rFonts w:ascii="Calibri" w:eastAsia="Times New Roman" w:hAnsi="Calibri" w:cs="Calibri"/>
-                <w:b/>
-                <w:bCs/>
-                <w:color w:val="000000"/>
-                <w:lang w:eastAsia="en-IN"/>
-              </w:rPr>
-            </w:pPr>
-            <w:r>
-              <w:rPr>
-                <w:rFonts w:ascii="Calibri" w:eastAsia="Times New Roman" w:hAnsi="Calibri" w:cs="Calibri"/>
-                <w:b/>
-                <w:bCs/>
-                <w:color w:val="000000"/>
-                <w:lang w:eastAsia="en-IN"/>
-              </w:rPr>
-              <w:t>F1 Score</w:t>
+              <w:top w:val="nil"/>
+              <w:left w:val="nil"/>
+              <w:bottom w:val="single" w:sz="4" w:space="0" w:color="auto"/>
+              <w:right w:val="single" w:sz="4" w:space="0" w:color="auto"/>
+            </w:tcBorders>
+            <w:shd w:val="clear" w:color="000000" w:fill="FFF2CC"/>
+            <w:noWrap/>
+            <w:vAlign w:val="bottom"/>
+            <w:hideMark/>
+          </w:tcPr>
+          <w:p>
+            <w:pPr>
+              <w:spacing w:after="0" w:line="240" w:lineRule="auto"/>
+              <w:jc w:val="center"/>
+              <w:rPr>
+                <w:rFonts w:ascii="Calibri" w:eastAsia="Times New Roman" w:hAnsi="Calibri" w:cs="Calibri"/>
+                <w:color w:val="000000"/>
+                <w:lang w:eastAsia="en-IN"/>
+              </w:rPr>
+            </w:pPr>
+            <w:r>
+              <w:rPr>
+                <w:rFonts w:ascii="Calibri" w:eastAsia="Times New Roman" w:hAnsi="Calibri" w:cs="Calibri"/>
+                <w:color w:val="000000"/>
+                <w:lang w:eastAsia="en-IN"/>
+              </w:rPr>
+              <w:t>0.798</w:t>
             </w:r>
           </w:p>
         </w:tc>
@@ -3120,7 +4166,7 @@
                 <w:color w:val="000000"/>
                 <w:lang w:eastAsia="en-IN"/>
               </w:rPr>
-              <w:t>Logistic Regression</w:t>
+              <w:t>Support Vector Classifier</w:t>
             </w:r>
           </w:p>
         </w:tc>
@@ -3154,7 +4200,7 @@
                 <w:color w:val="000000"/>
                 <w:lang w:eastAsia="en-IN"/>
               </w:rPr>
-              <w:t>0.72</w:t>
+              <w:t>0.75</w:t>
             </w:r>
           </w:p>
         </w:tc>
@@ -3188,7 +4234,7 @@
                 <w:color w:val="000000"/>
                 <w:lang w:eastAsia="en-IN"/>
               </w:rPr>
-              <w:t>0.83</w:t>
+              <w:t>0.91</w:t>
             </w:r>
           </w:p>
         </w:tc>
@@ -3222,7 +4268,7 @@
                 <w:color w:val="000000"/>
                 <w:lang w:eastAsia="en-IN"/>
               </w:rPr>
-              <w:t>0.72</w:t>
+              <w:t>0.71</w:t>
             </w:r>
           </w:p>
         </w:tc>
@@ -3256,7 +4302,7 @@
                 <w:color w:val="000000"/>
                 <w:lang w:eastAsia="en-IN"/>
               </w:rPr>
-              <w:t>0.77</w:t>
+              <w:t>0.8</w:t>
             </w:r>
           </w:p>
         </w:tc>
@@ -3299,7 +4345,7 @@
                 <w:color w:val="000000"/>
                 <w:lang w:eastAsia="en-IN"/>
               </w:rPr>
-              <w:t>Random Forest</w:t>
+              <w:t>Gradient Boosting Classifier</w:t>
             </w:r>
           </w:p>
         </w:tc>
@@ -3333,7 +4379,7 @@
                 <w:color w:val="000000"/>
                 <w:lang w:eastAsia="en-IN"/>
               </w:rPr>
-              <w:t>0.757</w:t>
+              <w:t>0.73</w:t>
             </w:r>
           </w:p>
         </w:tc>
@@ -3367,7 +4413,7 @@
                 <w:color w:val="000000"/>
                 <w:lang w:eastAsia="en-IN"/>
               </w:rPr>
-              <w:t>0.916</w:t>
+              <w:t>0.86</w:t>
             </w:r>
           </w:p>
         </w:tc>
@@ -3401,7 +4447,7 @@
                 <w:color w:val="000000"/>
                 <w:lang w:eastAsia="en-IN"/>
               </w:rPr>
-              <w:t>0.7</w:t>
+              <w:t>0.72</w:t>
             </w:r>
           </w:p>
         </w:tc>
@@ -3435,7 +4481,7 @@
                 <w:color w:val="000000"/>
                 <w:lang w:eastAsia="en-IN"/>
               </w:rPr>
-              <w:t>0.798</w:t>
+              <w:t>0.78</w:t>
             </w:r>
           </w:p>
         </w:tc>
@@ -3478,169 +4524,9 @@
                 <w:color w:val="000000"/>
                 <w:lang w:eastAsia="en-IN"/>
               </w:rPr>
-              <w:t>Support Vector Classifier</w:t>
-            </w:r>
-          </w:p>
-        </w:tc>
-        <w:tc>
-          <w:tcPr>
-            <w:tcW w:w="1454" w:type="dxa"/>
-            <w:tcBorders>
-              <w:top w:val="nil"/>
-              <w:left w:val="nil"/>
-              <w:bottom w:val="single" w:sz="4" w:space="0" w:color="auto"/>
-              <w:right w:val="single" w:sz="4" w:space="0" w:color="auto"/>
-            </w:tcBorders>
-            <w:shd w:val="clear" w:color="000000" w:fill="FFF2CC"/>
-            <w:noWrap/>
-            <w:vAlign w:val="bottom"/>
-            <w:hideMark/>
-          </w:tcPr>
-          <w:p>
-            <w:pPr>
-              <w:spacing w:after="0" w:line="240" w:lineRule="auto"/>
-              <w:jc w:val="center"/>
-              <w:rPr>
-                <w:rFonts w:ascii="Calibri" w:eastAsia="Times New Roman" w:hAnsi="Calibri" w:cs="Calibri"/>
-                <w:color w:val="000000"/>
-                <w:lang w:eastAsia="en-IN"/>
-              </w:rPr>
-            </w:pPr>
-            <w:r>
-              <w:rPr>
-                <w:rFonts w:ascii="Calibri" w:eastAsia="Times New Roman" w:hAnsi="Calibri" w:cs="Calibri"/>
-                <w:color w:val="000000"/>
-                <w:lang w:eastAsia="en-IN"/>
-              </w:rPr>
-              <w:t>0.75</w:t>
-            </w:r>
-          </w:p>
-        </w:tc>
-        <w:tc>
-          <w:tcPr>
-            <w:tcW w:w="1349" w:type="dxa"/>
-            <w:tcBorders>
-              <w:top w:val="nil"/>
-              <w:left w:val="nil"/>
-              <w:bottom w:val="single" w:sz="4" w:space="0" w:color="auto"/>
-              <w:right w:val="single" w:sz="4" w:space="0" w:color="auto"/>
-            </w:tcBorders>
-            <w:shd w:val="clear" w:color="000000" w:fill="FFF2CC"/>
-            <w:noWrap/>
-            <w:vAlign w:val="bottom"/>
-            <w:hideMark/>
-          </w:tcPr>
-          <w:p>
-            <w:pPr>
-              <w:spacing w:after="0" w:line="240" w:lineRule="auto"/>
-              <w:jc w:val="center"/>
-              <w:rPr>
-                <w:rFonts w:ascii="Calibri" w:eastAsia="Times New Roman" w:hAnsi="Calibri" w:cs="Calibri"/>
-                <w:color w:val="000000"/>
-                <w:lang w:eastAsia="en-IN"/>
-              </w:rPr>
-            </w:pPr>
-            <w:r>
-              <w:rPr>
-                <w:rFonts w:ascii="Calibri" w:eastAsia="Times New Roman" w:hAnsi="Calibri" w:cs="Calibri"/>
-                <w:color w:val="000000"/>
-                <w:lang w:eastAsia="en-IN"/>
-              </w:rPr>
-              <w:t>0.91</w:t>
-            </w:r>
-          </w:p>
-        </w:tc>
-        <w:tc>
-          <w:tcPr>
-            <w:tcW w:w="1471" w:type="dxa"/>
-            <w:tcBorders>
-              <w:top w:val="nil"/>
-              <w:left w:val="nil"/>
-              <w:bottom w:val="single" w:sz="4" w:space="0" w:color="auto"/>
-              <w:right w:val="single" w:sz="4" w:space="0" w:color="auto"/>
-            </w:tcBorders>
-            <w:shd w:val="clear" w:color="000000" w:fill="FFF2CC"/>
-            <w:noWrap/>
-            <w:vAlign w:val="bottom"/>
-            <w:hideMark/>
-          </w:tcPr>
-          <w:p>
-            <w:pPr>
-              <w:spacing w:after="0" w:line="240" w:lineRule="auto"/>
-              <w:jc w:val="center"/>
-              <w:rPr>
-                <w:rFonts w:ascii="Calibri" w:eastAsia="Times New Roman" w:hAnsi="Calibri" w:cs="Calibri"/>
-                <w:color w:val="000000"/>
-                <w:lang w:eastAsia="en-IN"/>
-              </w:rPr>
-            </w:pPr>
-            <w:r>
-              <w:rPr>
-                <w:rFonts w:ascii="Calibri" w:eastAsia="Times New Roman" w:hAnsi="Calibri" w:cs="Calibri"/>
-                <w:color w:val="000000"/>
-                <w:lang w:eastAsia="en-IN"/>
-              </w:rPr>
-              <w:t>0.71</w:t>
-            </w:r>
-          </w:p>
-        </w:tc>
-        <w:tc>
-          <w:tcPr>
-            <w:tcW w:w="1349" w:type="dxa"/>
-            <w:tcBorders>
-              <w:top w:val="nil"/>
-              <w:left w:val="nil"/>
-              <w:bottom w:val="single" w:sz="4" w:space="0" w:color="auto"/>
-              <w:right w:val="single" w:sz="4" w:space="0" w:color="auto"/>
-            </w:tcBorders>
-            <w:shd w:val="clear" w:color="000000" w:fill="FFF2CC"/>
-            <w:noWrap/>
-            <w:vAlign w:val="bottom"/>
-            <w:hideMark/>
-          </w:tcPr>
-          <w:p>
-            <w:pPr>
-              <w:spacing w:after="0" w:line="240" w:lineRule="auto"/>
-              <w:jc w:val="center"/>
-              <w:rPr>
-                <w:rFonts w:ascii="Calibri" w:eastAsia="Times New Roman" w:hAnsi="Calibri" w:cs="Calibri"/>
-                <w:color w:val="000000"/>
-                <w:lang w:eastAsia="en-IN"/>
-              </w:rPr>
-            </w:pPr>
-            <w:r>
-              <w:rPr>
-                <w:rFonts w:ascii="Calibri" w:eastAsia="Times New Roman" w:hAnsi="Calibri" w:cs="Calibri"/>
-                <w:color w:val="000000"/>
-                <w:lang w:eastAsia="en-IN"/>
-              </w:rPr>
-              <w:t>0.8</w:t>
-            </w:r>
-          </w:p>
-        </w:tc>
-      </w:tr>
-      <w:tr>
-        <w:trPr>
-          <w:trHeight w:val="215"/>
-        </w:trPr>
-        <w:tc>
-          <w:tcPr>
-            <w:tcW w:w="3598" w:type="dxa"/>
-            <w:tcBorders>
-              <w:top w:val="nil"/>
-              <w:left w:val="single" w:sz="4" w:space="0" w:color="auto"/>
-              <w:bottom w:val="single" w:sz="4" w:space="0" w:color="auto"/>
-              <w:right w:val="single" w:sz="4" w:space="0" w:color="auto"/>
-            </w:tcBorders>
-            <w:shd w:val="clear" w:color="000000" w:fill="FCE4D6"/>
-            <w:noWrap/>
-            <w:vAlign w:val="bottom"/>
-            <w:hideMark/>
-          </w:tcPr>
-          <w:p>
-            <w:pPr>
-              <w:spacing w:after="0" w:line="240" w:lineRule="auto"/>
-              <w:jc w:val="center"/>
+              <w:t>MLP</w:t>
+            </w:r>
+            <w:r>
               <w:rPr>
                 <w:rFonts w:ascii="Calibri" w:eastAsia="Times New Roman" w:hAnsi="Calibri" w:cs="Calibri"/>
                 <w:b/>
@@ -3648,195 +4534,7 @@
                 <w:color w:val="000000"/>
                 <w:lang w:eastAsia="en-IN"/>
               </w:rPr>
-            </w:pPr>
-            <w:r>
-              <w:rPr>
-                <w:rFonts w:ascii="Calibri" w:eastAsia="Times New Roman" w:hAnsi="Calibri" w:cs="Calibri"/>
-                <w:b/>
-                <w:bCs/>
-                <w:color w:val="000000"/>
-                <w:lang w:eastAsia="en-IN"/>
-              </w:rPr>
-              <w:t>Gradient Boosting Classifier</w:t>
-            </w:r>
-          </w:p>
-        </w:tc>
-        <w:tc>
-          <w:tcPr>
-            <w:tcW w:w="1454" w:type="dxa"/>
-            <w:tcBorders>
-              <w:top w:val="nil"/>
-              <w:left w:val="nil"/>
-              <w:bottom w:val="single" w:sz="4" w:space="0" w:color="auto"/>
-              <w:right w:val="single" w:sz="4" w:space="0" w:color="auto"/>
-            </w:tcBorders>
-            <w:shd w:val="clear" w:color="000000" w:fill="FFF2CC"/>
-            <w:noWrap/>
-            <w:vAlign w:val="bottom"/>
-            <w:hideMark/>
-          </w:tcPr>
-          <w:p>
-            <w:pPr>
-              <w:spacing w:after="0" w:line="240" w:lineRule="auto"/>
-              <w:jc w:val="center"/>
-              <w:rPr>
-                <w:rFonts w:ascii="Calibri" w:eastAsia="Times New Roman" w:hAnsi="Calibri" w:cs="Calibri"/>
-                <w:color w:val="000000"/>
-                <w:lang w:eastAsia="en-IN"/>
-              </w:rPr>
-            </w:pPr>
-            <w:r>
-              <w:rPr>
-                <w:rFonts w:ascii="Calibri" w:eastAsia="Times New Roman" w:hAnsi="Calibri" w:cs="Calibri"/>
-                <w:color w:val="000000"/>
-                <w:lang w:eastAsia="en-IN"/>
-              </w:rPr>
-              <w:t>0.73</w:t>
-            </w:r>
-          </w:p>
-        </w:tc>
-        <w:tc>
-          <w:tcPr>
-            <w:tcW w:w="1349" w:type="dxa"/>
-            <w:tcBorders>
-              <w:top w:val="nil"/>
-              <w:left w:val="nil"/>
-              <w:bottom w:val="single" w:sz="4" w:space="0" w:color="auto"/>
-              <w:right w:val="single" w:sz="4" w:space="0" w:color="auto"/>
-            </w:tcBorders>
-            <w:shd w:val="clear" w:color="000000" w:fill="FFF2CC"/>
-            <w:noWrap/>
-            <w:vAlign w:val="bottom"/>
-            <w:hideMark/>
-          </w:tcPr>
-          <w:p>
-            <w:pPr>
-              <w:spacing w:after="0" w:line="240" w:lineRule="auto"/>
-              <w:jc w:val="center"/>
-              <w:rPr>
-                <w:rFonts w:ascii="Calibri" w:eastAsia="Times New Roman" w:hAnsi="Calibri" w:cs="Calibri"/>
-                <w:color w:val="000000"/>
-                <w:lang w:eastAsia="en-IN"/>
-              </w:rPr>
-            </w:pPr>
-            <w:r>
-              <w:rPr>
-                <w:rFonts w:ascii="Calibri" w:eastAsia="Times New Roman" w:hAnsi="Calibri" w:cs="Calibri"/>
-                <w:color w:val="000000"/>
-                <w:lang w:eastAsia="en-IN"/>
-              </w:rPr>
-              <w:t>0.86</w:t>
-            </w:r>
-          </w:p>
-        </w:tc>
-        <w:tc>
-          <w:tcPr>
-            <w:tcW w:w="1471" w:type="dxa"/>
-            <w:tcBorders>
-              <w:top w:val="nil"/>
-              <w:left w:val="nil"/>
-              <w:bottom w:val="single" w:sz="4" w:space="0" w:color="auto"/>
-              <w:right w:val="single" w:sz="4" w:space="0" w:color="auto"/>
-            </w:tcBorders>
-            <w:shd w:val="clear" w:color="000000" w:fill="FFF2CC"/>
-            <w:noWrap/>
-            <w:vAlign w:val="bottom"/>
-            <w:hideMark/>
-          </w:tcPr>
-          <w:p>
-            <w:pPr>
-              <w:spacing w:after="0" w:line="240" w:lineRule="auto"/>
-              <w:jc w:val="center"/>
-              <w:rPr>
-                <w:rFonts w:ascii="Calibri" w:eastAsia="Times New Roman" w:hAnsi="Calibri" w:cs="Calibri"/>
-                <w:color w:val="000000"/>
-                <w:lang w:eastAsia="en-IN"/>
-              </w:rPr>
-            </w:pPr>
-            <w:r>
-              <w:rPr>
-                <w:rFonts w:ascii="Calibri" w:eastAsia="Times New Roman" w:hAnsi="Calibri" w:cs="Calibri"/>
-                <w:color w:val="000000"/>
-                <w:lang w:eastAsia="en-IN"/>
-              </w:rPr>
-              <w:t>0.72</w:t>
-            </w:r>
-          </w:p>
-        </w:tc>
-        <w:tc>
-          <w:tcPr>
-            <w:tcW w:w="1349" w:type="dxa"/>
-            <w:tcBorders>
-              <w:top w:val="nil"/>
-              <w:left w:val="nil"/>
-              <w:bottom w:val="single" w:sz="4" w:space="0" w:color="auto"/>
-              <w:right w:val="single" w:sz="4" w:space="0" w:color="auto"/>
-            </w:tcBorders>
-            <w:shd w:val="clear" w:color="000000" w:fill="FFF2CC"/>
-            <w:noWrap/>
-            <w:vAlign w:val="bottom"/>
-            <w:hideMark/>
-          </w:tcPr>
-          <w:p>
-            <w:pPr>
-              <w:spacing w:after="0" w:line="240" w:lineRule="auto"/>
-              <w:jc w:val="center"/>
-              <w:rPr>
-                <w:rFonts w:ascii="Calibri" w:eastAsia="Times New Roman" w:hAnsi="Calibri" w:cs="Calibri"/>
-                <w:color w:val="000000"/>
-                <w:lang w:eastAsia="en-IN"/>
-              </w:rPr>
-            </w:pPr>
-            <w:r>
-              <w:rPr>
-                <w:rFonts w:ascii="Calibri" w:eastAsia="Times New Roman" w:hAnsi="Calibri" w:cs="Calibri"/>
-                <w:color w:val="000000"/>
-                <w:lang w:eastAsia="en-IN"/>
-              </w:rPr>
-              <w:t>0.78</w:t>
-            </w:r>
-          </w:p>
-        </w:tc>
-      </w:tr>
-      <w:tr>
-        <w:trPr>
-          <w:trHeight w:val="215"/>
-        </w:trPr>
-        <w:tc>
-          <w:tcPr>
-            <w:tcW w:w="3598" w:type="dxa"/>
-            <w:tcBorders>
-              <w:top w:val="nil"/>
-              <w:left w:val="single" w:sz="4" w:space="0" w:color="auto"/>
-              <w:bottom w:val="single" w:sz="4" w:space="0" w:color="auto"/>
-              <w:right w:val="single" w:sz="4" w:space="0" w:color="auto"/>
-            </w:tcBorders>
-            <w:shd w:val="clear" w:color="000000" w:fill="FCE4D6"/>
-            <w:noWrap/>
-            <w:vAlign w:val="bottom"/>
-            <w:hideMark/>
-          </w:tcPr>
-          <w:p>
-            <w:pPr>
-              <w:spacing w:after="0" w:line="240" w:lineRule="auto"/>
-              <w:jc w:val="center"/>
-              <w:rPr>
-                <w:rFonts w:ascii="Calibri" w:eastAsia="Times New Roman" w:hAnsi="Calibri" w:cs="Calibri"/>
-                <w:b/>
-                <w:bCs/>
-                <w:color w:val="000000"/>
-                <w:lang w:eastAsia="en-IN"/>
-              </w:rPr>
-            </w:pPr>
-            <w:r>
-              <w:rPr>
-                <w:rFonts w:ascii="Calibri" w:eastAsia="Times New Roman" w:hAnsi="Calibri" w:cs="Calibri"/>
-                <w:b/>
-                <w:bCs/>
-                <w:color w:val="000000"/>
-                <w:lang w:eastAsia="en-IN"/>
-              </w:rPr>
-              <w:t>Neural Network Classifier</w:t>
+              <w:t xml:space="preserve"> Classifier</w:t>
             </w:r>
           </w:p>
         </w:tc>
@@ -3994,7 +4692,13 @@
         <w:jc w:val="both"/>
       </w:pPr>
       <w:r>
-        <w:t>Looking at the training data evaluation metrics, the random forest model has the highest accuracy of 0.996 and also performs very well in terms of recall, precision, and F1 score. This indicates that the model is able to correctly classify the majority of the data points in the training set with very few false positives and false negatives. The support vector classifier and neural network classifier also have relatively high accuracy and recall scores, but their precision and F1 scores are slightly lower than the random forest model.</w:t>
+        <w:t xml:space="preserve">Looking at the training data evaluation metrics, the random forest model has the highest accuracy of 0.996 </w:t>
+      </w:r>
+      <w:r>
+        <w:t>and</w:t>
+      </w:r>
+      <w:r>
+        <w:t xml:space="preserve"> performs very well in terms of recall, precision, and F1 score. This indicates that the model is able to correctly classify the majority of the data points in the training set with very few false positives and false negatives. The support vector classifier and neural network classifier also have relatively high accuracy and recall scores, but their precision and F1 scores are slightly lower than the random forest model.</w:t>
       </w:r>
     </w:p>
     <w:p>
@@ -4557,6 +5261,56 @@
     <w:uiPriority w:val="99"/>
     <w:rsid w:val="0053417B"/>
   </w:style>
+  <w:style w:type="paragraph" w:styleId="HTMLPreformatted">
+    <w:name w:val="HTML Preformatted"/>
+    <w:basedOn w:val="Normal"/>
+    <w:link w:val="HTMLPreformattedChar"/>
+    <w:uiPriority w:val="99"/>
+    <w:semiHidden/>
+    <w:unhideWhenUsed/>
+    <w:rsid w:val="00422765"/>
+    <w:pPr>
+      <w:tabs>
+        <w:tab w:val="left" w:pos="916"/>
+        <w:tab w:val="left" w:pos="1832"/>
+        <w:tab w:val="left" w:pos="2748"/>
+        <w:tab w:val="left" w:pos="3664"/>
+        <w:tab w:val="left" w:pos="4580"/>
+        <w:tab w:val="left" w:pos="5496"/>
+        <w:tab w:val="left" w:pos="6412"/>
+        <w:tab w:val="left" w:pos="7328"/>
+        <w:tab w:val="left" w:pos="8244"/>
+        <w:tab w:val="left" w:pos="9160"/>
+        <w:tab w:val="left" w:pos="10076"/>
+        <w:tab w:val="left" w:pos="10992"/>
+        <w:tab w:val="left" w:pos="11908"/>
+        <w:tab w:val="left" w:pos="12824"/>
+        <w:tab w:val="left" w:pos="13740"/>
+        <w:tab w:val="left" w:pos="14656"/>
+      </w:tabs>
+      <w:spacing w:after="0" w:line="240" w:lineRule="auto"/>
+    </w:pPr>
+    <w:rPr>
+      <w:rFonts w:ascii="Courier New" w:eastAsia="Times New Roman" w:hAnsi="Courier New" w:cs="Courier New"/>
+      <w:sz w:val="20"/>
+      <w:szCs w:val="20"/>
+      <w:lang w:eastAsia="en-IN"/>
+    </w:rPr>
+  </w:style>
+  <w:style w:type="character" w:customStyle="1" w:styleId="HTMLPreformattedChar">
+    <w:name w:val="HTML Preformatted Char"/>
+    <w:basedOn w:val="DefaultParagraphFont"/>
+    <w:link w:val="HTMLPreformatted"/>
+    <w:uiPriority w:val="99"/>
+    <w:semiHidden/>
+    <w:rsid w:val="00422765"/>
+    <w:rPr>
+      <w:rFonts w:ascii="Courier New" w:eastAsia="Times New Roman" w:hAnsi="Courier New" w:cs="Courier New"/>
+      <w:sz w:val="20"/>
+      <w:szCs w:val="20"/>
+      <w:lang w:eastAsia="en-IN"/>
+    </w:rPr>
+  </w:style>
 </w:styles>
 </file>
 

</xml_diff>

<commit_message>
Modified Format of Report
</commit_message>
<xml_diff>
--- a/Model Evaluation Report.docx
+++ b/Model Evaluation Report.docx
@@ -157,10 +157,12 @@
         <w:t xml:space="preserve"> </w:t>
       </w:r>
       <w:proofErr w:type="spellStart"/>
+      <w:proofErr w:type="gramStart"/>
       <w:r>
         <w:t>np.logspace</w:t>
       </w:r>
       <w:proofErr w:type="spellEnd"/>
+      <w:proofErr w:type="gramEnd"/>
       <w:r>
         <w:t>(-3,3,7)</w:t>
       </w:r>
@@ -187,7 +189,15 @@
         <w:t xml:space="preserve">'] </w:t>
       </w:r>
       <w:r>
-        <w:t xml:space="preserve">. The confusion matrix shows that the model was able to correctly classify a majority of the instances, with an accuracy of 76.31%. The recall score of 90.69% indicates that the model was able to correctly identify a high percentage of the positive instances, while the precision score of 76.46% indicates that it correctly identified a lower percentage of the positive instances. The F1 score of 82.97% indicates a good balance between precision and recall. The ROC AUC score of 79.17% indicates that the model </w:t>
+        <w:t xml:space="preserve">. The confusion matrix shows that the model was able to correctly classify </w:t>
+      </w:r>
+      <w:proofErr w:type="gramStart"/>
+      <w:r>
+        <w:t>a majority of</w:t>
+      </w:r>
+      <w:proofErr w:type="gramEnd"/>
+      <w:r>
+        <w:t xml:space="preserve"> the instances, with an accuracy of 76.31%. The recall score of 90.69% indicates that the model was able to correctly identify a high percentage of the positive instances, while the precision score of 76.46% indicates that it correctly identified a lower percentage of the positive instances. The F1 score of 82.97% indicates a good balance between precision and recall. The ROC AUC score of 79.17% indicates that the model </w:t>
       </w:r>
       <w:r>
         <w:t>can</w:t>
@@ -331,6 +341,16 @@
     <w:p>
       <w:pPr>
         <w:spacing w:after="0" w:line="360" w:lineRule="auto"/>
+        <w:jc w:val="both"/>
+        <w:rPr>
+          <w:b/>
+          <w:bCs/>
+        </w:rPr>
+      </w:pPr>
+    </w:p>
+    <w:p>
+      <w:pPr>
+        <w:spacing w:after="0" w:line="360" w:lineRule="auto"/>
         <w:jc w:val="center"/>
       </w:pPr>
       <w:r>
@@ -653,6 +673,16 @@
       <w:pPr>
         <w:spacing w:after="0" w:line="360" w:lineRule="auto"/>
         <w:jc w:val="both"/>
+        <w:rPr>
+          <w:b/>
+          <w:bCs/>
+        </w:rPr>
+      </w:pPr>
+    </w:p>
+    <w:p>
+      <w:pPr>
+        <w:spacing w:after="0" w:line="360" w:lineRule="auto"/>
+        <w:jc w:val="both"/>
       </w:pPr>
       <w:r>
         <w:rPr>
@@ -755,22 +785,38 @@
       </w:r>
       <w:proofErr w:type="spellEnd"/>
       <w:r>
-        <w:t>, linear, and sigmoid. The model achieved an accuracy score of 0.80, which means that 80% of the samples were correctly classified. The recall score of 0.95 indicates that the model was able to correctly identify 95% of the positive samples (True Positives) out of all positive samples. The precision score of 0.76 indicates that out of all the samples predicted as positive, only 76% were actually positive. The F1 score of 0.85 is the harmonic mean of precision and recall and provides a balance between them. The ROC AUC score of 0.82 indicates that the model has moderate discrimination ability between the positive and negative samples. Overall, the model achieved decent performance, but it may be improved by further hyperparameter tuning or trying different models.</w:t>
-      </w:r>
-    </w:p>
-    <w:p>
-      <w:pPr>
-        <w:spacing w:after="0" w:line="360" w:lineRule="auto"/>
-        <w:jc w:val="both"/>
-      </w:pPr>
-    </w:p>
-    <w:p>
-      <w:pPr>
-        <w:spacing w:after="0" w:line="360" w:lineRule="auto"/>
-        <w:jc w:val="both"/>
-      </w:pPr>
-      <w:r>
-        <w:t>The models were trained on a dataset and then tested on a separate testing dataset to evaluate their performance. The logistic regression model achieved an accuracy of 73.68% with a recall score of 86.11% and a precision score of 72.09%. The random forest model achieved an accuracy of 77.33% with a recall score of 96.30% and a precision score of 72.22%. The SVM model achieved an accuracy of 75.30% with a recall score of 91.67% and a precision score of 71.74%. Overall, the random forest model performed the best among the three models. However, all models have fairly similar F1 scores and ROC AUC scores, which indicates that they all performed reasonably well at predicting the target variable.</w:t>
+        <w:t xml:space="preserve">, linear, and sigmoid. The model achieved an accuracy score of 0.80, which means that 80% of the samples were correctly classified. The recall score of 0.95 indicates that the model was able to correctly identify 95% of the positive samples (True Positives) out of all positive samples. The precision score of 0.76 indicates that out of all the samples predicted as positive, only 76% were </w:t>
+      </w:r>
+      <w:proofErr w:type="gramStart"/>
+      <w:r>
+        <w:t>actually positive</w:t>
+      </w:r>
+      <w:proofErr w:type="gramEnd"/>
+      <w:r>
+        <w:t>. The F1 score of 0.85 is the harmonic mean of precision and recall and provides a balance between them. The ROC AUC score of 0.82 indicates that the model has moderate discrimination ability between the positive and negative samples. Overall, the model achieved decent performance, but it may be improved by further hyperparameter tuning or trying different models.</w:t>
+      </w:r>
+    </w:p>
+    <w:p>
+      <w:pPr>
+        <w:spacing w:after="0" w:line="360" w:lineRule="auto"/>
+        <w:jc w:val="both"/>
+      </w:pPr>
+    </w:p>
+    <w:p>
+      <w:pPr>
+        <w:spacing w:after="0" w:line="360" w:lineRule="auto"/>
+        <w:jc w:val="both"/>
+      </w:pPr>
+      <w:r>
+        <w:t xml:space="preserve">The models were trained on a dataset and then tested on a separate testing dataset to evaluate their performance. The logistic regression model achieved an accuracy of 73.68% with a recall score of 86.11% and a precision score of 72.09%. The random forest model achieved an accuracy of 77.33% with a recall score of 96.30% and a precision score of 72.22%. The SVM model achieved an accuracy of 75.30% with a recall score of 91.67% and a precision score of 71.74%. Overall, the random forest model performed the best among the three models. However, all models have </w:t>
+      </w:r>
+      <w:proofErr w:type="gramStart"/>
+      <w:r>
+        <w:t>fairly similar</w:t>
+      </w:r>
+      <w:proofErr w:type="gramEnd"/>
+      <w:r>
+        <w:t xml:space="preserve"> F1 scores and ROC AUC scores, which indicates that they all performed reasonably well at predicting the target variable.</w:t>
       </w:r>
       <w:r>
         <w:t xml:space="preserve"> </w:t>
@@ -1080,6 +1126,7 @@
         </w:rPr>
       </w:pPr>
       <w:proofErr w:type="spellStart"/>
+      <w:proofErr w:type="gramStart"/>
       <w:r>
         <w:rPr>
           <w:rFonts w:ascii="Courier New" w:eastAsia="Times New Roman" w:hAnsi="Courier New" w:cs="Courier New"/>
@@ -1099,8 +1146,9 @@
           <w:szCs w:val="21"/>
           <w:lang w:eastAsia="en-IN"/>
         </w:rPr>
-        <w:t>(cv=5, estimator=</w:t>
-      </w:r>
+        <w:t>(</w:t>
+      </w:r>
+      <w:proofErr w:type="gramEnd"/>
       <w:r>
         <w:rPr>
           <w:rFonts w:ascii="Courier New" w:eastAsia="Times New Roman" w:hAnsi="Courier New" w:cs="Courier New"/>
@@ -1109,7 +1157,7 @@
           <w:szCs w:val="21"/>
           <w:lang w:eastAsia="en-IN"/>
         </w:rPr>
-        <w:t xml:space="preserve"> </w:t>
+        <w:t xml:space="preserve">cv=5, estimator= </w:t>
       </w:r>
       <w:proofErr w:type="spellStart"/>
       <w:r>
@@ -1187,8 +1235,9 @@
           <w:szCs w:val="21"/>
           <w:lang w:eastAsia="en-IN"/>
         </w:rPr>
-        <w:t>=5,</w:t>
-      </w:r>
+        <w:t>=</w:t>
+      </w:r>
+      <w:proofErr w:type="gramStart"/>
       <w:r>
         <w:rPr>
           <w:rFonts w:ascii="Courier New" w:eastAsia="Times New Roman" w:hAnsi="Courier New" w:cs="Courier New"/>
@@ -1197,7 +1246,28 @@
           <w:szCs w:val="21"/>
           <w:lang w:eastAsia="en-IN"/>
         </w:rPr>
-        <w:t xml:space="preserve">learning_rate: </w:t>
+        <w:t>5,</w:t>
+      </w:r>
+      <w:r>
+        <w:rPr>
+          <w:rFonts w:ascii="Courier New" w:eastAsia="Times New Roman" w:hAnsi="Courier New" w:cs="Courier New"/>
+          <w:color w:val="000000"/>
+          <w:sz w:val="21"/>
+          <w:szCs w:val="21"/>
+          <w:lang w:eastAsia="en-IN"/>
+        </w:rPr>
+        <w:t>learning</w:t>
+      </w:r>
+      <w:proofErr w:type="gramEnd"/>
+      <w:r>
+        <w:rPr>
+          <w:rFonts w:ascii="Courier New" w:eastAsia="Times New Roman" w:hAnsi="Courier New" w:cs="Courier New"/>
+          <w:color w:val="000000"/>
+          <w:sz w:val="21"/>
+          <w:szCs w:val="21"/>
+          <w:lang w:eastAsia="en-IN"/>
+        </w:rPr>
+        <w:t xml:space="preserve">_rate: </w:t>
       </w:r>
       <w:r>
         <w:rPr>
@@ -1745,12 +1815,6 @@
       <w:pPr>
         <w:spacing w:after="0" w:line="360" w:lineRule="auto"/>
         <w:jc w:val="both"/>
-      </w:pPr>
-    </w:p>
-    <w:p>
-      <w:pPr>
-        <w:spacing w:after="0" w:line="360" w:lineRule="auto"/>
-        <w:jc w:val="both"/>
         <w:rPr>
           <w:b/>
           <w:bCs/>
@@ -1770,6 +1834,16 @@
         </w:rPr>
         <w:t>Classifier:</w:t>
       </w:r>
+    </w:p>
+    <w:p>
+      <w:pPr>
+        <w:spacing w:after="0" w:line="360" w:lineRule="auto"/>
+        <w:jc w:val="both"/>
+        <w:rPr>
+          <w:b/>
+          <w:bCs/>
+        </w:rPr>
+      </w:pPr>
     </w:p>
     <w:p>
       <w:pPr>
@@ -3308,21 +3382,7 @@
                 <w:b/>
                 <w:bCs/>
               </w:rPr>
-              <w:t xml:space="preserve">For </w:t>
-            </w:r>
-            <w:r>
-              <w:rPr>
-                <w:b/>
-                <w:bCs/>
-              </w:rPr>
-              <w:t>Testing</w:t>
-            </w:r>
-            <w:r>
-              <w:rPr>
-                <w:b/>
-                <w:bCs/>
-              </w:rPr>
-              <w:t xml:space="preserve"> Data:</w:t>
+              <w:t>For Testing Data:</w:t>
             </w:r>
           </w:p>
         </w:tc>
@@ -4698,22 +4758,38 @@
         <w:t>and</w:t>
       </w:r>
       <w:r>
-        <w:t xml:space="preserve"> performs very well in terms of recall, precision, and F1 score. This indicates that the model is able to correctly classify the majority of the data points in the training set with very few false positives and false negatives. The support vector classifier and neural network classifier also have relatively high accuracy and recall scores, but their precision and F1 scores are slightly lower than the random forest model.</w:t>
-      </w:r>
-    </w:p>
-    <w:p>
-      <w:pPr>
-        <w:spacing w:after="0" w:line="360" w:lineRule="auto"/>
-        <w:jc w:val="both"/>
-      </w:pPr>
-    </w:p>
-    <w:p>
-      <w:pPr>
-        <w:spacing w:after="0" w:line="360" w:lineRule="auto"/>
-        <w:jc w:val="both"/>
-      </w:pPr>
-      <w:r>
-        <w:t>On the other hand, the testing data evaluation metrics show that the random forest model still performs well with an accuracy of 0.757 and a high recall score of 0.916. However, its precision score is lower than the support vector classifier and the F1 score is only slightly higher than the support vector classifier. The support vector classifier has the highest recall score of 0.91 and a good F1 score of 0.8, indicating that it is able to correctly classify the majority of the data points in the testing set with fewer false negatives than the other models.</w:t>
+        <w:t xml:space="preserve"> performs very well in terms of recall, precision, and F1 score. This indicates that the model </w:t>
+      </w:r>
+      <w:proofErr w:type="gramStart"/>
+      <w:r>
+        <w:t>is able to</w:t>
+      </w:r>
+      <w:proofErr w:type="gramEnd"/>
+      <w:r>
+        <w:t xml:space="preserve"> correctly classify the majority of the data points in the training set with very few false positives and false negatives. The support vector classifier and neural network classifier also have relatively high accuracy and recall scores, but their precision and F1 scores are slightly lower than the random forest model.</w:t>
+      </w:r>
+    </w:p>
+    <w:p>
+      <w:pPr>
+        <w:spacing w:after="0" w:line="360" w:lineRule="auto"/>
+        <w:jc w:val="both"/>
+      </w:pPr>
+    </w:p>
+    <w:p>
+      <w:pPr>
+        <w:spacing w:after="0" w:line="360" w:lineRule="auto"/>
+        <w:jc w:val="both"/>
+      </w:pPr>
+      <w:r>
+        <w:t xml:space="preserve">On the other hand, the testing data evaluation metrics show that the random forest model still performs well with an accuracy of 0.757 and a high recall score of 0.916. However, its precision score is lower than the support vector classifier and the F1 score is only slightly higher than the support vector classifier. The support vector classifier has the highest recall score of 0.91 and a good F1 score of 0.8, indicating that it </w:t>
+      </w:r>
+      <w:proofErr w:type="gramStart"/>
+      <w:r>
+        <w:t>is able to</w:t>
+      </w:r>
+      <w:proofErr w:type="gramEnd"/>
+      <w:r>
+        <w:t xml:space="preserve"> correctly classify the majority of the data points in the testing set with fewer false negatives than the other models.</w:t>
       </w:r>
     </w:p>
     <w:p>

</xml_diff>